<commit_message>
update american english textbook
</commit_message>
<xml_diff>
--- a/English/E006_AmericanSchoolTextBookReadingKeyEasy.docx
+++ b/English/E006_AmericanSchoolTextBookReadingKeyEasy.docx
@@ -1,6 +1,6 @@
 
 <file path=word/document.xml><?xml version="1.0" encoding="utf-8"?>
-<w:document xmlns:wpc="http://schemas.microsoft.com/office/word/2010/wordprocessingCanvas" xmlns:cx="http://schemas.microsoft.com/office/drawing/2014/chartex" xmlns:cx1="http://schemas.microsoft.com/office/drawing/2015/9/8/chartex" xmlns:cx2="http://schemas.microsoft.com/office/drawing/2015/10/21/chartex" xmlns:cx3="http://schemas.microsoft.com/office/drawing/2016/5/9/chartex" xmlns:cx4="http://schemas.microsoft.com/office/drawing/2016/5/10/chartex" xmlns:cx5="http://schemas.microsoft.com/office/drawing/2016/5/11/chartex" xmlns:cx6="http://schemas.microsoft.com/office/drawing/2016/5/12/chartex" xmlns:cx7="http://schemas.microsoft.com/office/drawing/2016/5/13/chartex" xmlns:cx8="http://schemas.microsoft.com/office/drawing/2016/5/14/chartex" xmlns:mc="http://schemas.openxmlformats.org/markup-compatibility/2006" xmlns:aink="http://schemas.microsoft.com/office/drawing/2016/ink" xmlns:am3d="http://schemas.microsoft.com/office/drawing/2017/model3d" xmlns:o="urn:schemas-microsoft-com:office:office" xmlns:r="http://schemas.openxmlformats.org/officeDocument/2006/relationships" xmlns:m="http://schemas.openxmlformats.org/officeDocument/2006/math" xmlns:v="urn:schemas-microsoft-com:vml" xmlns:wp14="http://schemas.microsoft.com/office/word/2010/wordprocessingDrawing" xmlns:wp="http://schemas.openxmlformats.org/drawingml/2006/wordprocessingDrawing" xmlns:w10="urn:schemas-microsoft-com:office:word" xmlns:w="http://schemas.openxmlformats.org/wordprocessingml/2006/main" xmlns:w14="http://schemas.microsoft.com/office/word/2010/wordml" xmlns:w15="http://schemas.microsoft.com/office/word/2012/wordml" xmlns:w16cid="http://schemas.microsoft.com/office/word/2016/wordml/cid" xmlns:w16se="http://schemas.microsoft.com/office/word/2015/wordml/symex" xmlns:wpg="http://schemas.microsoft.com/office/word/2010/wordprocessingGroup" xmlns:wpi="http://schemas.microsoft.com/office/word/2010/wordprocessingInk" xmlns:wne="http://schemas.microsoft.com/office/word/2006/wordml" xmlns:wps="http://schemas.microsoft.com/office/word/2010/wordprocessingShape" mc:Ignorable="w14 w15 w16se w16cid wp14">
+<w:document xmlns:wpc="http://schemas.microsoft.com/office/word/2010/wordprocessingCanvas" xmlns:cx="http://schemas.microsoft.com/office/drawing/2014/chartex" xmlns:mc="http://schemas.openxmlformats.org/markup-compatibility/2006" xmlns:o="urn:schemas-microsoft-com:office:office" xmlns:r="http://schemas.openxmlformats.org/officeDocument/2006/relationships" xmlns:m="http://schemas.openxmlformats.org/officeDocument/2006/math" xmlns:v="urn:schemas-microsoft-com:vml" xmlns:wp14="http://schemas.microsoft.com/office/word/2010/wordprocessingDrawing" xmlns:wp="http://schemas.openxmlformats.org/drawingml/2006/wordprocessingDrawing" xmlns:w10="urn:schemas-microsoft-com:office:word" xmlns:w="http://schemas.openxmlformats.org/wordprocessingml/2006/main" xmlns:w14="http://schemas.microsoft.com/office/word/2010/wordml" xmlns:w15="http://schemas.microsoft.com/office/word/2012/wordml" xmlns:w16se="http://schemas.microsoft.com/office/word/2015/wordml/symex" xmlns:wpg="http://schemas.microsoft.com/office/word/2010/wordprocessingGroup" xmlns:wpi="http://schemas.microsoft.com/office/word/2010/wordprocessingInk" xmlns:wne="http://schemas.microsoft.com/office/word/2006/wordml" xmlns:wps="http://schemas.microsoft.com/office/word/2010/wordprocessingShape" mc:Ignorable="w14 w15 w16se wp14">
   <w:body>
     <w:p>
       <w:pPr>
@@ -4504,20 +4504,7 @@
           <w:lang w:eastAsia="ko-KR"/>
         </w:rPr>
         <w:br/>
-      </w:r>
-      <w:proofErr w:type="spellStart"/>
-      <w:r>
-        <w:rPr>
-          <w:lang w:eastAsia="ko-KR"/>
-        </w:rPr>
-        <w:t>Rais</w:t>
-      </w:r>
-      <w:proofErr w:type="spellEnd"/>
-      <w:r>
-        <w:rPr>
-          <w:lang w:eastAsia="ko-KR"/>
-        </w:rPr>
-        <w:t xml:space="preserve"> your hand before speaking.</w:t>
+        <w:t>Rais your hand before speaking.</w:t>
       </w:r>
       <w:r>
         <w:rPr>
@@ -6735,21 +6722,7 @@
           <w:lang w:eastAsia="ko-KR"/>
         </w:rPr>
         <w:br/>
-        <w:t xml:space="preserve">We call the area between two mountains a </w:t>
-      </w:r>
-      <w:proofErr w:type="spellStart"/>
-      <w:r>
-        <w:rPr>
-          <w:lang w:eastAsia="ko-KR"/>
-        </w:rPr>
-        <w:t>vally</w:t>
-      </w:r>
-      <w:proofErr w:type="spellEnd"/>
-      <w:r>
-        <w:rPr>
-          <w:lang w:eastAsia="ko-KR"/>
-        </w:rPr>
-        <w:t>.</w:t>
+        <w:t>We call the area between two mountains a vally.</w:t>
       </w:r>
       <w:r>
         <w:rPr>
@@ -7005,21 +6978,7 @@
         <w:rPr>
           <w:lang w:eastAsia="ko-KR"/>
         </w:rPr>
-        <w:t xml:space="preserve">Asia is the largest </w:t>
-      </w:r>
-      <w:proofErr w:type="spellStart"/>
-      <w:r>
-        <w:rPr>
-          <w:lang w:eastAsia="ko-KR"/>
-        </w:rPr>
-        <w:t>continent</w:t>
-      </w:r>
-      <w:proofErr w:type="spellEnd"/>
-      <w:r>
-        <w:rPr>
-          <w:lang w:eastAsia="ko-KR"/>
-        </w:rPr>
-        <w:t xml:space="preserve"> </w:t>
+        <w:t xml:space="preserve">Asia is the largest continent </w:t>
       </w:r>
       <w:r>
         <w:rPr>
@@ -7046,21 +7005,7 @@
           <w:lang w:eastAsia="ko-KR"/>
         </w:rPr>
         <w:br/>
-        <w:t xml:space="preserve">Asia, Africa, and </w:t>
-      </w:r>
-      <w:proofErr w:type="spellStart"/>
-      <w:r>
-        <w:rPr>
-          <w:lang w:eastAsia="ko-KR"/>
-        </w:rPr>
-        <w:t>Europ</w:t>
-      </w:r>
-      <w:proofErr w:type="spellEnd"/>
-      <w:r>
-        <w:rPr>
-          <w:lang w:eastAsia="ko-KR"/>
-        </w:rPr>
-        <w:t xml:space="preserve"> </w:t>
+        <w:t xml:space="preserve">Asia, Africa, and Europ </w:t>
       </w:r>
       <w:r>
         <w:rPr>
@@ -7367,21 +7312,7 @@
           <w:lang w:eastAsia="ko-KR"/>
         </w:rPr>
         <w:br/>
-        <w:t xml:space="preserve">The stems also carry water and </w:t>
-      </w:r>
-      <w:proofErr w:type="spellStart"/>
-      <w:r>
-        <w:rPr>
-          <w:lang w:eastAsia="ko-KR"/>
-        </w:rPr>
-        <w:t>nutirents</w:t>
-      </w:r>
-      <w:proofErr w:type="spellEnd"/>
-      <w:r>
-        <w:rPr>
-          <w:lang w:eastAsia="ko-KR"/>
-        </w:rPr>
-        <w:t xml:space="preserve"> to other plant parts.</w:t>
+        <w:t>The stems also carry water and nutirents to other plant parts.</w:t>
       </w:r>
     </w:p>
     <w:p>
@@ -7621,19 +7552,11 @@
           <w:lang w:eastAsia="ko-KR"/>
         </w:rPr>
       </w:pPr>
-      <w:proofErr w:type="spellStart"/>
-      <w:r>
-        <w:rPr>
-          <w:lang w:eastAsia="ko-KR"/>
-        </w:rPr>
-        <w:t>Finaly</w:t>
-      </w:r>
-      <w:proofErr w:type="spellEnd"/>
-      <w:r>
-        <w:rPr>
-          <w:lang w:eastAsia="ko-KR"/>
-        </w:rPr>
-        <w:t xml:space="preserve">, plants need space to grow and to </w:t>
+      <w:r>
+        <w:rPr>
+          <w:lang w:eastAsia="ko-KR"/>
+        </w:rPr>
+        <w:t xml:space="preserve">Finaly, plants need space to grow and to </w:t>
       </w:r>
       <w:r>
         <w:rPr>
@@ -11372,21 +11295,7 @@
           <w:lang w:eastAsia="ko-KR"/>
         </w:rPr>
         <w:br/>
-        <w:t>Except for first, second, and third, ordinal numbers end in “</w:t>
-      </w:r>
-      <w:proofErr w:type="spellStart"/>
-      <w:r>
-        <w:rPr>
-          <w:lang w:eastAsia="ko-KR"/>
-        </w:rPr>
-        <w:t>th</w:t>
-      </w:r>
-      <w:proofErr w:type="spellEnd"/>
-      <w:r>
-        <w:rPr>
-          <w:lang w:eastAsia="ko-KR"/>
-        </w:rPr>
-        <w:t>”.</w:t>
+        <w:t>Except for first, second, and third, ordinal numbers end in “th”.</w:t>
       </w:r>
     </w:p>
     <w:p>
@@ -12270,6 +12179,59 @@
           <w:lang w:eastAsia="ko-KR"/>
         </w:rPr>
       </w:pPr>
+      <w:r>
+        <w:rPr>
+          <w:rFonts w:hint="eastAsia"/>
+          <w:lang w:eastAsia="ko-KR"/>
+        </w:rPr>
+        <w:t>A</w:t>
+      </w:r>
+      <w:r>
+        <w:rPr>
+          <w:lang w:eastAsia="ko-KR"/>
+        </w:rPr>
+        <w:t xml:space="preserve">n ant and a grasshopper </w:t>
+      </w:r>
+      <w:r>
+        <w:rPr>
+          <w:b/>
+          <w:lang w:eastAsia="ko-KR"/>
+        </w:rPr>
+        <w:t>once</w:t>
+      </w:r>
+      <w:r>
+        <w:rPr>
+          <w:lang w:eastAsia="ko-KR"/>
+        </w:rPr>
+        <w:t xml:space="preserve"> lived in the same field.</w:t>
+      </w:r>
+      <w:r>
+        <w:rPr>
+          <w:lang w:eastAsia="ko-KR"/>
+        </w:rPr>
+        <w:br/>
+        <w:t>Every day, the ant worked hard and gathered food for winter.</w:t>
+      </w:r>
+      <w:r>
+        <w:rPr>
+          <w:lang w:eastAsia="ko-KR"/>
+        </w:rPr>
+        <w:br/>
+        <w:t xml:space="preserve">But the grasshopper just played and sang </w:t>
+      </w:r>
+      <w:r>
+        <w:rPr>
+          <w:shd w:val="pct15" w:color="auto" w:fill="FFFFFF"/>
+          <w:lang w:eastAsia="ko-KR"/>
+        </w:rPr>
+        <w:t>all summer long</w:t>
+      </w:r>
+      <w:r>
+        <w:rPr>
+          <w:lang w:eastAsia="ko-KR"/>
+        </w:rPr>
+        <w:t>.</w:t>
+      </w:r>
     </w:p>
     <w:p>
       <w:pPr>
@@ -12277,14 +12239,145 @@
           <w:lang w:eastAsia="ko-KR"/>
         </w:rPr>
       </w:pPr>
+      <w:r>
+        <w:rPr>
+          <w:lang w:eastAsia="ko-KR"/>
+        </w:rPr>
+        <w:t>Summer changed to fall, and the weather became colder.</w:t>
+      </w:r>
+      <w:r>
+        <w:rPr>
+          <w:lang w:eastAsia="ko-KR"/>
+        </w:rPr>
+        <w:br/>
+        <w:t xml:space="preserve">The ant started working </w:t>
+      </w:r>
+      <w:r>
+        <w:rPr>
+          <w:shd w:val="pct15" w:color="auto" w:fill="FFFFFF"/>
+          <w:lang w:eastAsia="ko-KR"/>
+        </w:rPr>
+        <w:t>even harder than before</w:t>
+      </w:r>
+      <w:r>
+        <w:rPr>
+          <w:lang w:eastAsia="ko-KR"/>
+        </w:rPr>
+        <w:t>.</w:t>
+      </w:r>
+      <w:r>
+        <w:rPr>
+          <w:lang w:eastAsia="ko-KR"/>
+        </w:rPr>
+        <w:br/>
+        <w:t>But the grasshopper still played and played.</w:t>
+      </w:r>
     </w:p>
     <w:p>
       <w:pPr>
         <w:rPr>
-          <w:rFonts w:hint="eastAsia"/>
-          <w:lang w:eastAsia="ko-KR"/>
-        </w:rPr>
-      </w:pPr>
+          <w:lang w:eastAsia="ko-KR"/>
+        </w:rPr>
+      </w:pPr>
+      <w:r>
+        <w:rPr>
+          <w:shd w:val="pct15" w:color="auto" w:fill="FFFFFF"/>
+          <w:lang w:eastAsia="ko-KR"/>
+        </w:rPr>
+        <w:t>One day</w:t>
+      </w:r>
+      <w:r>
+        <w:rPr>
+          <w:lang w:eastAsia="ko-KR"/>
+        </w:rPr>
+        <w:t>, the first snow fell.</w:t>
+      </w:r>
+      <w:r>
+        <w:rPr>
+          <w:lang w:eastAsia="ko-KR"/>
+        </w:rPr>
+        <w:br/>
+        <w:t>The ant went inside and ate a nice, warm meal.</w:t>
+      </w:r>
+      <w:r>
+        <w:rPr>
+          <w:lang w:eastAsia="ko-KR"/>
+        </w:rPr>
+        <w:br/>
+      </w:r>
+      <w:r>
+        <w:rPr>
+          <w:b/>
+          <w:lang w:eastAsia="ko-KR"/>
+        </w:rPr>
+        <w:t>Meanwhile</w:t>
+      </w:r>
+      <w:r>
+        <w:rPr>
+          <w:lang w:eastAsia="ko-KR"/>
+        </w:rPr>
+        <w:t xml:space="preserve">, the grasshopper started </w:t>
+      </w:r>
+      <w:r>
+        <w:rPr>
+          <w:b/>
+          <w:lang w:eastAsia="ko-KR"/>
+        </w:rPr>
+        <w:t>shiver</w:t>
+      </w:r>
+      <w:r>
+        <w:rPr>
+          <w:lang w:eastAsia="ko-KR"/>
+        </w:rPr>
+        <w:t>ing from the cold.</w:t>
+      </w:r>
+      <w:r>
+        <w:rPr>
+          <w:lang w:eastAsia="ko-KR"/>
+        </w:rPr>
+        <w:br/>
+        <w:t>“I’m cold and hungry. What shall I do?” he said.</w:t>
+      </w:r>
+    </w:p>
+    <w:p>
+      <w:pPr>
+        <w:rPr>
+          <w:lang w:eastAsia="ko-KR"/>
+        </w:rPr>
+      </w:pPr>
+      <w:r>
+        <w:rPr>
+          <w:lang w:eastAsia="ko-KR"/>
+        </w:rPr>
+        <w:t>When spring came, the weather became warmer.</w:t>
+      </w:r>
+      <w:r>
+        <w:rPr>
+          <w:lang w:eastAsia="ko-KR"/>
+        </w:rPr>
+        <w:br/>
+        <w:t>So the ant went outside.</w:t>
+      </w:r>
+      <w:r>
+        <w:rPr>
+          <w:lang w:eastAsia="ko-KR"/>
+        </w:rPr>
+        <w:br/>
+        <w:t>But the ant never saw the grasshopper again.</w:t>
+      </w:r>
+    </w:p>
+    <w:p>
+      <w:pPr>
+        <w:rPr>
+          <w:lang w:eastAsia="ko-KR"/>
+        </w:rPr>
+      </w:pPr>
+      <w:r>
+        <w:rPr>
+          <w:lang w:eastAsia="ko-KR"/>
+        </w:rPr>
+        <w:t>Moral: Don’t forget to prepare for bad times even during good times.</w:t>
+      </w:r>
       <w:bookmarkStart w:id="34" w:name="_GoBack"/>
       <w:bookmarkEnd w:id="34"/>
     </w:p>
@@ -12325,6 +12418,20 @@
     </w:p>
     <w:p>
       <w:pPr>
+        <w:rPr>
+          <w:lang w:eastAsia="ko-KR"/>
+        </w:rPr>
+      </w:pPr>
+    </w:p>
+    <w:p>
+      <w:pPr>
+        <w:rPr>
+          <w:lang w:eastAsia="ko-KR"/>
+        </w:rPr>
+      </w:pPr>
+    </w:p>
+    <w:p>
+      <w:pPr>
         <w:pStyle w:val="1"/>
         <w:rPr>
           <w:lang w:eastAsia="ko-KR"/>
@@ -12959,7 +13066,6 @@
         </w:rPr>
         <w:t xml:space="preserve">. </w:t>
       </w:r>
-      <w:proofErr w:type="spellStart"/>
       <w:r>
         <w:rPr>
           <w:rFonts w:hint="eastAsia"/>
@@ -12968,7 +13074,6 @@
         </w:rPr>
         <w:t>회화책</w:t>
       </w:r>
-      <w:proofErr w:type="spellEnd"/>
       <w:r>
         <w:rPr>
           <w:rFonts w:hint="eastAsia"/>
@@ -13099,7 +13204,6 @@
           <w:rFonts w:hint="eastAsia"/>
           <w:lang w:eastAsia="ko-KR"/>
         </w:rPr>
-        <w:lastRenderedPageBreak/>
         <w:t>그냥</w:t>
       </w:r>
       <w:r>
@@ -14278,7 +14382,6 @@
         </w:rPr>
         <w:t xml:space="preserve"> </w:t>
       </w:r>
-      <w:proofErr w:type="spellStart"/>
       <w:r>
         <w:rPr>
           <w:rFonts w:hint="eastAsia"/>
@@ -14286,7 +14389,6 @@
         </w:rPr>
         <w:t>인지력을</w:t>
       </w:r>
-      <w:proofErr w:type="spellEnd"/>
       <w:r>
         <w:rPr>
           <w:rFonts w:hint="eastAsia"/>
@@ -14586,7 +14688,6 @@
         </w:rPr>
         <w:t xml:space="preserve"> </w:t>
       </w:r>
-      <w:proofErr w:type="spellStart"/>
       <w:r>
         <w:rPr>
           <w:rFonts w:hint="eastAsia"/>
@@ -14595,7 +14696,6 @@
         </w:rPr>
         <w:t>취미니까요</w:t>
       </w:r>
-      <w:proofErr w:type="spellEnd"/>
       <w:r>
         <w:rPr>
           <w:rFonts w:hint="eastAsia"/>
@@ -14610,7 +14710,6 @@
           <w:lang w:eastAsia="ko-KR"/>
         </w:rPr>
       </w:pPr>
-      <w:proofErr w:type="spellStart"/>
       <w:r>
         <w:rPr>
           <w:rFonts w:hint="eastAsia"/>
@@ -14618,7 +14717,6 @@
         </w:rPr>
         <w:t>웹상의</w:t>
       </w:r>
-      <w:proofErr w:type="spellEnd"/>
       <w:r>
         <w:rPr>
           <w:rFonts w:hint="eastAsia"/>
@@ -14989,7 +15087,7 @@
 </file>
 
 <file path=word/endnotes.xml><?xml version="1.0" encoding="utf-8"?>
-<w:endnotes xmlns:wpc="http://schemas.microsoft.com/office/word/2010/wordprocessingCanvas" xmlns:cx="http://schemas.microsoft.com/office/drawing/2014/chartex" xmlns:cx1="http://schemas.microsoft.com/office/drawing/2015/9/8/chartex" xmlns:cx2="http://schemas.microsoft.com/office/drawing/2015/10/21/chartex" xmlns:cx3="http://schemas.microsoft.com/office/drawing/2016/5/9/chartex" xmlns:cx4="http://schemas.microsoft.com/office/drawing/2016/5/10/chartex" xmlns:cx5="http://schemas.microsoft.com/office/drawing/2016/5/11/chartex" xmlns:cx6="http://schemas.microsoft.com/office/drawing/2016/5/12/chartex" xmlns:cx7="http://schemas.microsoft.com/office/drawing/2016/5/13/chartex" xmlns:cx8="http://schemas.microsoft.com/office/drawing/2016/5/14/chartex" xmlns:mc="http://schemas.openxmlformats.org/markup-compatibility/2006" xmlns:aink="http://schemas.microsoft.com/office/drawing/2016/ink" xmlns:am3d="http://schemas.microsoft.com/office/drawing/2017/model3d" xmlns:o="urn:schemas-microsoft-com:office:office" xmlns:r="http://schemas.openxmlformats.org/officeDocument/2006/relationships" xmlns:m="http://schemas.openxmlformats.org/officeDocument/2006/math" xmlns:v="urn:schemas-microsoft-com:vml" xmlns:wp14="http://schemas.microsoft.com/office/word/2010/wordprocessingDrawing" xmlns:wp="http://schemas.openxmlformats.org/drawingml/2006/wordprocessingDrawing" xmlns:w10="urn:schemas-microsoft-com:office:word" xmlns:w="http://schemas.openxmlformats.org/wordprocessingml/2006/main" xmlns:w14="http://schemas.microsoft.com/office/word/2010/wordml" xmlns:w15="http://schemas.microsoft.com/office/word/2012/wordml" xmlns:w16cid="http://schemas.microsoft.com/office/word/2016/wordml/cid" xmlns:w16se="http://schemas.microsoft.com/office/word/2015/wordml/symex" xmlns:wpg="http://schemas.microsoft.com/office/word/2010/wordprocessingGroup" xmlns:wpi="http://schemas.microsoft.com/office/word/2010/wordprocessingInk" xmlns:wne="http://schemas.microsoft.com/office/word/2006/wordml" xmlns:wps="http://schemas.microsoft.com/office/word/2010/wordprocessingShape" mc:Ignorable="w14 w15 w16se w16cid wp14">
+<w:endnotes xmlns:wpc="http://schemas.microsoft.com/office/word/2010/wordprocessingCanvas" xmlns:cx="http://schemas.microsoft.com/office/drawing/2014/chartex" xmlns:mc="http://schemas.openxmlformats.org/markup-compatibility/2006" xmlns:o="urn:schemas-microsoft-com:office:office" xmlns:r="http://schemas.openxmlformats.org/officeDocument/2006/relationships" xmlns:m="http://schemas.openxmlformats.org/officeDocument/2006/math" xmlns:v="urn:schemas-microsoft-com:vml" xmlns:wp14="http://schemas.microsoft.com/office/word/2010/wordprocessingDrawing" xmlns:wp="http://schemas.openxmlformats.org/drawingml/2006/wordprocessingDrawing" xmlns:w10="urn:schemas-microsoft-com:office:word" xmlns:w="http://schemas.openxmlformats.org/wordprocessingml/2006/main" xmlns:w14="http://schemas.microsoft.com/office/word/2010/wordml" xmlns:w15="http://schemas.microsoft.com/office/word/2012/wordml" xmlns:w16se="http://schemas.microsoft.com/office/word/2015/wordml/symex" xmlns:wpg="http://schemas.microsoft.com/office/word/2010/wordprocessingGroup" xmlns:wpi="http://schemas.microsoft.com/office/word/2010/wordprocessingInk" xmlns:wne="http://schemas.microsoft.com/office/word/2006/wordml" xmlns:wps="http://schemas.microsoft.com/office/word/2010/wordprocessingShape" mc:Ignorable="w14 w15 w16se wp14">
   <w:endnote w:type="separator" w:id="-1">
     <w:p>
       <w:pPr>
@@ -15014,7 +15112,7 @@
 </file>
 
 <file path=word/footer1.xml><?xml version="1.0" encoding="utf-8"?>
-<w:ftr xmlns:wpc="http://schemas.microsoft.com/office/word/2010/wordprocessingCanvas" xmlns:cx="http://schemas.microsoft.com/office/drawing/2014/chartex" xmlns:cx1="http://schemas.microsoft.com/office/drawing/2015/9/8/chartex" xmlns:cx2="http://schemas.microsoft.com/office/drawing/2015/10/21/chartex" xmlns:cx3="http://schemas.microsoft.com/office/drawing/2016/5/9/chartex" xmlns:cx4="http://schemas.microsoft.com/office/drawing/2016/5/10/chartex" xmlns:cx5="http://schemas.microsoft.com/office/drawing/2016/5/11/chartex" xmlns:cx6="http://schemas.microsoft.com/office/drawing/2016/5/12/chartex" xmlns:cx7="http://schemas.microsoft.com/office/drawing/2016/5/13/chartex" xmlns:cx8="http://schemas.microsoft.com/office/drawing/2016/5/14/chartex" xmlns:mc="http://schemas.openxmlformats.org/markup-compatibility/2006" xmlns:aink="http://schemas.microsoft.com/office/drawing/2016/ink" xmlns:am3d="http://schemas.microsoft.com/office/drawing/2017/model3d" xmlns:o="urn:schemas-microsoft-com:office:office" xmlns:r="http://schemas.openxmlformats.org/officeDocument/2006/relationships" xmlns:m="http://schemas.openxmlformats.org/officeDocument/2006/math" xmlns:v="urn:schemas-microsoft-com:vml" xmlns:wp14="http://schemas.microsoft.com/office/word/2010/wordprocessingDrawing" xmlns:wp="http://schemas.openxmlformats.org/drawingml/2006/wordprocessingDrawing" xmlns:w10="urn:schemas-microsoft-com:office:word" xmlns:w="http://schemas.openxmlformats.org/wordprocessingml/2006/main" xmlns:w14="http://schemas.microsoft.com/office/word/2010/wordml" xmlns:w15="http://schemas.microsoft.com/office/word/2012/wordml" xmlns:w16cid="http://schemas.microsoft.com/office/word/2016/wordml/cid" xmlns:w16se="http://schemas.microsoft.com/office/word/2015/wordml/symex" xmlns:wpg="http://schemas.microsoft.com/office/word/2010/wordprocessingGroup" xmlns:wpi="http://schemas.microsoft.com/office/word/2010/wordprocessingInk" xmlns:wne="http://schemas.microsoft.com/office/word/2006/wordml" xmlns:wps="http://schemas.microsoft.com/office/word/2010/wordprocessingShape" mc:Ignorable="w14 w15 w16se w16cid wp14">
+<w:ftr xmlns:wpc="http://schemas.microsoft.com/office/word/2010/wordprocessingCanvas" xmlns:cx="http://schemas.microsoft.com/office/drawing/2014/chartex" xmlns:mc="http://schemas.openxmlformats.org/markup-compatibility/2006" xmlns:o="urn:schemas-microsoft-com:office:office" xmlns:r="http://schemas.openxmlformats.org/officeDocument/2006/relationships" xmlns:m="http://schemas.openxmlformats.org/officeDocument/2006/math" xmlns:v="urn:schemas-microsoft-com:vml" xmlns:wp14="http://schemas.microsoft.com/office/word/2010/wordprocessingDrawing" xmlns:wp="http://schemas.openxmlformats.org/drawingml/2006/wordprocessingDrawing" xmlns:w10="urn:schemas-microsoft-com:office:word" xmlns:w="http://schemas.openxmlformats.org/wordprocessingml/2006/main" xmlns:w14="http://schemas.microsoft.com/office/word/2010/wordml" xmlns:w15="http://schemas.microsoft.com/office/word/2012/wordml" xmlns:w16se="http://schemas.microsoft.com/office/word/2015/wordml/symex" xmlns:wpg="http://schemas.microsoft.com/office/word/2010/wordprocessingGroup" xmlns:wpi="http://schemas.microsoft.com/office/word/2010/wordprocessingInk" xmlns:wne="http://schemas.microsoft.com/office/word/2006/wordml" xmlns:wps="http://schemas.microsoft.com/office/word/2010/wordprocessingShape" mc:Ignorable="w14 w15 w16se wp14">
   <w:tbl>
     <w:tblPr>
       <w:tblW w:w="9540" w:type="dxa"/>
@@ -15440,14 +15538,27 @@
             </w:rPr>
             <w:t xml:space="preserve"> of </w:t>
           </w:r>
-          <w:fldSimple w:instr=" NUMPAGES  \* Arabic  \* MERGEFORMAT ">
-            <w:r>
-              <w:rPr>
-                <w:noProof/>
-              </w:rPr>
-              <w:t>21</w:t>
-            </w:r>
-          </w:fldSimple>
+          <w:r>
+            <w:fldChar w:fldCharType="begin"/>
+          </w:r>
+          <w:r>
+            <w:instrText xml:space="preserve"> NUMPAGES  \* Arabic  \* MERGEFORMAT </w:instrText>
+          </w:r>
+          <w:r>
+            <w:fldChar w:fldCharType="separate"/>
+          </w:r>
+          <w:r>
+            <w:rPr>
+              <w:noProof/>
+            </w:rPr>
+            <w:t>21</w:t>
+          </w:r>
+          <w:r>
+            <w:rPr>
+              <w:noProof/>
+            </w:rPr>
+            <w:fldChar w:fldCharType="end"/>
+          </w:r>
         </w:p>
       </w:tc>
     </w:tr>
@@ -15464,7 +15575,7 @@
 </file>
 
 <file path=word/footnotes.xml><?xml version="1.0" encoding="utf-8"?>
-<w:footnotes xmlns:wpc="http://schemas.microsoft.com/office/word/2010/wordprocessingCanvas" xmlns:cx="http://schemas.microsoft.com/office/drawing/2014/chartex" xmlns:cx1="http://schemas.microsoft.com/office/drawing/2015/9/8/chartex" xmlns:cx2="http://schemas.microsoft.com/office/drawing/2015/10/21/chartex" xmlns:cx3="http://schemas.microsoft.com/office/drawing/2016/5/9/chartex" xmlns:cx4="http://schemas.microsoft.com/office/drawing/2016/5/10/chartex" xmlns:cx5="http://schemas.microsoft.com/office/drawing/2016/5/11/chartex" xmlns:cx6="http://schemas.microsoft.com/office/drawing/2016/5/12/chartex" xmlns:cx7="http://schemas.microsoft.com/office/drawing/2016/5/13/chartex" xmlns:cx8="http://schemas.microsoft.com/office/drawing/2016/5/14/chartex" xmlns:mc="http://schemas.openxmlformats.org/markup-compatibility/2006" xmlns:aink="http://schemas.microsoft.com/office/drawing/2016/ink" xmlns:am3d="http://schemas.microsoft.com/office/drawing/2017/model3d" xmlns:o="urn:schemas-microsoft-com:office:office" xmlns:r="http://schemas.openxmlformats.org/officeDocument/2006/relationships" xmlns:m="http://schemas.openxmlformats.org/officeDocument/2006/math" xmlns:v="urn:schemas-microsoft-com:vml" xmlns:wp14="http://schemas.microsoft.com/office/word/2010/wordprocessingDrawing" xmlns:wp="http://schemas.openxmlformats.org/drawingml/2006/wordprocessingDrawing" xmlns:w10="urn:schemas-microsoft-com:office:word" xmlns:w="http://schemas.openxmlformats.org/wordprocessingml/2006/main" xmlns:w14="http://schemas.microsoft.com/office/word/2010/wordml" xmlns:w15="http://schemas.microsoft.com/office/word/2012/wordml" xmlns:w16cid="http://schemas.microsoft.com/office/word/2016/wordml/cid" xmlns:w16se="http://schemas.microsoft.com/office/word/2015/wordml/symex" xmlns:wpg="http://schemas.microsoft.com/office/word/2010/wordprocessingGroup" xmlns:wpi="http://schemas.microsoft.com/office/word/2010/wordprocessingInk" xmlns:wne="http://schemas.microsoft.com/office/word/2006/wordml" xmlns:wps="http://schemas.microsoft.com/office/word/2010/wordprocessingShape" mc:Ignorable="w14 w15 w16se w16cid wp14">
+<w:footnotes xmlns:wpc="http://schemas.microsoft.com/office/word/2010/wordprocessingCanvas" xmlns:cx="http://schemas.microsoft.com/office/drawing/2014/chartex" xmlns:mc="http://schemas.openxmlformats.org/markup-compatibility/2006" xmlns:o="urn:schemas-microsoft-com:office:office" xmlns:r="http://schemas.openxmlformats.org/officeDocument/2006/relationships" xmlns:m="http://schemas.openxmlformats.org/officeDocument/2006/math" xmlns:v="urn:schemas-microsoft-com:vml" xmlns:wp14="http://schemas.microsoft.com/office/word/2010/wordprocessingDrawing" xmlns:wp="http://schemas.openxmlformats.org/drawingml/2006/wordprocessingDrawing" xmlns:w10="urn:schemas-microsoft-com:office:word" xmlns:w="http://schemas.openxmlformats.org/wordprocessingml/2006/main" xmlns:w14="http://schemas.microsoft.com/office/word/2010/wordml" xmlns:w15="http://schemas.microsoft.com/office/word/2012/wordml" xmlns:w16se="http://schemas.microsoft.com/office/word/2015/wordml/symex" xmlns:wpg="http://schemas.microsoft.com/office/word/2010/wordprocessingGroup" xmlns:wpi="http://schemas.microsoft.com/office/word/2010/wordprocessingInk" xmlns:wne="http://schemas.microsoft.com/office/word/2006/wordml" xmlns:wps="http://schemas.microsoft.com/office/word/2010/wordprocessingShape" mc:Ignorable="w14 w15 w16se wp14">
   <w:footnote w:type="separator" w:id="-1">
     <w:p>
       <w:pPr>
@@ -15489,7 +15600,7 @@
 </file>
 
 <file path=word/header1.xml><?xml version="1.0" encoding="utf-8"?>
-<w:hdr xmlns:wpc="http://schemas.microsoft.com/office/word/2010/wordprocessingCanvas" xmlns:cx="http://schemas.microsoft.com/office/drawing/2014/chartex" xmlns:cx1="http://schemas.microsoft.com/office/drawing/2015/9/8/chartex" xmlns:cx2="http://schemas.microsoft.com/office/drawing/2015/10/21/chartex" xmlns:cx3="http://schemas.microsoft.com/office/drawing/2016/5/9/chartex" xmlns:cx4="http://schemas.microsoft.com/office/drawing/2016/5/10/chartex" xmlns:cx5="http://schemas.microsoft.com/office/drawing/2016/5/11/chartex" xmlns:cx6="http://schemas.microsoft.com/office/drawing/2016/5/12/chartex" xmlns:cx7="http://schemas.microsoft.com/office/drawing/2016/5/13/chartex" xmlns:cx8="http://schemas.microsoft.com/office/drawing/2016/5/14/chartex" xmlns:mc="http://schemas.openxmlformats.org/markup-compatibility/2006" xmlns:aink="http://schemas.microsoft.com/office/drawing/2016/ink" xmlns:am3d="http://schemas.microsoft.com/office/drawing/2017/model3d" xmlns:o="urn:schemas-microsoft-com:office:office" xmlns:r="http://schemas.openxmlformats.org/officeDocument/2006/relationships" xmlns:m="http://schemas.openxmlformats.org/officeDocument/2006/math" xmlns:v="urn:schemas-microsoft-com:vml" xmlns:wp14="http://schemas.microsoft.com/office/word/2010/wordprocessingDrawing" xmlns:wp="http://schemas.openxmlformats.org/drawingml/2006/wordprocessingDrawing" xmlns:w10="urn:schemas-microsoft-com:office:word" xmlns:w="http://schemas.openxmlformats.org/wordprocessingml/2006/main" xmlns:w14="http://schemas.microsoft.com/office/word/2010/wordml" xmlns:w15="http://schemas.microsoft.com/office/word/2012/wordml" xmlns:w16cid="http://schemas.microsoft.com/office/word/2016/wordml/cid" xmlns:w16se="http://schemas.microsoft.com/office/word/2015/wordml/symex" xmlns:wpg="http://schemas.microsoft.com/office/word/2010/wordprocessingGroup" xmlns:wpi="http://schemas.microsoft.com/office/word/2010/wordprocessingInk" xmlns:wne="http://schemas.microsoft.com/office/word/2006/wordml" xmlns:wps="http://schemas.microsoft.com/office/word/2010/wordprocessingShape" mc:Ignorable="w14 w15 w16se w16cid wp14">
+<w:hdr xmlns:wpc="http://schemas.microsoft.com/office/word/2010/wordprocessingCanvas" xmlns:cx="http://schemas.microsoft.com/office/drawing/2014/chartex" xmlns:mc="http://schemas.openxmlformats.org/markup-compatibility/2006" xmlns:o="urn:schemas-microsoft-com:office:office" xmlns:r="http://schemas.openxmlformats.org/officeDocument/2006/relationships" xmlns:m="http://schemas.openxmlformats.org/officeDocument/2006/math" xmlns:v="urn:schemas-microsoft-com:vml" xmlns:wp14="http://schemas.microsoft.com/office/word/2010/wordprocessingDrawing" xmlns:wp="http://schemas.openxmlformats.org/drawingml/2006/wordprocessingDrawing" xmlns:w10="urn:schemas-microsoft-com:office:word" xmlns:w="http://schemas.openxmlformats.org/wordprocessingml/2006/main" xmlns:w14="http://schemas.microsoft.com/office/word/2010/wordml" xmlns:w15="http://schemas.microsoft.com/office/word/2012/wordml" xmlns:w16se="http://schemas.microsoft.com/office/word/2015/wordml/symex" xmlns:wpg="http://schemas.microsoft.com/office/word/2010/wordprocessingGroup" xmlns:wpi="http://schemas.microsoft.com/office/word/2010/wordprocessingInk" xmlns:wne="http://schemas.microsoft.com/office/word/2006/wordml" xmlns:wps="http://schemas.microsoft.com/office/word/2010/wordprocessingShape" mc:Ignorable="w14 w15 w16se wp14">
   <w:p>
     <w:pPr>
       <w:jc w:val="right"/>
@@ -15604,7 +15715,7 @@
 </file>
 
 <file path=word/numbering.xml><?xml version="1.0" encoding="utf-8"?>
-<w:numbering xmlns:wpc="http://schemas.microsoft.com/office/word/2010/wordprocessingCanvas" xmlns:cx="http://schemas.microsoft.com/office/drawing/2014/chartex" xmlns:cx1="http://schemas.microsoft.com/office/drawing/2015/9/8/chartex" xmlns:cx2="http://schemas.microsoft.com/office/drawing/2015/10/21/chartex" xmlns:cx3="http://schemas.microsoft.com/office/drawing/2016/5/9/chartex" xmlns:cx4="http://schemas.microsoft.com/office/drawing/2016/5/10/chartex" xmlns:cx5="http://schemas.microsoft.com/office/drawing/2016/5/11/chartex" xmlns:cx6="http://schemas.microsoft.com/office/drawing/2016/5/12/chartex" xmlns:cx7="http://schemas.microsoft.com/office/drawing/2016/5/13/chartex" xmlns:cx8="http://schemas.microsoft.com/office/drawing/2016/5/14/chartex" xmlns:mc="http://schemas.openxmlformats.org/markup-compatibility/2006" xmlns:aink="http://schemas.microsoft.com/office/drawing/2016/ink" xmlns:am3d="http://schemas.microsoft.com/office/drawing/2017/model3d" xmlns:o="urn:schemas-microsoft-com:office:office" xmlns:r="http://schemas.openxmlformats.org/officeDocument/2006/relationships" xmlns:m="http://schemas.openxmlformats.org/officeDocument/2006/math" xmlns:v="urn:schemas-microsoft-com:vml" xmlns:wp14="http://schemas.microsoft.com/office/word/2010/wordprocessingDrawing" xmlns:wp="http://schemas.openxmlformats.org/drawingml/2006/wordprocessingDrawing" xmlns:w10="urn:schemas-microsoft-com:office:word" xmlns:w="http://schemas.openxmlformats.org/wordprocessingml/2006/main" xmlns:w14="http://schemas.microsoft.com/office/word/2010/wordml" xmlns:w15="http://schemas.microsoft.com/office/word/2012/wordml" xmlns:w16cid="http://schemas.microsoft.com/office/word/2016/wordml/cid" xmlns:w16se="http://schemas.microsoft.com/office/word/2015/wordml/symex" xmlns:wpg="http://schemas.microsoft.com/office/word/2010/wordprocessingGroup" xmlns:wpi="http://schemas.microsoft.com/office/word/2010/wordprocessingInk" xmlns:wne="http://schemas.microsoft.com/office/word/2006/wordml" xmlns:wps="http://schemas.microsoft.com/office/word/2010/wordprocessingShape" mc:Ignorable="w14 w15 w16se w16cid wp14">
+<w:numbering xmlns:wpc="http://schemas.microsoft.com/office/word/2010/wordprocessingCanvas" xmlns:cx="http://schemas.microsoft.com/office/drawing/2014/chartex" xmlns:mc="http://schemas.openxmlformats.org/markup-compatibility/2006" xmlns:o="urn:schemas-microsoft-com:office:office" xmlns:r="http://schemas.openxmlformats.org/officeDocument/2006/relationships" xmlns:m="http://schemas.openxmlformats.org/officeDocument/2006/math" xmlns:v="urn:schemas-microsoft-com:vml" xmlns:wp14="http://schemas.microsoft.com/office/word/2010/wordprocessingDrawing" xmlns:wp="http://schemas.openxmlformats.org/drawingml/2006/wordprocessingDrawing" xmlns:w10="urn:schemas-microsoft-com:office:word" xmlns:w="http://schemas.openxmlformats.org/wordprocessingml/2006/main" xmlns:w14="http://schemas.microsoft.com/office/word/2010/wordml" xmlns:w15="http://schemas.microsoft.com/office/word/2012/wordml" xmlns:w16se="http://schemas.microsoft.com/office/word/2015/wordml/symex" xmlns:wpg="http://schemas.microsoft.com/office/word/2010/wordprocessingGroup" xmlns:wpi="http://schemas.microsoft.com/office/word/2010/wordprocessingInk" xmlns:wne="http://schemas.microsoft.com/office/word/2006/wordml" xmlns:wps="http://schemas.microsoft.com/office/word/2010/wordprocessingShape" mc:Ignorable="w14 w15 w16se wp14">
   <w:abstractNum w:abstractNumId="0" w15:restartNumberingAfterBreak="0">
     <w:nsid w:val="004E55AB"/>
     <w:multiLevelType w:val="hybridMultilevel"/>
@@ -19684,7 +19795,7 @@
 </file>
 
 <file path=word/styles.xml><?xml version="1.0" encoding="utf-8"?>
-<w:styles xmlns:mc="http://schemas.openxmlformats.org/markup-compatibility/2006" xmlns:r="http://schemas.openxmlformats.org/officeDocument/2006/relationships" xmlns:w="http://schemas.openxmlformats.org/wordprocessingml/2006/main" xmlns:w14="http://schemas.microsoft.com/office/word/2010/wordml" xmlns:w15="http://schemas.microsoft.com/office/word/2012/wordml" xmlns:w16cid="http://schemas.microsoft.com/office/word/2016/wordml/cid" xmlns:w16se="http://schemas.microsoft.com/office/word/2015/wordml/symex" mc:Ignorable="w14 w15 w16se w16cid">
+<w:styles xmlns:mc="http://schemas.openxmlformats.org/markup-compatibility/2006" xmlns:r="http://schemas.openxmlformats.org/officeDocument/2006/relationships" xmlns:w="http://schemas.openxmlformats.org/wordprocessingml/2006/main" xmlns:w14="http://schemas.microsoft.com/office/word/2010/wordml" xmlns:w15="http://schemas.microsoft.com/office/word/2012/wordml" xmlns:w16se="http://schemas.microsoft.com/office/word/2015/wordml/symex" mc:Ignorable="w14 w15 w16se">
   <w:docDefaults>
     <w:rPrDefault>
       <w:rPr>
@@ -19700,7 +19811,7 @@
       </w:pPr>
     </w:pPrDefault>
   </w:docDefaults>
-  <w:latentStyles w:defLockedState="0" w:defUIPriority="99" w:defSemiHidden="0" w:defUnhideWhenUsed="0" w:defQFormat="0" w:count="376">
+  <w:latentStyles w:defLockedState="0" w:defUIPriority="99" w:defSemiHidden="0" w:defUnhideWhenUsed="0" w:defQFormat="0" w:count="371">
     <w:lsdException w:name="Normal" w:uiPriority="0" w:qFormat="1"/>
     <w:lsdException w:name="heading 1" w:uiPriority="9" w:qFormat="1"/>
     <w:lsdException w:name="heading 2" w:semiHidden="1" w:uiPriority="9" w:unhideWhenUsed="1" w:qFormat="1"/>
@@ -19806,6 +19917,7 @@
     <w:lsdException w:name="HTML Sample" w:semiHidden="1" w:unhideWhenUsed="1"/>
     <w:lsdException w:name="HTML Typewriter" w:semiHidden="1" w:unhideWhenUsed="1"/>
     <w:lsdException w:name="HTML Variable" w:semiHidden="1" w:unhideWhenUsed="1"/>
+    <w:lsdException w:name="Normal Table" w:semiHidden="1" w:unhideWhenUsed="1"/>
     <w:lsdException w:name="annotation subject" w:semiHidden="1" w:unhideWhenUsed="1"/>
     <w:lsdException w:name="No List" w:semiHidden="1" w:unhideWhenUsed="1"/>
     <w:lsdException w:name="Outline List 1" w:semiHidden="1" w:unhideWhenUsed="1"/>
@@ -19848,8 +19960,11 @@
     <w:lsdException w:name="Table Contemporary" w:semiHidden="1" w:unhideWhenUsed="1"/>
     <w:lsdException w:name="Table Elegant" w:semiHidden="1" w:unhideWhenUsed="1"/>
     <w:lsdException w:name="Table Professional" w:semiHidden="1" w:unhideWhenUsed="1"/>
+    <w:lsdException w:name="Table Subtle 1" w:semiHidden="1" w:unhideWhenUsed="1"/>
     <w:lsdException w:name="Table Subtle 2" w:semiHidden="1" w:unhideWhenUsed="1"/>
     <w:lsdException w:name="Table Web 1" w:semiHidden="1" w:unhideWhenUsed="1"/>
+    <w:lsdException w:name="Table Web 2" w:semiHidden="1" w:unhideWhenUsed="1"/>
+    <w:lsdException w:name="Table Web 3" w:semiHidden="1" w:unhideWhenUsed="1"/>
     <w:lsdException w:name="Balloon Text" w:semiHidden="1" w:unhideWhenUsed="1"/>
     <w:lsdException w:name="Table Grid" w:uiPriority="59"/>
     <w:lsdException w:name="Table Theme" w:semiHidden="1" w:unhideWhenUsed="1"/>
@@ -20068,11 +20183,6 @@
     <w:lsdException w:name="List Table 5 Dark Accent 6" w:uiPriority="50"/>
     <w:lsdException w:name="List Table 6 Colorful Accent 6" w:uiPriority="51"/>
     <w:lsdException w:name="List Table 7 Colorful Accent 6" w:uiPriority="52"/>
-    <w:lsdException w:name="Mention" w:semiHidden="1" w:unhideWhenUsed="1"/>
-    <w:lsdException w:name="Smart Hyperlink" w:semiHidden="1" w:unhideWhenUsed="1"/>
-    <w:lsdException w:name="Hashtag" w:semiHidden="1" w:unhideWhenUsed="1"/>
-    <w:lsdException w:name="Unresolved Mention" w:semiHidden="1" w:unhideWhenUsed="1"/>
-    <w:lsdException w:name="Smart Link" w:semiHidden="1" w:unhideWhenUsed="1"/>
   </w:latentStyles>
   <w:style w:type="paragraph" w:default="1" w:styleId="a">
     <w:name w:val="Normal"/>
@@ -21297,7 +21407,7 @@
 </file>
 
 <file path=word/glossary/document.xml><?xml version="1.0" encoding="utf-8"?>
-<w:glossaryDocument xmlns:wpc="http://schemas.microsoft.com/office/word/2010/wordprocessingCanvas" xmlns:cx="http://schemas.microsoft.com/office/drawing/2014/chartex" xmlns:cx1="http://schemas.microsoft.com/office/drawing/2015/9/8/chartex" xmlns:cx2="http://schemas.microsoft.com/office/drawing/2015/10/21/chartex" xmlns:cx3="http://schemas.microsoft.com/office/drawing/2016/5/9/chartex" xmlns:cx4="http://schemas.microsoft.com/office/drawing/2016/5/10/chartex" xmlns:cx5="http://schemas.microsoft.com/office/drawing/2016/5/11/chartex" xmlns:cx6="http://schemas.microsoft.com/office/drawing/2016/5/12/chartex" xmlns:cx7="http://schemas.microsoft.com/office/drawing/2016/5/13/chartex" xmlns:cx8="http://schemas.microsoft.com/office/drawing/2016/5/14/chartex" xmlns:mc="http://schemas.openxmlformats.org/markup-compatibility/2006" xmlns:aink="http://schemas.microsoft.com/office/drawing/2016/ink" xmlns:am3d="http://schemas.microsoft.com/office/drawing/2017/model3d" xmlns:o="urn:schemas-microsoft-com:office:office" xmlns:r="http://schemas.openxmlformats.org/officeDocument/2006/relationships" xmlns:m="http://schemas.openxmlformats.org/officeDocument/2006/math" xmlns:v="urn:schemas-microsoft-com:vml" xmlns:wp14="http://schemas.microsoft.com/office/word/2010/wordprocessingDrawing" xmlns:wp="http://schemas.openxmlformats.org/drawingml/2006/wordprocessingDrawing" xmlns:w10="urn:schemas-microsoft-com:office:word" xmlns:w="http://schemas.openxmlformats.org/wordprocessingml/2006/main" xmlns:w14="http://schemas.microsoft.com/office/word/2010/wordml" xmlns:w15="http://schemas.microsoft.com/office/word/2012/wordml" xmlns:w16cid="http://schemas.microsoft.com/office/word/2016/wordml/cid" xmlns:w16se="http://schemas.microsoft.com/office/word/2015/wordml/symex" xmlns:wpg="http://schemas.microsoft.com/office/word/2010/wordprocessingGroup" xmlns:wpi="http://schemas.microsoft.com/office/word/2010/wordprocessingInk" xmlns:wne="http://schemas.microsoft.com/office/word/2006/wordml" xmlns:wps="http://schemas.microsoft.com/office/word/2010/wordprocessingShape" mc:Ignorable="w14 w15 w16se w16cid wp14">
+<w:glossaryDocument xmlns:wpc="http://schemas.microsoft.com/office/word/2010/wordprocessingCanvas" xmlns:cx="http://schemas.microsoft.com/office/drawing/2014/chartex" xmlns:mc="http://schemas.openxmlformats.org/markup-compatibility/2006" xmlns:o="urn:schemas-microsoft-com:office:office" xmlns:r="http://schemas.openxmlformats.org/officeDocument/2006/relationships" xmlns:m="http://schemas.openxmlformats.org/officeDocument/2006/math" xmlns:v="urn:schemas-microsoft-com:vml" xmlns:wp14="http://schemas.microsoft.com/office/word/2010/wordprocessingDrawing" xmlns:wp="http://schemas.openxmlformats.org/drawingml/2006/wordprocessingDrawing" xmlns:w10="urn:schemas-microsoft-com:office:word" xmlns:w="http://schemas.openxmlformats.org/wordprocessingml/2006/main" xmlns:w14="http://schemas.microsoft.com/office/word/2010/wordml" xmlns:w15="http://schemas.microsoft.com/office/word/2012/wordml" xmlns:w16se="http://schemas.microsoft.com/office/word/2015/wordml/symex" xmlns:wpg="http://schemas.microsoft.com/office/word/2010/wordprocessingGroup" xmlns:wpi="http://schemas.microsoft.com/office/word/2010/wordprocessingInk" xmlns:wne="http://schemas.microsoft.com/office/word/2006/wordml" xmlns:wps="http://schemas.microsoft.com/office/word/2010/wordprocessingShape" mc:Ignorable="w14 w15 w16se wp14">
   <w:docParts>
     <w:docPart>
       <w:docPartPr>
@@ -21333,7 +21443,7 @@
 </file>
 
 <file path=word/glossary/fontTable.xml><?xml version="1.0" encoding="utf-8"?>
-<w:fonts xmlns:mc="http://schemas.openxmlformats.org/markup-compatibility/2006" xmlns:r="http://schemas.openxmlformats.org/officeDocument/2006/relationships" xmlns:w="http://schemas.openxmlformats.org/wordprocessingml/2006/main" xmlns:w14="http://schemas.microsoft.com/office/word/2010/wordml" xmlns:w15="http://schemas.microsoft.com/office/word/2012/wordml" xmlns:w16cid="http://schemas.microsoft.com/office/word/2016/wordml/cid" xmlns:w16se="http://schemas.microsoft.com/office/word/2015/wordml/symex" mc:Ignorable="w14 w15 w16se w16cid">
+<w:fonts xmlns:mc="http://schemas.openxmlformats.org/markup-compatibility/2006" xmlns:r="http://schemas.openxmlformats.org/officeDocument/2006/relationships" xmlns:w="http://schemas.openxmlformats.org/wordprocessingml/2006/main" xmlns:w14="http://schemas.microsoft.com/office/word/2010/wordml" xmlns:w15="http://schemas.microsoft.com/office/word/2012/wordml" xmlns:w16se="http://schemas.microsoft.com/office/word/2015/wordml/symex" mc:Ignorable="w14 w15 w16se">
   <w:font w:name="Wingdings">
     <w:panose1 w:val="05000000000000000000"/>
     <w:charset w:val="02"/>
@@ -21353,7 +21463,7 @@
     <w:charset w:val="00"/>
     <w:family w:val="swiss"/>
     <w:pitch w:val="variable"/>
-    <w:sig w:usb0="E0002EFF" w:usb1="C000247B" w:usb2="00000009" w:usb3="00000000" w:csb0="000001FF" w:csb1="00000000"/>
+    <w:sig w:usb0="E4002EFF" w:usb1="C000247B" w:usb2="00000009" w:usb3="00000000" w:csb0="000001FF" w:csb1="00000000"/>
   </w:font>
   <w:font w:name="바탕">
     <w:altName w:val="Batang"/>
@@ -21432,7 +21542,7 @@
 </file>
 
 <file path=word/glossary/settings.xml><?xml version="1.0" encoding="utf-8"?>
-<w:settings xmlns:mc="http://schemas.openxmlformats.org/markup-compatibility/2006" xmlns:o="urn:schemas-microsoft-com:office:office" xmlns:r="http://schemas.openxmlformats.org/officeDocument/2006/relationships" xmlns:m="http://schemas.openxmlformats.org/officeDocument/2006/math" xmlns:v="urn:schemas-microsoft-com:vml" xmlns:w10="urn:schemas-microsoft-com:office:word" xmlns:w="http://schemas.openxmlformats.org/wordprocessingml/2006/main" xmlns:w14="http://schemas.microsoft.com/office/word/2010/wordml" xmlns:w15="http://schemas.microsoft.com/office/word/2012/wordml" xmlns:w16cid="http://schemas.microsoft.com/office/word/2016/wordml/cid" xmlns:w16se="http://schemas.microsoft.com/office/word/2015/wordml/symex" xmlns:sl="http://schemas.openxmlformats.org/schemaLibrary/2006/main" mc:Ignorable="w14 w15 w16se w16cid">
+<w:settings xmlns:mc="http://schemas.openxmlformats.org/markup-compatibility/2006" xmlns:o="urn:schemas-microsoft-com:office:office" xmlns:r="http://schemas.openxmlformats.org/officeDocument/2006/relationships" xmlns:m="http://schemas.openxmlformats.org/officeDocument/2006/math" xmlns:v="urn:schemas-microsoft-com:vml" xmlns:w10="urn:schemas-microsoft-com:office:word" xmlns:w="http://schemas.openxmlformats.org/wordprocessingml/2006/main" xmlns:w14="http://schemas.microsoft.com/office/word/2010/wordml" xmlns:w15="http://schemas.microsoft.com/office/word/2012/wordml" xmlns:w16se="http://schemas.microsoft.com/office/word/2015/wordml/symex" xmlns:sl="http://schemas.openxmlformats.org/schemaLibrary/2006/main" mc:Ignorable="w14 w15 w16se">
   <w:view w:val="normal"/>
   <w:bordersDoNotSurroundHeader/>
   <w:bordersDoNotSurroundFooter/>
@@ -21451,7 +21561,6 @@
     <w:adjustLineHeightInTable/>
     <w:useFELayout/>
     <w:compatSetting w:name="compatibilityMode" w:uri="http://schemas.microsoft.com/office/word" w:val="12"/>
-    <w:compatSetting w:name="useWord2013TrackBottomHyphenation" w:uri="http://schemas.microsoft.com/office/word" w:val="1"/>
   </w:compat>
   <w:rsids>
     <w:rsidRoot w:val="002B1BFE"/>
@@ -21598,6 +21707,7 @@
     <w:rsid w:val="00D87771"/>
     <w:rsid w:val="00D94A52"/>
     <w:rsid w:val="00DC025D"/>
+    <w:rsid w:val="00DF5CB1"/>
     <w:rsid w:val="00E14097"/>
     <w:rsid w:val="00E154CD"/>
     <w:rsid w:val="00E169ED"/>
@@ -21647,7 +21757,7 @@
 </file>
 
 <file path=word/glossary/styles.xml><?xml version="1.0" encoding="utf-8"?>
-<w:styles xmlns:mc="http://schemas.openxmlformats.org/markup-compatibility/2006" xmlns:r="http://schemas.openxmlformats.org/officeDocument/2006/relationships" xmlns:w="http://schemas.openxmlformats.org/wordprocessingml/2006/main" xmlns:w14="http://schemas.microsoft.com/office/word/2010/wordml" xmlns:w15="http://schemas.microsoft.com/office/word/2012/wordml" xmlns:w16cid="http://schemas.microsoft.com/office/word/2016/wordml/cid" xmlns:w16se="http://schemas.microsoft.com/office/word/2015/wordml/symex" mc:Ignorable="w14 w15 w16se w16cid">
+<w:styles xmlns:mc="http://schemas.openxmlformats.org/markup-compatibility/2006" xmlns:r="http://schemas.openxmlformats.org/officeDocument/2006/relationships" xmlns:w="http://schemas.openxmlformats.org/wordprocessingml/2006/main" xmlns:w14="http://schemas.microsoft.com/office/word/2010/wordml" xmlns:w15="http://schemas.microsoft.com/office/word/2012/wordml" xmlns:w16se="http://schemas.microsoft.com/office/word/2015/wordml/symex" mc:Ignorable="w14 w15 w16se">
   <w:docDefaults>
     <w:rPrDefault>
       <w:rPr>
@@ -21659,7 +21769,7 @@
     </w:rPrDefault>
     <w:pPrDefault/>
   </w:docDefaults>
-  <w:latentStyles w:defLockedState="0" w:defUIPriority="99" w:defSemiHidden="0" w:defUnhideWhenUsed="0" w:defQFormat="0" w:count="376">
+  <w:latentStyles w:defLockedState="0" w:defUIPriority="99" w:defSemiHidden="0" w:defUnhideWhenUsed="0" w:defQFormat="0" w:count="371">
     <w:lsdException w:name="Normal" w:uiPriority="0" w:qFormat="1"/>
     <w:lsdException w:name="heading 1" w:uiPriority="9" w:qFormat="1"/>
     <w:lsdException w:name="heading 2" w:semiHidden="1" w:uiPriority="9" w:unhideWhenUsed="1" w:qFormat="1"/>
@@ -21765,6 +21875,7 @@
     <w:lsdException w:name="HTML Sample" w:semiHidden="1" w:unhideWhenUsed="1"/>
     <w:lsdException w:name="HTML Typewriter" w:semiHidden="1" w:unhideWhenUsed="1"/>
     <w:lsdException w:name="HTML Variable" w:semiHidden="1" w:unhideWhenUsed="1"/>
+    <w:lsdException w:name="Normal Table" w:semiHidden="1" w:unhideWhenUsed="1"/>
     <w:lsdException w:name="annotation subject" w:semiHidden="1" w:unhideWhenUsed="1"/>
     <w:lsdException w:name="No List" w:semiHidden="1" w:unhideWhenUsed="1"/>
     <w:lsdException w:name="Outline List 1" w:semiHidden="1" w:unhideWhenUsed="1"/>
@@ -21807,8 +21918,11 @@
     <w:lsdException w:name="Table Contemporary" w:semiHidden="1" w:unhideWhenUsed="1"/>
     <w:lsdException w:name="Table Elegant" w:semiHidden="1" w:unhideWhenUsed="1"/>
     <w:lsdException w:name="Table Professional" w:semiHidden="1" w:unhideWhenUsed="1"/>
+    <w:lsdException w:name="Table Subtle 1" w:semiHidden="1" w:unhideWhenUsed="1"/>
     <w:lsdException w:name="Table Subtle 2" w:semiHidden="1" w:unhideWhenUsed="1"/>
     <w:lsdException w:name="Table Web 1" w:semiHidden="1" w:unhideWhenUsed="1"/>
+    <w:lsdException w:name="Table Web 2" w:semiHidden="1" w:unhideWhenUsed="1"/>
+    <w:lsdException w:name="Table Web 3" w:semiHidden="1" w:unhideWhenUsed="1"/>
     <w:lsdException w:name="Balloon Text" w:semiHidden="1" w:unhideWhenUsed="1"/>
     <w:lsdException w:name="Table Grid" w:uiPriority="59"/>
     <w:lsdException w:name="Table Theme" w:semiHidden="1" w:unhideWhenUsed="1"/>
@@ -22027,11 +22141,6 @@
     <w:lsdException w:name="List Table 5 Dark Accent 6" w:uiPriority="50"/>
     <w:lsdException w:name="List Table 6 Colorful Accent 6" w:uiPriority="51"/>
     <w:lsdException w:name="List Table 7 Colorful Accent 6" w:uiPriority="52"/>
-    <w:lsdException w:name="Mention" w:semiHidden="1" w:unhideWhenUsed="1"/>
-    <w:lsdException w:name="Smart Hyperlink" w:semiHidden="1" w:unhideWhenUsed="1"/>
-    <w:lsdException w:name="Hashtag" w:semiHidden="1" w:unhideWhenUsed="1"/>
-    <w:lsdException w:name="Unresolved Mention" w:semiHidden="1" w:unhideWhenUsed="1"/>
-    <w:lsdException w:name="Smart Link" w:semiHidden="1" w:unhideWhenUsed="1"/>
   </w:latentStyles>
   <w:style w:type="paragraph" w:default="1" w:styleId="a">
     <w:name w:val="Normal"/>
@@ -22119,7 +22228,7 @@
 </file>
 
 <file path=word/glossary/webSettings.xml><?xml version="1.0" encoding="utf-8"?>
-<w:webSettings xmlns:mc="http://schemas.openxmlformats.org/markup-compatibility/2006" xmlns:r="http://schemas.openxmlformats.org/officeDocument/2006/relationships" xmlns:w="http://schemas.openxmlformats.org/wordprocessingml/2006/main" xmlns:w14="http://schemas.microsoft.com/office/word/2010/wordml" xmlns:w15="http://schemas.microsoft.com/office/word/2012/wordml" xmlns:w16cid="http://schemas.microsoft.com/office/word/2016/wordml/cid" xmlns:w16se="http://schemas.microsoft.com/office/word/2015/wordml/symex" mc:Ignorable="w14 w15 w16se w16cid">
+<w:webSettings xmlns:mc="http://schemas.openxmlformats.org/markup-compatibility/2006" xmlns:r="http://schemas.openxmlformats.org/officeDocument/2006/relationships" xmlns:w="http://schemas.openxmlformats.org/wordprocessingml/2006/main" xmlns:w14="http://schemas.microsoft.com/office/word/2010/wordml" xmlns:w15="http://schemas.microsoft.com/office/word/2012/wordml" xmlns:w16se="http://schemas.microsoft.com/office/word/2015/wordml/symex" mc:Ignorable="w14 w15 w16se">
   <w:optimizeForBrowser/>
 </w:webSettings>
 </file>
@@ -22410,24 +22519,6 @@
 </file>
 
 <file path=customXml/item1.xml><?xml version="1.0" encoding="utf-8"?>
-<p:properties xmlns:p="http://schemas.microsoft.com/office/2006/metadata/properties" xmlns:xsi="http://www.w3.org/2001/XMLSchema-instance">
-  <documentManagement>
-    <Gat xmlns="2ec1ac2a-4cb5-40a4-b122-7712fb276773">IC</Gat>
-    <Status xmlns="2ec1ac2a-4cb5-40a4-b122-7712fb276773">Ready for Review</Status>
-  </documentManagement>
-</p:properties>
-</file>
-
-<file path=customXml/item2.xml><?xml version="1.0" encoding="utf-8"?>
-<?mso-contentType ?>
-<FormTemplates xmlns="http://schemas.microsoft.com/sharepoint/v3/contenttype/forms">
-  <Display>DocumentLibraryForm</Display>
-  <Edit>DocumentLibraryForm</Edit>
-  <New>DocumentLibraryForm</New>
-</FormTemplates>
-</file>
-
-<file path=customXml/item3.xml><?xml version="1.0" encoding="utf-8"?>
 <ct:contentTypeSchema xmlns:ct="http://schemas.microsoft.com/office/2006/metadata/contentType" xmlns:ma="http://schemas.microsoft.com/office/2006/metadata/properties/metaAttributes" ct:_="" ma:_="" ma:contentTypeName="Document" ma:contentTypeID="0x010100912960106A3E4F47BFB96C9FCD053E8D" ma:contentTypeVersion="5" ma:contentTypeDescription="Create a new document." ma:contentTypeScope="" ma:versionID="2de3f926a3c0f17089feb522e9b09ab1">
   <xsd:schema xmlns:xsd="http://www.w3.org/2001/XMLSchema" xmlns:p="http://schemas.microsoft.com/office/2006/metadata/properties" xmlns:ns2="2ec1ac2a-4cb5-40a4-b122-7712fb276773" targetNamespace="http://schemas.microsoft.com/office/2006/metadata/properties" ma:root="true" ma:fieldsID="e1f24f6a315dc27bce075d22310a17a5" ns2:_="">
     <xsd:import namespace="2ec1ac2a-4cb5-40a4-b122-7712fb276773"/>
@@ -22508,28 +22599,29 @@
 </ct:contentTypeSchema>
 </file>
 
+<file path=customXml/item2.xml><?xml version="1.0" encoding="utf-8"?>
+<?mso-contentType ?>
+<FormTemplates xmlns="http://schemas.microsoft.com/sharepoint/v3/contenttype/forms">
+  <Display>DocumentLibraryForm</Display>
+  <Edit>DocumentLibraryForm</Edit>
+  <New>DocumentLibraryForm</New>
+</FormTemplates>
+</file>
+
+<file path=customXml/item3.xml><?xml version="1.0" encoding="utf-8"?>
+<p:properties xmlns:p="http://schemas.microsoft.com/office/2006/metadata/properties" xmlns:xsi="http://www.w3.org/2001/XMLSchema-instance">
+  <documentManagement>
+    <Gat xmlns="2ec1ac2a-4cb5-40a4-b122-7712fb276773">IC</Gat>
+    <Status xmlns="2ec1ac2a-4cb5-40a4-b122-7712fb276773">Ready for Review</Status>
+  </documentManagement>
+</p:properties>
+</file>
+
 <file path=customXml/item4.xml><?xml version="1.0" encoding="utf-8"?>
 <b:Sources xmlns:b="http://schemas.openxmlformats.org/officeDocument/2006/bibliography" xmlns="http://schemas.openxmlformats.org/officeDocument/2006/bibliography" SelectedStyle="\APA.XSL" StyleName="APA"/>
 </file>
 
 <file path=customXml/itemProps1.xml><?xml version="1.0" encoding="utf-8"?>
-<ds:datastoreItem xmlns:ds="http://schemas.openxmlformats.org/officeDocument/2006/customXml" ds:itemID="{22EF12C5-4EE5-401D-AF32-34459B235CB4}">
-  <ds:schemaRefs>
-    <ds:schemaRef ds:uri="http://schemas.microsoft.com/office/2006/metadata/properties"/>
-    <ds:schemaRef ds:uri="2ec1ac2a-4cb5-40a4-b122-7712fb276773"/>
-  </ds:schemaRefs>
-</ds:datastoreItem>
-</file>
-
-<file path=customXml/itemProps2.xml><?xml version="1.0" encoding="utf-8"?>
-<ds:datastoreItem xmlns:ds="http://schemas.openxmlformats.org/officeDocument/2006/customXml" ds:itemID="{7D4FE01D-1055-48A2-B526-C8AAEA4E33FB}">
-  <ds:schemaRefs>
-    <ds:schemaRef ds:uri="http://schemas.microsoft.com/sharepoint/v3/contenttype/forms"/>
-  </ds:schemaRefs>
-</ds:datastoreItem>
-</file>
-
-<file path=customXml/itemProps3.xml><?xml version="1.0" encoding="utf-8"?>
 <ds:datastoreItem xmlns:ds="http://schemas.openxmlformats.org/officeDocument/2006/customXml" ds:itemID="{413738C2-4739-401D-BFAC-3D8C20A1C92A}">
   <ds:schemaRefs>
     <ds:schemaRef ds:uri="http://schemas.microsoft.com/office/2006/metadata/contentType"/>
@@ -22546,8 +22638,25 @@
 </ds:datastoreItem>
 </file>
 
+<file path=customXml/itemProps2.xml><?xml version="1.0" encoding="utf-8"?>
+<ds:datastoreItem xmlns:ds="http://schemas.openxmlformats.org/officeDocument/2006/customXml" ds:itemID="{7D4FE01D-1055-48A2-B526-C8AAEA4E33FB}">
+  <ds:schemaRefs>
+    <ds:schemaRef ds:uri="http://schemas.microsoft.com/sharepoint/v3/contenttype/forms"/>
+  </ds:schemaRefs>
+</ds:datastoreItem>
+</file>
+
+<file path=customXml/itemProps3.xml><?xml version="1.0" encoding="utf-8"?>
+<ds:datastoreItem xmlns:ds="http://schemas.openxmlformats.org/officeDocument/2006/customXml" ds:itemID="{22EF12C5-4EE5-401D-AF32-34459B235CB4}">
+  <ds:schemaRefs>
+    <ds:schemaRef ds:uri="http://schemas.microsoft.com/office/2006/metadata/properties"/>
+    <ds:schemaRef ds:uri="2ec1ac2a-4cb5-40a4-b122-7712fb276773"/>
+  </ds:schemaRefs>
+</ds:datastoreItem>
+</file>
+
 <file path=customXml/itemProps4.xml><?xml version="1.0" encoding="utf-8"?>
-<ds:datastoreItem xmlns:ds="http://schemas.openxmlformats.org/officeDocument/2006/customXml" ds:itemID="{B59272E5-9A83-471D-A5FD-42F7B497DF08}">
+<ds:datastoreItem xmlns:ds="http://schemas.openxmlformats.org/officeDocument/2006/customXml" ds:itemID="{3820B2D1-5FDC-4F17-B6FB-D60C0FCE771F}">
   <ds:schemaRefs>
     <ds:schemaRef ds:uri="http://schemas.openxmlformats.org/officeDocument/2006/bibliography"/>
   </ds:schemaRefs>

</xml_diff>

<commit_message>
added UNIT35 musical instruments
</commit_message>
<xml_diff>
--- a/English/E006_AmericanSchoolTextBookReadingKeyEasy.docx
+++ b/English/E006_AmericanSchoolTextBookReadingKeyEasy.docx
@@ -4774,20 +4774,7 @@
           <w:lang w:eastAsia="ko-KR"/>
         </w:rPr>
         <w:br/>
-      </w:r>
-      <w:proofErr w:type="spellStart"/>
-      <w:r>
-        <w:rPr>
-          <w:lang w:eastAsia="ko-KR"/>
-        </w:rPr>
-        <w:t>Rais</w:t>
-      </w:r>
-      <w:proofErr w:type="spellEnd"/>
-      <w:r>
-        <w:rPr>
-          <w:lang w:eastAsia="ko-KR"/>
-        </w:rPr>
-        <w:t xml:space="preserve"> your hand before speaking.</w:t>
+        <w:t>Rais your hand before speaking.</w:t>
       </w:r>
       <w:r>
         <w:rPr>
@@ -7005,21 +6992,7 @@
           <w:lang w:eastAsia="ko-KR"/>
         </w:rPr>
         <w:br/>
-        <w:t xml:space="preserve">We call the area between two mountains a </w:t>
-      </w:r>
-      <w:proofErr w:type="spellStart"/>
-      <w:r>
-        <w:rPr>
-          <w:lang w:eastAsia="ko-KR"/>
-        </w:rPr>
-        <w:t>vally</w:t>
-      </w:r>
-      <w:proofErr w:type="spellEnd"/>
-      <w:r>
-        <w:rPr>
-          <w:lang w:eastAsia="ko-KR"/>
-        </w:rPr>
-        <w:t>.</w:t>
+        <w:t>We call the area between two mountains a vally.</w:t>
       </w:r>
       <w:r>
         <w:rPr>
@@ -7275,21 +7248,7 @@
         <w:rPr>
           <w:lang w:eastAsia="ko-KR"/>
         </w:rPr>
-        <w:t xml:space="preserve">Asia is the largest </w:t>
-      </w:r>
-      <w:proofErr w:type="spellStart"/>
-      <w:r>
-        <w:rPr>
-          <w:lang w:eastAsia="ko-KR"/>
-        </w:rPr>
-        <w:t>continent</w:t>
-      </w:r>
-      <w:proofErr w:type="spellEnd"/>
-      <w:r>
-        <w:rPr>
-          <w:lang w:eastAsia="ko-KR"/>
-        </w:rPr>
-        <w:t xml:space="preserve"> </w:t>
+        <w:t xml:space="preserve">Asia is the largest continent </w:t>
       </w:r>
       <w:r>
         <w:rPr>
@@ -7316,21 +7275,7 @@
           <w:lang w:eastAsia="ko-KR"/>
         </w:rPr>
         <w:br/>
-        <w:t xml:space="preserve">Asia, Africa, and </w:t>
-      </w:r>
-      <w:proofErr w:type="spellStart"/>
-      <w:r>
-        <w:rPr>
-          <w:lang w:eastAsia="ko-KR"/>
-        </w:rPr>
-        <w:t>Europ</w:t>
-      </w:r>
-      <w:proofErr w:type="spellEnd"/>
-      <w:r>
-        <w:rPr>
-          <w:lang w:eastAsia="ko-KR"/>
-        </w:rPr>
-        <w:t xml:space="preserve"> </w:t>
+        <w:t xml:space="preserve">Asia, Africa, and Europ </w:t>
       </w:r>
       <w:r>
         <w:rPr>
@@ -7637,21 +7582,7 @@
           <w:lang w:eastAsia="ko-KR"/>
         </w:rPr>
         <w:br/>
-        <w:t xml:space="preserve">The stems also carry water and </w:t>
-      </w:r>
-      <w:proofErr w:type="spellStart"/>
-      <w:r>
-        <w:rPr>
-          <w:lang w:eastAsia="ko-KR"/>
-        </w:rPr>
-        <w:t>nutirents</w:t>
-      </w:r>
-      <w:proofErr w:type="spellEnd"/>
-      <w:r>
-        <w:rPr>
-          <w:lang w:eastAsia="ko-KR"/>
-        </w:rPr>
-        <w:t xml:space="preserve"> to other plant parts.</w:t>
+        <w:t>The stems also carry water and nutirents to other plant parts.</w:t>
       </w:r>
     </w:p>
     <w:p>
@@ -7891,19 +7822,11 @@
           <w:lang w:eastAsia="ko-KR"/>
         </w:rPr>
       </w:pPr>
-      <w:proofErr w:type="spellStart"/>
-      <w:r>
-        <w:rPr>
-          <w:lang w:eastAsia="ko-KR"/>
-        </w:rPr>
-        <w:t>Finaly</w:t>
-      </w:r>
-      <w:proofErr w:type="spellEnd"/>
-      <w:r>
-        <w:rPr>
-          <w:lang w:eastAsia="ko-KR"/>
-        </w:rPr>
-        <w:t xml:space="preserve">, plants need space to grow and to </w:t>
+      <w:r>
+        <w:rPr>
+          <w:lang w:eastAsia="ko-KR"/>
+        </w:rPr>
+        <w:t xml:space="preserve">Finaly, plants need space to grow and to </w:t>
       </w:r>
       <w:r>
         <w:rPr>
@@ -9042,16 +8965,8 @@
         <w:rPr>
           <w:lang w:eastAsia="ko-KR"/>
         </w:rPr>
-        <w:t xml:space="preserve"> *fall off~ </w:t>
-      </w:r>
-      <w:proofErr w:type="gramStart"/>
-      <w:r>
-        <w:rPr>
-          <w:lang w:eastAsia="ko-KR"/>
-        </w:rPr>
-        <w:t>…</w:t>
-      </w:r>
-      <w:proofErr w:type="gramEnd"/>
+        <w:t xml:space="preserve"> *fall off~ …</w:t>
+      </w:r>
       <w:r>
         <w:rPr>
           <w:rFonts w:hint="eastAsia"/>
@@ -11650,21 +11565,7 @@
           <w:lang w:eastAsia="ko-KR"/>
         </w:rPr>
         <w:br/>
-        <w:t>Except for first, second, and third, ordinal numbers end in “</w:t>
-      </w:r>
-      <w:proofErr w:type="spellStart"/>
-      <w:r>
-        <w:rPr>
-          <w:lang w:eastAsia="ko-KR"/>
-        </w:rPr>
-        <w:t>th</w:t>
-      </w:r>
-      <w:proofErr w:type="spellEnd"/>
-      <w:r>
-        <w:rPr>
-          <w:lang w:eastAsia="ko-KR"/>
-        </w:rPr>
-        <w:t>”.</w:t>
+        <w:t>Except for first, second, and third, ordinal numbers end in “th”.</w:t>
       </w:r>
     </w:p>
     <w:p>
@@ -12756,7 +12657,6 @@
       <w:pPr>
         <w:pStyle w:val="3"/>
         <w:rPr>
-          <w:rFonts w:hint="eastAsia"/>
           <w:lang w:eastAsia="ko-KR"/>
         </w:rPr>
       </w:pPr>
@@ -12765,19 +12665,7 @@
         <w:rPr>
           <w:lang w:eastAsia="ko-KR"/>
         </w:rPr>
-        <w:t>UNIT3</w:t>
-      </w:r>
-      <w:r>
-        <w:rPr>
-          <w:lang w:eastAsia="ko-KR"/>
-        </w:rPr>
-        <w:t>3</w:t>
-      </w:r>
-      <w:r>
-        <w:rPr>
-          <w:lang w:eastAsia="ko-KR"/>
-        </w:rPr>
-        <w:t xml:space="preserve"> - </w:t>
+        <w:t xml:space="preserve">UNIT33 - </w:t>
       </w:r>
       <w:r>
         <w:rPr>
@@ -12791,7 +12679,6 @@
     <w:p>
       <w:pPr>
         <w:rPr>
-          <w:rFonts w:hint="eastAsia"/>
           <w:lang w:eastAsia="ko-KR"/>
         </w:rPr>
       </w:pPr>
@@ -12933,23 +12820,46 @@
           <w:b/>
           <w:lang w:eastAsia="ko-KR"/>
         </w:rPr>
-        <w:t xml:space="preserve">still </w:t>
-      </w:r>
-      <w:proofErr w:type="spellStart"/>
-      <w:r>
-        <w:rPr>
-          <w:b/>
-          <w:lang w:eastAsia="ko-KR"/>
-        </w:rPr>
-        <w:t>life</w:t>
-      </w:r>
-      <w:r>
-        <w:rPr>
-          <w:lang w:eastAsia="ko-KR"/>
-        </w:rPr>
-        <w:t>s</w:t>
-      </w:r>
-      <w:proofErr w:type="spellEnd"/>
+        <w:t>still life</w:t>
+      </w:r>
+      <w:r>
+        <w:rPr>
+          <w:lang w:eastAsia="ko-KR"/>
+        </w:rPr>
+        <w:t>s.</w:t>
+      </w:r>
+      <w:r>
+        <w:rPr>
+          <w:lang w:eastAsia="ko-KR"/>
+        </w:rPr>
+        <w:br/>
+        <w:t>The objects in a stil</w:t>
+      </w:r>
+      <w:r>
+        <w:rPr>
+          <w:lang w:eastAsia="ko-KR"/>
+        </w:rPr>
+        <w:t>l</w:t>
+      </w:r>
+      <w:r>
+        <w:rPr>
+          <w:lang w:eastAsia="ko-KR"/>
+        </w:rPr>
+        <w:t xml:space="preserve"> life do not move.</w:t>
+      </w:r>
+      <w:r>
+        <w:rPr>
+          <w:lang w:eastAsia="ko-KR"/>
+        </w:rPr>
+        <w:br/>
+      </w:r>
+      <w:r>
+        <w:rPr>
+          <w:shd w:val="pct15" w:color="auto" w:fill="FFFFFF"/>
+          <w:lang w:eastAsia="ko-KR"/>
+        </w:rPr>
+        <w:t>That is why it is called a still life</w:t>
+      </w:r>
       <w:r>
         <w:rPr>
           <w:lang w:eastAsia="ko-KR"/>
@@ -12961,64 +12871,26 @@
           <w:lang w:eastAsia="ko-KR"/>
         </w:rPr>
         <w:br/>
-        <w:t>The objects in a stil</w:t>
-      </w:r>
-      <w:r>
-        <w:rPr>
+      </w:r>
+      <w:r>
+        <w:rPr>
+          <w:shd w:val="pct15" w:color="auto" w:fill="FFFFFF"/>
+          <w:lang w:eastAsia="ko-KR"/>
+        </w:rPr>
+        <w:t>To paint a stil</w:t>
+      </w:r>
+      <w:r>
+        <w:rPr>
+          <w:shd w:val="pct15" w:color="auto" w:fill="FFFFFF"/>
           <w:lang w:eastAsia="ko-KR"/>
         </w:rPr>
         <w:t>l</w:t>
       </w:r>
       <w:r>
         <w:rPr>
-          <w:lang w:eastAsia="ko-KR"/>
-        </w:rPr>
-        <w:t xml:space="preserve"> life do not move.</w:t>
-      </w:r>
-      <w:r>
-        <w:rPr>
-          <w:lang w:eastAsia="ko-KR"/>
-        </w:rPr>
-        <w:br/>
-      </w:r>
-      <w:r>
-        <w:rPr>
           <w:shd w:val="pct15" w:color="auto" w:fill="FFFFFF"/>
           <w:lang w:eastAsia="ko-KR"/>
         </w:rPr>
-        <w:t>That is why it is called a still life</w:t>
-      </w:r>
-      <w:r>
-        <w:rPr>
-          <w:lang w:eastAsia="ko-KR"/>
-        </w:rPr>
-        <w:t>.</w:t>
-      </w:r>
-      <w:r>
-        <w:rPr>
-          <w:lang w:eastAsia="ko-KR"/>
-        </w:rPr>
-        <w:br/>
-      </w:r>
-      <w:r>
-        <w:rPr>
-          <w:shd w:val="pct15" w:color="auto" w:fill="FFFFFF"/>
-          <w:lang w:eastAsia="ko-KR"/>
-        </w:rPr>
-        <w:t>To paint a stil</w:t>
-      </w:r>
-      <w:r>
-        <w:rPr>
-          <w:shd w:val="pct15" w:color="auto" w:fill="FFFFFF"/>
-          <w:lang w:eastAsia="ko-KR"/>
-        </w:rPr>
-        <w:t>l</w:t>
-      </w:r>
-      <w:r>
-        <w:rPr>
-          <w:shd w:val="pct15" w:color="auto" w:fill="FFFFFF"/>
-          <w:lang w:eastAsia="ko-KR"/>
-        </w:rPr>
         <w:t xml:space="preserve"> life</w:t>
       </w:r>
       <w:r>
@@ -13032,27 +12904,12 @@
           <w:lang w:eastAsia="ko-KR"/>
         </w:rPr>
         <w:br/>
-        <w:t xml:space="preserve">Still </w:t>
-      </w:r>
-      <w:proofErr w:type="spellStart"/>
-      <w:r>
-        <w:rPr>
-          <w:lang w:eastAsia="ko-KR"/>
-        </w:rPr>
-        <w:t>lifes</w:t>
-      </w:r>
-      <w:proofErr w:type="spellEnd"/>
-      <w:r>
-        <w:rPr>
-          <w:lang w:eastAsia="ko-KR"/>
-        </w:rPr>
-        <w:t xml:space="preserve"> often include fruits, flowers, and other small objects.</w:t>
+        <w:t>Still lifes often include fruits, flowers, and other small objects.</w:t>
       </w:r>
     </w:p>
     <w:p>
       <w:pPr>
         <w:rPr>
-          <w:rFonts w:hint="eastAsia"/>
           <w:lang w:eastAsia="ko-KR"/>
         </w:rPr>
       </w:pPr>
@@ -13127,19 +12984,224 @@
         <w:rPr>
           <w:lang w:eastAsia="ko-KR"/>
         </w:rPr>
-        <w:t>UNIT3</w:t>
-      </w:r>
-      <w:r>
-        <w:rPr>
-          <w:lang w:eastAsia="ko-KR"/>
-        </w:rPr>
-        <w:t>4</w:t>
-      </w:r>
-      <w:r>
-        <w:rPr>
-          <w:lang w:eastAsia="ko-KR"/>
-        </w:rPr>
-        <w:t xml:space="preserve"> - </w:t>
+        <w:t xml:space="preserve">UNIT34 - </w:t>
+      </w:r>
+      <w:r>
+        <w:rPr>
+          <w:rFonts w:hint="eastAsia"/>
+          <w:lang w:eastAsia="ko-KR"/>
+        </w:rPr>
+        <w:t>Painting and Drawing Materials</w:t>
+      </w:r>
+    </w:p>
+    <w:p>
+      <w:pPr>
+        <w:rPr>
+          <w:lang w:eastAsia="ko-KR"/>
+        </w:rPr>
+      </w:pPr>
+      <w:r>
+        <w:rPr>
+          <w:rFonts w:hint="eastAsia"/>
+          <w:lang w:eastAsia="ko-KR"/>
+        </w:rPr>
+        <w:t>Artists</w:t>
+      </w:r>
+      <w:r>
+        <w:rPr>
+          <w:lang w:eastAsia="ko-KR"/>
+        </w:rPr>
+        <w:t xml:space="preserve"> need special materials to make their pictures.</w:t>
+      </w:r>
+      <w:r>
+        <w:rPr>
+          <w:lang w:eastAsia="ko-KR"/>
+        </w:rPr>
+        <w:br/>
+        <w:t xml:space="preserve">They need drawing materials, paints, brushes, a canvas, and an </w:t>
+      </w:r>
+      <w:r>
+        <w:rPr>
+          <w:b/>
+          <w:lang w:eastAsia="ko-KR"/>
+        </w:rPr>
+        <w:t>easel</w:t>
+      </w:r>
+      <w:r>
+        <w:rPr>
+          <w:lang w:eastAsia="ko-KR"/>
+        </w:rPr>
+        <w:t>.</w:t>
+      </w:r>
+    </w:p>
+    <w:p>
+      <w:pPr>
+        <w:rPr>
+          <w:lang w:eastAsia="ko-KR"/>
+        </w:rPr>
+      </w:pPr>
+      <w:r>
+        <w:rPr>
+          <w:lang w:eastAsia="ko-KR"/>
+        </w:rPr>
+        <w:t>There are several kinds of paint.</w:t>
+      </w:r>
+      <w:r>
+        <w:rPr>
+          <w:lang w:eastAsia="ko-KR"/>
+        </w:rPr>
+        <w:br/>
+        <w:t xml:space="preserve">Oil paints </w:t>
+      </w:r>
+      <w:r>
+        <w:rPr>
+          <w:shd w:val="pct15" w:color="auto" w:fill="FFFFFF"/>
+          <w:lang w:eastAsia="ko-KR"/>
+        </w:rPr>
+        <w:t>are popular with</w:t>
+      </w:r>
+      <w:r>
+        <w:rPr>
+          <w:lang w:eastAsia="ko-KR"/>
+        </w:rPr>
+        <w:t xml:space="preserve"> many painters.</w:t>
+      </w:r>
+      <w:r>
+        <w:rPr>
+          <w:lang w:eastAsia="ko-KR"/>
+        </w:rPr>
+        <w:br/>
+        <w:t xml:space="preserve">Oil paints produce rich and </w:t>
+      </w:r>
+      <w:r>
+        <w:rPr>
+          <w:b/>
+          <w:lang w:eastAsia="ko-KR"/>
+        </w:rPr>
+        <w:t>vivid</w:t>
+      </w:r>
+      <w:r>
+        <w:rPr>
+          <w:lang w:eastAsia="ko-KR"/>
+        </w:rPr>
+        <w:t xml:space="preserve"> colors on the pictures.</w:t>
+      </w:r>
+      <w:r>
+        <w:rPr>
+          <w:lang w:eastAsia="ko-KR"/>
+        </w:rPr>
+        <w:br/>
+        <w:t xml:space="preserve">Other artists </w:t>
+      </w:r>
+      <w:r>
+        <w:rPr>
+          <w:shd w:val="pct15" w:color="auto" w:fill="FFFFFF"/>
+          <w:lang w:eastAsia="ko-KR"/>
+        </w:rPr>
+        <w:t>prefer to</w:t>
+      </w:r>
+      <w:r>
+        <w:rPr>
+          <w:lang w:eastAsia="ko-KR"/>
+        </w:rPr>
+        <w:t xml:space="preserve"> use watercolors and finger paints.</w:t>
+      </w:r>
+      <w:r>
+        <w:rPr>
+          <w:lang w:eastAsia="ko-KR"/>
+        </w:rPr>
+        <w:br/>
+        <w:t xml:space="preserve">Watercolor pictures </w:t>
+      </w:r>
+      <w:r>
+        <w:rPr>
+          <w:shd w:val="pct15" w:color="auto" w:fill="FFFFFF"/>
+          <w:lang w:eastAsia="ko-KR"/>
+        </w:rPr>
+        <w:t>are often</w:t>
+      </w:r>
+      <w:r>
+        <w:rPr>
+          <w:lang w:eastAsia="ko-KR"/>
+        </w:rPr>
+        <w:t xml:space="preserve"> very bright.</w:t>
+      </w:r>
+      <w:r>
+        <w:rPr>
+          <w:lang w:eastAsia="ko-KR"/>
+        </w:rPr>
+        <w:br/>
+        <w:t>Finger paints produce unique and fun pictures.</w:t>
+      </w:r>
+    </w:p>
+    <w:p>
+      <w:pPr>
+        <w:rPr>
+          <w:lang w:eastAsia="ko-KR"/>
+        </w:rPr>
+      </w:pPr>
+      <w:r>
+        <w:rPr>
+          <w:rFonts w:hint="eastAsia"/>
+          <w:lang w:eastAsia="ko-KR"/>
+        </w:rPr>
+        <w:t>There are many kinds of drawing materials.</w:t>
+      </w:r>
+      <w:r>
+        <w:rPr>
+          <w:lang w:eastAsia="ko-KR"/>
+        </w:rPr>
+        <w:br/>
+        <w:t>Of course, some artists just use simple pencils.</w:t>
+      </w:r>
+      <w:r>
+        <w:rPr>
+          <w:lang w:eastAsia="ko-KR"/>
+        </w:rPr>
+        <w:br/>
+        <w:t>But others use color pencils to brighten their pictures.</w:t>
+      </w:r>
+      <w:r>
+        <w:rPr>
+          <w:lang w:eastAsia="ko-KR"/>
+        </w:rPr>
+        <w:br/>
+        <w:t>Some prefer crayons, which also come in many colors.</w:t>
+      </w:r>
+      <w:r>
+        <w:rPr>
+          <w:lang w:eastAsia="ko-KR"/>
+        </w:rPr>
+        <w:br/>
+        <w:t>And a few artists draw pictures with charcoal.</w:t>
+      </w:r>
+      <w:r>
+        <w:rPr>
+          <w:lang w:eastAsia="ko-KR"/>
+        </w:rPr>
+        <w:br/>
+        <w:t>All of these drawing materials can produce great pictures.</w:t>
+      </w:r>
+    </w:p>
+    <w:p>
+      <w:pPr>
+        <w:pStyle w:val="3"/>
+        <w:rPr>
+          <w:lang w:eastAsia="ko-KR"/>
+        </w:rPr>
+      </w:pPr>
+      <w:r>
+        <w:rPr>
+          <w:rFonts w:hint="eastAsia"/>
+          <w:lang w:eastAsia="ko-KR"/>
+        </w:rPr>
+        <w:t xml:space="preserve">UNIT35 - </w:t>
+      </w:r>
+      <w:r>
+        <w:rPr>
+          <w:lang w:eastAsia="ko-KR"/>
+        </w:rPr>
+        <w:t>Musical Instruments</w:t>
       </w:r>
       <w:bookmarkStart w:id="37" w:name="_GoBack"/>
       <w:bookmarkEnd w:id="37"/>
@@ -13150,6 +13212,19 @@
           <w:lang w:eastAsia="ko-KR"/>
         </w:rPr>
       </w:pPr>
+      <w:r>
+        <w:rPr>
+          <w:rFonts w:hint="eastAsia"/>
+          <w:lang w:eastAsia="ko-KR"/>
+        </w:rPr>
+        <w:t>T</w:t>
+      </w:r>
+      <w:r>
+        <w:rPr>
+          <w:lang w:eastAsia="ko-KR"/>
+        </w:rPr>
+        <w:t>here are different kinds of musical instruments.</w:t>
+      </w:r>
     </w:p>
     <w:p>
       <w:pPr>
@@ -13157,6 +13232,91 @@
           <w:lang w:eastAsia="ko-KR"/>
         </w:rPr>
       </w:pPr>
+      <w:r>
+        <w:rPr>
+          <w:lang w:eastAsia="ko-KR"/>
+        </w:rPr>
+        <w:t>Let’s meet the string family.</w:t>
+      </w:r>
+      <w:r>
+        <w:rPr>
+          <w:lang w:eastAsia="ko-KR"/>
+        </w:rPr>
+        <w:br/>
+      </w:r>
+      <w:r>
+        <w:rPr>
+          <w:shd w:val="pct15" w:color="auto" w:fill="FFFFFF"/>
+          <w:lang w:eastAsia="ko-KR"/>
+        </w:rPr>
+        <w:t>Can you name</w:t>
+      </w:r>
+      <w:r>
+        <w:rPr>
+          <w:lang w:eastAsia="ko-KR"/>
+        </w:rPr>
+        <w:t xml:space="preserve"> some instruments with strings?</w:t>
+      </w:r>
+      <w:r>
+        <w:rPr>
+          <w:lang w:eastAsia="ko-KR"/>
+        </w:rPr>
+        <w:br/>
+        <w:t>The violin? The cello? How about the guitar?</w:t>
+      </w:r>
+      <w:r>
+        <w:rPr>
+          <w:lang w:eastAsia="ko-KR"/>
+        </w:rPr>
+        <w:br/>
+      </w:r>
+      <w:r>
+        <w:rPr>
+          <w:shd w:val="pct15" w:color="auto" w:fill="FFFFFF"/>
+          <w:lang w:eastAsia="ko-KR"/>
+        </w:rPr>
+        <w:lastRenderedPageBreak/>
+        <w:t>You usually use</w:t>
+      </w:r>
+      <w:r>
+        <w:rPr>
+          <w:lang w:eastAsia="ko-KR"/>
+        </w:rPr>
+        <w:t xml:space="preserve"> </w:t>
+      </w:r>
+      <w:r>
+        <w:rPr>
+          <w:b/>
+          <w:lang w:eastAsia="ko-KR"/>
+        </w:rPr>
+        <w:t>bow</w:t>
+      </w:r>
+      <w:r>
+        <w:rPr>
+          <w:lang w:eastAsia="ko-KR"/>
+        </w:rPr>
+        <w:t>s to play string instruments.</w:t>
+      </w:r>
+      <w:r>
+        <w:rPr>
+          <w:lang w:eastAsia="ko-KR"/>
+        </w:rPr>
+        <w:br/>
+        <w:t xml:space="preserve">But sometimes you </w:t>
+      </w:r>
+      <w:r>
+        <w:rPr>
+          <w:b/>
+          <w:lang w:eastAsia="ko-KR"/>
+        </w:rPr>
+        <w:t>pluck</w:t>
+      </w:r>
+      <w:r>
+        <w:rPr>
+          <w:lang w:eastAsia="ko-KR"/>
+        </w:rPr>
+        <w:t xml:space="preserve"> the strings with your fingers.</w:t>
+      </w:r>
     </w:p>
     <w:p>
       <w:pPr>
@@ -13164,6 +13324,91 @@
           <w:lang w:eastAsia="ko-KR"/>
         </w:rPr>
       </w:pPr>
+      <w:r>
+        <w:rPr>
+          <w:rFonts w:hint="eastAsia"/>
+          <w:lang w:eastAsia="ko-KR"/>
+        </w:rPr>
+        <w:t>Let</w:t>
+      </w:r>
+      <w:r>
+        <w:rPr>
+          <w:lang w:eastAsia="ko-KR"/>
+        </w:rPr>
+        <w:t xml:space="preserve">’s meet the </w:t>
+      </w:r>
+      <w:r>
+        <w:rPr>
+          <w:b/>
+          <w:lang w:eastAsia="ko-KR"/>
+        </w:rPr>
+        <w:t>percussion</w:t>
+      </w:r>
+      <w:r>
+        <w:rPr>
+          <w:lang w:eastAsia="ko-KR"/>
+        </w:rPr>
+        <w:t xml:space="preserve"> family.</w:t>
+      </w:r>
+      <w:r>
+        <w:rPr>
+          <w:lang w:eastAsia="ko-KR"/>
+        </w:rPr>
+        <w:br/>
+      </w:r>
+      <w:r>
+        <w:rPr>
+          <w:shd w:val="pct15" w:color="auto" w:fill="FFFFFF"/>
+          <w:lang w:eastAsia="ko-KR"/>
+        </w:rPr>
+        <w:t>These include</w:t>
+      </w:r>
+      <w:r>
+        <w:rPr>
+          <w:lang w:eastAsia="ko-KR"/>
+        </w:rPr>
+        <w:t xml:space="preserve"> the drum, </w:t>
+      </w:r>
+      <w:r>
+        <w:rPr>
+          <w:b/>
+          <w:lang w:eastAsia="ko-KR"/>
+        </w:rPr>
+        <w:t>xylophone</w:t>
+      </w:r>
+      <w:r>
+        <w:rPr>
+          <w:lang w:eastAsia="ko-KR"/>
+        </w:rPr>
+        <w:t xml:space="preserve">, and </w:t>
+      </w:r>
+      <w:r>
+        <w:rPr>
+          <w:b/>
+          <w:lang w:eastAsia="ko-KR"/>
+        </w:rPr>
+        <w:t>tambourine</w:t>
+      </w:r>
+      <w:r>
+        <w:rPr>
+          <w:lang w:eastAsia="ko-KR"/>
+        </w:rPr>
+        <w:t>.</w:t>
+      </w:r>
+      <w:r>
+        <w:rPr>
+          <w:lang w:eastAsia="ko-KR"/>
+        </w:rPr>
+        <w:br/>
+        <w:t>Percussion instruments are fun to play.</w:t>
+      </w:r>
+      <w:r>
+        <w:rPr>
+          <w:lang w:eastAsia="ko-KR"/>
+        </w:rPr>
+        <w:br/>
+        <w:t>You hit them or shake them with your hands or a stick.</w:t>
+      </w:r>
     </w:p>
     <w:p>
       <w:pPr>
@@ -13171,6 +13416,121 @@
           <w:lang w:eastAsia="ko-KR"/>
         </w:rPr>
       </w:pPr>
+      <w:r>
+        <w:rPr>
+          <w:rFonts w:hint="eastAsia"/>
+          <w:lang w:eastAsia="ko-KR"/>
+        </w:rPr>
+        <w:t xml:space="preserve">The </w:t>
+      </w:r>
+      <w:r>
+        <w:rPr>
+          <w:rFonts w:hint="eastAsia"/>
+          <w:b/>
+          <w:lang w:eastAsia="ko-KR"/>
+        </w:rPr>
+        <w:t>woodwind</w:t>
+      </w:r>
+      <w:r>
+        <w:rPr>
+          <w:rFonts w:hint="eastAsia"/>
+          <w:lang w:eastAsia="ko-KR"/>
+        </w:rPr>
+        <w:t>s are some other common instruments.</w:t>
+      </w:r>
+      <w:r>
+        <w:rPr>
+          <w:lang w:eastAsia="ko-KR"/>
+        </w:rPr>
+        <w:br/>
+        <w:t xml:space="preserve">Some woodwinds are the </w:t>
+      </w:r>
+      <w:r>
+        <w:rPr>
+          <w:b/>
+          <w:lang w:eastAsia="ko-KR"/>
+        </w:rPr>
+        <w:t>clarinet</w:t>
+      </w:r>
+      <w:r>
+        <w:rPr>
+          <w:lang w:eastAsia="ko-KR"/>
+        </w:rPr>
+        <w:t xml:space="preserve">, flute, and </w:t>
+      </w:r>
+      <w:r>
+        <w:rPr>
+          <w:b/>
+          <w:lang w:eastAsia="ko-KR"/>
+        </w:rPr>
+        <w:t>oboe</w:t>
+      </w:r>
+      <w:r>
+        <w:rPr>
+          <w:lang w:eastAsia="ko-KR"/>
+        </w:rPr>
+        <w:t>.</w:t>
+      </w:r>
+      <w:r>
+        <w:rPr>
+          <w:lang w:eastAsia="ko-KR"/>
+        </w:rPr>
+        <w:br/>
+        <w:t xml:space="preserve">Musicians play the woodwinds by </w:t>
+      </w:r>
+      <w:r>
+        <w:rPr>
+          <w:b/>
+          <w:lang w:eastAsia="ko-KR"/>
+        </w:rPr>
+        <w:t>blow</w:t>
+      </w:r>
+      <w:r>
+        <w:rPr>
+          <w:lang w:eastAsia="ko-KR"/>
+        </w:rPr>
+        <w:t>ing air into them.</w:t>
+      </w:r>
+      <w:r>
+        <w:rPr>
+          <w:lang w:eastAsia="ko-KR"/>
+        </w:rPr>
+        <w:br/>
+        <w:t xml:space="preserve">Musicians also blow into </w:t>
+      </w:r>
+      <w:r>
+        <w:rPr>
+          <w:b/>
+          <w:lang w:eastAsia="ko-KR"/>
+        </w:rPr>
+        <w:t>brass</w:t>
+      </w:r>
+      <w:r>
+        <w:rPr>
+          <w:lang w:eastAsia="ko-KR"/>
+        </w:rPr>
+        <w:t xml:space="preserve"> instruments.</w:t>
+      </w:r>
+      <w:r>
+        <w:rPr>
+          <w:lang w:eastAsia="ko-KR"/>
+        </w:rPr>
+        <w:br/>
+        <w:t xml:space="preserve">The </w:t>
+      </w:r>
+      <w:r>
+        <w:rPr>
+          <w:b/>
+          <w:lang w:eastAsia="ko-KR"/>
+        </w:rPr>
+        <w:t>trumpet</w:t>
+      </w:r>
+      <w:r>
+        <w:rPr>
+          <w:lang w:eastAsia="ko-KR"/>
+        </w:rPr>
+        <w:t xml:space="preserve"> and trombone are two of them.</w:t>
+      </w:r>
     </w:p>
     <w:p>
       <w:pPr>
@@ -13178,17 +13538,59 @@
           <w:lang w:eastAsia="ko-KR"/>
         </w:rPr>
       </w:pPr>
+      <w:r>
+        <w:rPr>
+          <w:lang w:eastAsia="ko-KR"/>
+        </w:rPr>
+        <w:t xml:space="preserve">The piano and </w:t>
+      </w:r>
+      <w:r>
+        <w:rPr>
+          <w:b/>
+          <w:lang w:eastAsia="ko-KR"/>
+        </w:rPr>
+        <w:t>organ</w:t>
+      </w:r>
+      <w:r>
+        <w:rPr>
+          <w:lang w:eastAsia="ko-KR"/>
+        </w:rPr>
+        <w:t xml:space="preserve"> are keyboard instruments.</w:t>
+      </w:r>
+      <w:r>
+        <w:rPr>
+          <w:lang w:eastAsia="ko-KR"/>
+        </w:rPr>
+        <w:br/>
+        <w:t>You can play keyboard instruments by using your fingers.</w:t>
+      </w:r>
     </w:p>
     <w:p>
       <w:pPr>
-        <w:rPr>
-          <w:lang w:eastAsia="ko-KR"/>
-        </w:rPr>
-      </w:pPr>
+        <w:pStyle w:val="3"/>
+        <w:rPr>
+          <w:lang w:eastAsia="ko-KR"/>
+        </w:rPr>
+      </w:pPr>
+      <w:r>
+        <w:rPr>
+          <w:rFonts w:hint="eastAsia"/>
+          <w:lang w:eastAsia="ko-KR"/>
+        </w:rPr>
+        <w:t xml:space="preserve">UNIT36 - </w:t>
+      </w:r>
     </w:p>
     <w:p>
       <w:pPr>
         <w:rPr>
+          <w:lang w:eastAsia="ko-KR"/>
+        </w:rPr>
+      </w:pPr>
+    </w:p>
+    <w:p>
+      <w:pPr>
+        <w:rPr>
+          <w:rFonts w:hint="eastAsia"/>
           <w:lang w:eastAsia="ko-KR"/>
         </w:rPr>
       </w:pPr>
@@ -13829,7 +14231,6 @@
         </w:rPr>
         <w:t xml:space="preserve">. </w:t>
       </w:r>
-      <w:proofErr w:type="spellStart"/>
       <w:r>
         <w:rPr>
           <w:rFonts w:hint="eastAsia"/>
@@ -13838,7 +14239,6 @@
         </w:rPr>
         <w:t>회화책</w:t>
       </w:r>
-      <w:proofErr w:type="spellEnd"/>
       <w:r>
         <w:rPr>
           <w:rFonts w:hint="eastAsia"/>
@@ -14421,7 +14821,6 @@
           <w:rFonts w:hint="eastAsia"/>
           <w:lang w:eastAsia="ko-KR"/>
         </w:rPr>
-        <w:lastRenderedPageBreak/>
         <w:t>생각하셔야</w:t>
       </w:r>
       <w:r>
@@ -14758,7 +15157,6 @@
         </w:rPr>
         <w:t xml:space="preserve"> </w:t>
       </w:r>
-      <w:proofErr w:type="spellStart"/>
       <w:r>
         <w:rPr>
           <w:rFonts w:hint="eastAsia"/>
@@ -14766,7 +15164,6 @@
         </w:rPr>
         <w:t>행위지요</w:t>
       </w:r>
-      <w:proofErr w:type="spellEnd"/>
       <w:r>
         <w:rPr>
           <w:rFonts w:hint="eastAsia"/>
@@ -14982,7 +15379,6 @@
         </w:rPr>
         <w:t xml:space="preserve"> </w:t>
       </w:r>
-      <w:proofErr w:type="spellStart"/>
       <w:r>
         <w:rPr>
           <w:rFonts w:hint="eastAsia"/>
@@ -14990,7 +15386,6 @@
         </w:rPr>
         <w:t>보상이어야</w:t>
       </w:r>
-      <w:proofErr w:type="spellEnd"/>
       <w:r>
         <w:rPr>
           <w:rFonts w:hint="eastAsia"/>
@@ -15152,7 +15547,6 @@
         </w:rPr>
         <w:t xml:space="preserve"> </w:t>
       </w:r>
-      <w:proofErr w:type="spellStart"/>
       <w:r>
         <w:rPr>
           <w:rFonts w:hint="eastAsia"/>
@@ -15160,7 +15554,6 @@
         </w:rPr>
         <w:t>인지력을</w:t>
       </w:r>
-      <w:proofErr w:type="spellEnd"/>
       <w:r>
         <w:rPr>
           <w:rFonts w:hint="eastAsia"/>
@@ -15266,7 +15659,6 @@
         </w:rPr>
         <w:t xml:space="preserve"> </w:t>
       </w:r>
-      <w:proofErr w:type="spellStart"/>
       <w:r>
         <w:rPr>
           <w:rFonts w:hint="eastAsia"/>
@@ -15274,7 +15666,6 @@
         </w:rPr>
         <w:t>즐기셔야</w:t>
       </w:r>
-      <w:proofErr w:type="spellEnd"/>
       <w:r>
         <w:rPr>
           <w:rFonts w:hint="eastAsia"/>
@@ -15462,7 +15853,6 @@
         </w:rPr>
         <w:t xml:space="preserve"> </w:t>
       </w:r>
-      <w:proofErr w:type="spellStart"/>
       <w:r>
         <w:rPr>
           <w:rFonts w:hint="eastAsia"/>
@@ -15471,7 +15861,6 @@
         </w:rPr>
         <w:t>취미니까요</w:t>
       </w:r>
-      <w:proofErr w:type="spellEnd"/>
       <w:r>
         <w:rPr>
           <w:rFonts w:hint="eastAsia"/>
@@ -15486,15 +15875,14 @@
           <w:lang w:eastAsia="ko-KR"/>
         </w:rPr>
       </w:pPr>
-      <w:proofErr w:type="spellStart"/>
-      <w:r>
-        <w:rPr>
-          <w:rFonts w:hint="eastAsia"/>
-          <w:lang w:eastAsia="ko-KR"/>
-        </w:rPr>
+      <w:r>
+        <w:rPr>
+          <w:rFonts w:hint="eastAsia"/>
+          <w:lang w:eastAsia="ko-KR"/>
+        </w:rPr>
+        <w:lastRenderedPageBreak/>
         <w:t>웹상의</w:t>
       </w:r>
-      <w:proofErr w:type="spellEnd"/>
       <w:r>
         <w:rPr>
           <w:rFonts w:hint="eastAsia"/>
@@ -16026,23 +16414,13 @@
               <w:sz w:val="20"/>
             </w:rPr>
           </w:pPr>
-          <w:proofErr w:type="spellStart"/>
           <w:r>
             <w:rPr>
               <w:b w:val="0"/>
               <w:kern w:val="24"/>
               <w:sz w:val="20"/>
             </w:rPr>
-            <w:t>Swimlane</w:t>
-          </w:r>
-          <w:proofErr w:type="spellEnd"/>
-          <w:r>
-            <w:rPr>
-              <w:b w:val="0"/>
-              <w:kern w:val="24"/>
-              <w:sz w:val="20"/>
-            </w:rPr>
-            <w:t xml:space="preserve"> Box #: </w:t>
+            <w:t xml:space="preserve">Swimlane Box #: </w:t>
           </w:r>
           <w:r>
             <w:rPr>
@@ -16308,7 +16686,7 @@
               <w:sz w:val="16"/>
               <w:szCs w:val="16"/>
             </w:rPr>
-            <w:t>20</w:t>
+            <w:t>21</w:t>
           </w:r>
           <w:r>
             <w:rPr>
@@ -16331,7 +16709,7 @@
               <w:rPr>
                 <w:noProof/>
               </w:rPr>
-              <w:t>22</w:t>
+              <w:t>23</w:t>
             </w:r>
           </w:fldSimple>
         </w:p>
@@ -22407,6 +22785,7 @@
     <w:rsid w:val="00534AD7"/>
     <w:rsid w:val="0054709F"/>
     <w:rsid w:val="00563F6C"/>
+    <w:rsid w:val="00595495"/>
     <w:rsid w:val="005B499A"/>
     <w:rsid w:val="005D2029"/>
     <w:rsid w:val="006120A8"/>
@@ -22417,6 +22796,7 @@
     <w:rsid w:val="0069171B"/>
     <w:rsid w:val="006A5C89"/>
     <w:rsid w:val="006C3583"/>
+    <w:rsid w:val="00701797"/>
     <w:rsid w:val="007126BC"/>
     <w:rsid w:val="00735C39"/>
     <w:rsid w:val="0075769C"/>
@@ -23432,7 +23812,7 @@
 </file>
 
 <file path=customXml/itemProps4.xml><?xml version="1.0" encoding="utf-8"?>
-<ds:datastoreItem xmlns:ds="http://schemas.openxmlformats.org/officeDocument/2006/customXml" ds:itemID="{3A477018-1C4B-45E2-8B51-8FC77B50243E}">
+<ds:datastoreItem xmlns:ds="http://schemas.openxmlformats.org/officeDocument/2006/customXml" ds:itemID="{26A48FF1-3447-4D1A-A99B-F68EBC72CC0E}">
   <ds:schemaRefs>
     <ds:schemaRef ds:uri="http://schemas.openxmlformats.org/officeDocument/2006/bibliography"/>
   </ds:schemaRefs>

</xml_diff>

<commit_message>
update book list, American textbook and add modern c++
</commit_message>
<xml_diff>
--- a/English/E006_AmericanSchoolTextBookReadingKeyEasy.docx
+++ b/English/E006_AmericanSchoolTextBookReadingKeyEasy.docx
@@ -4774,7 +4774,20 @@
           <w:lang w:eastAsia="ko-KR"/>
         </w:rPr>
         <w:br/>
-        <w:t>Rais your hand before speaking.</w:t>
+      </w:r>
+      <w:proofErr w:type="spellStart"/>
+      <w:r>
+        <w:rPr>
+          <w:lang w:eastAsia="ko-KR"/>
+        </w:rPr>
+        <w:t>Rais</w:t>
+      </w:r>
+      <w:proofErr w:type="spellEnd"/>
+      <w:r>
+        <w:rPr>
+          <w:lang w:eastAsia="ko-KR"/>
+        </w:rPr>
+        <w:t xml:space="preserve"> your hand before speaking.</w:t>
       </w:r>
       <w:r>
         <w:rPr>
@@ -6992,7 +7005,21 @@
           <w:lang w:eastAsia="ko-KR"/>
         </w:rPr>
         <w:br/>
-        <w:t>We call the area between two mountains a vally.</w:t>
+        <w:t xml:space="preserve">We call the area between two mountains a </w:t>
+      </w:r>
+      <w:proofErr w:type="spellStart"/>
+      <w:r>
+        <w:rPr>
+          <w:lang w:eastAsia="ko-KR"/>
+        </w:rPr>
+        <w:t>vally</w:t>
+      </w:r>
+      <w:proofErr w:type="spellEnd"/>
+      <w:r>
+        <w:rPr>
+          <w:lang w:eastAsia="ko-KR"/>
+        </w:rPr>
+        <w:t>.</w:t>
       </w:r>
       <w:r>
         <w:rPr>
@@ -7248,7 +7275,21 @@
         <w:rPr>
           <w:lang w:eastAsia="ko-KR"/>
         </w:rPr>
-        <w:t xml:space="preserve">Asia is the largest continent </w:t>
+        <w:t xml:space="preserve">Asia is the largest </w:t>
+      </w:r>
+      <w:proofErr w:type="spellStart"/>
+      <w:r>
+        <w:rPr>
+          <w:lang w:eastAsia="ko-KR"/>
+        </w:rPr>
+        <w:t>continent</w:t>
+      </w:r>
+      <w:proofErr w:type="spellEnd"/>
+      <w:r>
+        <w:rPr>
+          <w:lang w:eastAsia="ko-KR"/>
+        </w:rPr>
+        <w:t xml:space="preserve"> </w:t>
       </w:r>
       <w:r>
         <w:rPr>
@@ -7275,7 +7316,21 @@
           <w:lang w:eastAsia="ko-KR"/>
         </w:rPr>
         <w:br/>
-        <w:t xml:space="preserve">Asia, Africa, and Europ </w:t>
+        <w:t xml:space="preserve">Asia, Africa, and </w:t>
+      </w:r>
+      <w:proofErr w:type="spellStart"/>
+      <w:r>
+        <w:rPr>
+          <w:lang w:eastAsia="ko-KR"/>
+        </w:rPr>
+        <w:t>Europ</w:t>
+      </w:r>
+      <w:proofErr w:type="spellEnd"/>
+      <w:r>
+        <w:rPr>
+          <w:lang w:eastAsia="ko-KR"/>
+        </w:rPr>
+        <w:t xml:space="preserve"> </w:t>
       </w:r>
       <w:r>
         <w:rPr>
@@ -7582,7 +7637,21 @@
           <w:lang w:eastAsia="ko-KR"/>
         </w:rPr>
         <w:br/>
-        <w:t>The stems also carry water and nutirents to other plant parts.</w:t>
+        <w:t xml:space="preserve">The stems also carry water and </w:t>
+      </w:r>
+      <w:proofErr w:type="spellStart"/>
+      <w:r>
+        <w:rPr>
+          <w:lang w:eastAsia="ko-KR"/>
+        </w:rPr>
+        <w:t>nutirents</w:t>
+      </w:r>
+      <w:proofErr w:type="spellEnd"/>
+      <w:r>
+        <w:rPr>
+          <w:lang w:eastAsia="ko-KR"/>
+        </w:rPr>
+        <w:t xml:space="preserve"> to other plant parts.</w:t>
       </w:r>
     </w:p>
     <w:p>
@@ -7822,11 +7891,19 @@
           <w:lang w:eastAsia="ko-KR"/>
         </w:rPr>
       </w:pPr>
-      <w:r>
-        <w:rPr>
-          <w:lang w:eastAsia="ko-KR"/>
-        </w:rPr>
-        <w:t xml:space="preserve">Finaly, plants need space to grow and to </w:t>
+      <w:proofErr w:type="spellStart"/>
+      <w:r>
+        <w:rPr>
+          <w:lang w:eastAsia="ko-KR"/>
+        </w:rPr>
+        <w:t>Finaly</w:t>
+      </w:r>
+      <w:proofErr w:type="spellEnd"/>
+      <w:r>
+        <w:rPr>
+          <w:lang w:eastAsia="ko-KR"/>
+        </w:rPr>
+        <w:t xml:space="preserve">, plants need space to grow and to </w:t>
       </w:r>
       <w:r>
         <w:rPr>
@@ -8965,8 +9042,16 @@
         <w:rPr>
           <w:lang w:eastAsia="ko-KR"/>
         </w:rPr>
-        <w:t xml:space="preserve"> *fall off~ …</w:t>
-      </w:r>
+        <w:t xml:space="preserve"> *fall off~ </w:t>
+      </w:r>
+      <w:proofErr w:type="gramStart"/>
+      <w:r>
+        <w:rPr>
+          <w:lang w:eastAsia="ko-KR"/>
+        </w:rPr>
+        <w:t>…</w:t>
+      </w:r>
+      <w:proofErr w:type="gramEnd"/>
       <w:r>
         <w:rPr>
           <w:rFonts w:hint="eastAsia"/>
@@ -11565,7 +11650,21 @@
           <w:lang w:eastAsia="ko-KR"/>
         </w:rPr>
         <w:br/>
-        <w:t>Except for first, second, and third, ordinal numbers end in “th”.</w:t>
+        <w:t>Except for first, second, and third, ordinal numbers end in “</w:t>
+      </w:r>
+      <w:proofErr w:type="spellStart"/>
+      <w:r>
+        <w:rPr>
+          <w:lang w:eastAsia="ko-KR"/>
+        </w:rPr>
+        <w:t>th</w:t>
+      </w:r>
+      <w:proofErr w:type="spellEnd"/>
+      <w:r>
+        <w:rPr>
+          <w:lang w:eastAsia="ko-KR"/>
+        </w:rPr>
+        <w:t>”.</w:t>
       </w:r>
     </w:p>
     <w:p>
@@ -12820,13 +12919,28 @@
           <w:b/>
           <w:lang w:eastAsia="ko-KR"/>
         </w:rPr>
-        <w:t>still life</w:t>
-      </w:r>
-      <w:r>
-        <w:rPr>
-          <w:lang w:eastAsia="ko-KR"/>
-        </w:rPr>
-        <w:t>s.</w:t>
+        <w:t xml:space="preserve">still </w:t>
+      </w:r>
+      <w:proofErr w:type="spellStart"/>
+      <w:r>
+        <w:rPr>
+          <w:b/>
+          <w:lang w:eastAsia="ko-KR"/>
+        </w:rPr>
+        <w:t>life</w:t>
+      </w:r>
+      <w:r>
+        <w:rPr>
+          <w:lang w:eastAsia="ko-KR"/>
+        </w:rPr>
+        <w:t>s</w:t>
+      </w:r>
+      <w:proofErr w:type="spellEnd"/>
+      <w:r>
+        <w:rPr>
+          <w:lang w:eastAsia="ko-KR"/>
+        </w:rPr>
+        <w:t>.</w:t>
       </w:r>
       <w:r>
         <w:rPr>
@@ -12904,7 +13018,21 @@
           <w:lang w:eastAsia="ko-KR"/>
         </w:rPr>
         <w:br/>
-        <w:t>Still lifes often include fruits, flowers, and other small objects.</w:t>
+        <w:t xml:space="preserve">Still </w:t>
+      </w:r>
+      <w:proofErr w:type="spellStart"/>
+      <w:r>
+        <w:rPr>
+          <w:lang w:eastAsia="ko-KR"/>
+        </w:rPr>
+        <w:t>lifes</w:t>
+      </w:r>
+      <w:proofErr w:type="spellEnd"/>
+      <w:r>
+        <w:rPr>
+          <w:lang w:eastAsia="ko-KR"/>
+        </w:rPr>
+        <w:t xml:space="preserve"> often include fruits, flowers, and other small objects.</w:t>
       </w:r>
     </w:p>
     <w:p>
@@ -13202,6 +13330,691 @@
           <w:lang w:eastAsia="ko-KR"/>
         </w:rPr>
         <w:t>Musical Instruments</w:t>
+      </w:r>
+    </w:p>
+    <w:p>
+      <w:pPr>
+        <w:rPr>
+          <w:lang w:eastAsia="ko-KR"/>
+        </w:rPr>
+      </w:pPr>
+      <w:r>
+        <w:rPr>
+          <w:rFonts w:hint="eastAsia"/>
+          <w:lang w:eastAsia="ko-KR"/>
+        </w:rPr>
+        <w:t>T</w:t>
+      </w:r>
+      <w:r>
+        <w:rPr>
+          <w:lang w:eastAsia="ko-KR"/>
+        </w:rPr>
+        <w:t>here are different kinds of musical instruments.</w:t>
+      </w:r>
+    </w:p>
+    <w:p>
+      <w:pPr>
+        <w:rPr>
+          <w:lang w:eastAsia="ko-KR"/>
+        </w:rPr>
+      </w:pPr>
+      <w:r>
+        <w:rPr>
+          <w:lang w:eastAsia="ko-KR"/>
+        </w:rPr>
+        <w:t>Let’s meet the string family.</w:t>
+      </w:r>
+      <w:r>
+        <w:rPr>
+          <w:lang w:eastAsia="ko-KR"/>
+        </w:rPr>
+        <w:br/>
+      </w:r>
+      <w:r>
+        <w:rPr>
+          <w:shd w:val="pct15" w:color="auto" w:fill="FFFFFF"/>
+          <w:lang w:eastAsia="ko-KR"/>
+        </w:rPr>
+        <w:t>Can you name</w:t>
+      </w:r>
+      <w:r>
+        <w:rPr>
+          <w:lang w:eastAsia="ko-KR"/>
+        </w:rPr>
+        <w:t xml:space="preserve"> some instruments with strings?</w:t>
+      </w:r>
+      <w:r>
+        <w:rPr>
+          <w:lang w:eastAsia="ko-KR"/>
+        </w:rPr>
+        <w:br/>
+        <w:t>The violin? The cello? How about the guitar?</w:t>
+      </w:r>
+      <w:r>
+        <w:rPr>
+          <w:lang w:eastAsia="ko-KR"/>
+        </w:rPr>
+        <w:br/>
+      </w:r>
+      <w:r>
+        <w:rPr>
+          <w:shd w:val="pct15" w:color="auto" w:fill="FFFFFF"/>
+          <w:lang w:eastAsia="ko-KR"/>
+        </w:rPr>
+        <w:lastRenderedPageBreak/>
+        <w:t>You usually use</w:t>
+      </w:r>
+      <w:r>
+        <w:rPr>
+          <w:lang w:eastAsia="ko-KR"/>
+        </w:rPr>
+        <w:t xml:space="preserve"> </w:t>
+      </w:r>
+      <w:r>
+        <w:rPr>
+          <w:b/>
+          <w:lang w:eastAsia="ko-KR"/>
+        </w:rPr>
+        <w:t>bow</w:t>
+      </w:r>
+      <w:r>
+        <w:rPr>
+          <w:lang w:eastAsia="ko-KR"/>
+        </w:rPr>
+        <w:t>s to play string instruments.</w:t>
+      </w:r>
+      <w:r>
+        <w:rPr>
+          <w:lang w:eastAsia="ko-KR"/>
+        </w:rPr>
+        <w:br/>
+        <w:t xml:space="preserve">But sometimes you </w:t>
+      </w:r>
+      <w:r>
+        <w:rPr>
+          <w:b/>
+          <w:lang w:eastAsia="ko-KR"/>
+        </w:rPr>
+        <w:t>pluck</w:t>
+      </w:r>
+      <w:r>
+        <w:rPr>
+          <w:lang w:eastAsia="ko-KR"/>
+        </w:rPr>
+        <w:t xml:space="preserve"> the strings with your fingers.</w:t>
+      </w:r>
+    </w:p>
+    <w:p>
+      <w:pPr>
+        <w:rPr>
+          <w:lang w:eastAsia="ko-KR"/>
+        </w:rPr>
+      </w:pPr>
+      <w:r>
+        <w:rPr>
+          <w:rFonts w:hint="eastAsia"/>
+          <w:lang w:eastAsia="ko-KR"/>
+        </w:rPr>
+        <w:t>Let</w:t>
+      </w:r>
+      <w:r>
+        <w:rPr>
+          <w:lang w:eastAsia="ko-KR"/>
+        </w:rPr>
+        <w:t xml:space="preserve">’s meet the </w:t>
+      </w:r>
+      <w:r>
+        <w:rPr>
+          <w:b/>
+          <w:lang w:eastAsia="ko-KR"/>
+        </w:rPr>
+        <w:t>percussion</w:t>
+      </w:r>
+      <w:r>
+        <w:rPr>
+          <w:lang w:eastAsia="ko-KR"/>
+        </w:rPr>
+        <w:t xml:space="preserve"> family.</w:t>
+      </w:r>
+      <w:r>
+        <w:rPr>
+          <w:lang w:eastAsia="ko-KR"/>
+        </w:rPr>
+        <w:br/>
+      </w:r>
+      <w:r>
+        <w:rPr>
+          <w:shd w:val="pct15" w:color="auto" w:fill="FFFFFF"/>
+          <w:lang w:eastAsia="ko-KR"/>
+        </w:rPr>
+        <w:t>These include</w:t>
+      </w:r>
+      <w:r>
+        <w:rPr>
+          <w:lang w:eastAsia="ko-KR"/>
+        </w:rPr>
+        <w:t xml:space="preserve"> the drum, </w:t>
+      </w:r>
+      <w:r>
+        <w:rPr>
+          <w:b/>
+          <w:lang w:eastAsia="ko-KR"/>
+        </w:rPr>
+        <w:t>xylophone</w:t>
+      </w:r>
+      <w:r>
+        <w:rPr>
+          <w:lang w:eastAsia="ko-KR"/>
+        </w:rPr>
+        <w:t xml:space="preserve">, and </w:t>
+      </w:r>
+      <w:r>
+        <w:rPr>
+          <w:b/>
+          <w:lang w:eastAsia="ko-KR"/>
+        </w:rPr>
+        <w:t>tambourine</w:t>
+      </w:r>
+      <w:r>
+        <w:rPr>
+          <w:lang w:eastAsia="ko-KR"/>
+        </w:rPr>
+        <w:t>.</w:t>
+      </w:r>
+      <w:r>
+        <w:rPr>
+          <w:lang w:eastAsia="ko-KR"/>
+        </w:rPr>
+        <w:br/>
+        <w:t>Percussion instruments are fun to play.</w:t>
+      </w:r>
+      <w:r>
+        <w:rPr>
+          <w:lang w:eastAsia="ko-KR"/>
+        </w:rPr>
+        <w:br/>
+        <w:t>You hit them or shake them with your hands or a stick.</w:t>
+      </w:r>
+    </w:p>
+    <w:p>
+      <w:pPr>
+        <w:rPr>
+          <w:lang w:eastAsia="ko-KR"/>
+        </w:rPr>
+      </w:pPr>
+      <w:r>
+        <w:rPr>
+          <w:rFonts w:hint="eastAsia"/>
+          <w:lang w:eastAsia="ko-KR"/>
+        </w:rPr>
+        <w:t xml:space="preserve">The </w:t>
+      </w:r>
+      <w:r>
+        <w:rPr>
+          <w:rFonts w:hint="eastAsia"/>
+          <w:b/>
+          <w:lang w:eastAsia="ko-KR"/>
+        </w:rPr>
+        <w:t>woodwind</w:t>
+      </w:r>
+      <w:r>
+        <w:rPr>
+          <w:rFonts w:hint="eastAsia"/>
+          <w:lang w:eastAsia="ko-KR"/>
+        </w:rPr>
+        <w:t>s are some other common instruments.</w:t>
+      </w:r>
+      <w:r>
+        <w:rPr>
+          <w:lang w:eastAsia="ko-KR"/>
+        </w:rPr>
+        <w:br/>
+        <w:t xml:space="preserve">Some woodwinds are the </w:t>
+      </w:r>
+      <w:r>
+        <w:rPr>
+          <w:b/>
+          <w:lang w:eastAsia="ko-KR"/>
+        </w:rPr>
+        <w:t>clarinet</w:t>
+      </w:r>
+      <w:r>
+        <w:rPr>
+          <w:lang w:eastAsia="ko-KR"/>
+        </w:rPr>
+        <w:t xml:space="preserve">, flute, and </w:t>
+      </w:r>
+      <w:r>
+        <w:rPr>
+          <w:b/>
+          <w:lang w:eastAsia="ko-KR"/>
+        </w:rPr>
+        <w:t>oboe</w:t>
+      </w:r>
+      <w:r>
+        <w:rPr>
+          <w:lang w:eastAsia="ko-KR"/>
+        </w:rPr>
+        <w:t>.</w:t>
+      </w:r>
+      <w:r>
+        <w:rPr>
+          <w:lang w:eastAsia="ko-KR"/>
+        </w:rPr>
+        <w:br/>
+        <w:t xml:space="preserve">Musicians play the woodwinds by </w:t>
+      </w:r>
+      <w:r>
+        <w:rPr>
+          <w:b/>
+          <w:lang w:eastAsia="ko-KR"/>
+        </w:rPr>
+        <w:t>blow</w:t>
+      </w:r>
+      <w:r>
+        <w:rPr>
+          <w:lang w:eastAsia="ko-KR"/>
+        </w:rPr>
+        <w:t>ing air into them.</w:t>
+      </w:r>
+      <w:r>
+        <w:rPr>
+          <w:lang w:eastAsia="ko-KR"/>
+        </w:rPr>
+        <w:br/>
+        <w:t xml:space="preserve">Musicians also blow into </w:t>
+      </w:r>
+      <w:r>
+        <w:rPr>
+          <w:b/>
+          <w:lang w:eastAsia="ko-KR"/>
+        </w:rPr>
+        <w:t>brass</w:t>
+      </w:r>
+      <w:r>
+        <w:rPr>
+          <w:lang w:eastAsia="ko-KR"/>
+        </w:rPr>
+        <w:t xml:space="preserve"> instruments.</w:t>
+      </w:r>
+      <w:r>
+        <w:rPr>
+          <w:lang w:eastAsia="ko-KR"/>
+        </w:rPr>
+        <w:br/>
+        <w:t xml:space="preserve">The </w:t>
+      </w:r>
+      <w:r>
+        <w:rPr>
+          <w:b/>
+          <w:lang w:eastAsia="ko-KR"/>
+        </w:rPr>
+        <w:t>trumpet</w:t>
+      </w:r>
+      <w:r>
+        <w:rPr>
+          <w:lang w:eastAsia="ko-KR"/>
+        </w:rPr>
+        <w:t xml:space="preserve"> and trombone are two of them.</w:t>
+      </w:r>
+    </w:p>
+    <w:p>
+      <w:pPr>
+        <w:rPr>
+          <w:lang w:eastAsia="ko-KR"/>
+        </w:rPr>
+      </w:pPr>
+      <w:r>
+        <w:rPr>
+          <w:lang w:eastAsia="ko-KR"/>
+        </w:rPr>
+        <w:t xml:space="preserve">The piano and </w:t>
+      </w:r>
+      <w:r>
+        <w:rPr>
+          <w:b/>
+          <w:lang w:eastAsia="ko-KR"/>
+        </w:rPr>
+        <w:t>organ</w:t>
+      </w:r>
+      <w:r>
+        <w:rPr>
+          <w:lang w:eastAsia="ko-KR"/>
+        </w:rPr>
+        <w:t xml:space="preserve"> are keyboard instruments.</w:t>
+      </w:r>
+      <w:r>
+        <w:rPr>
+          <w:lang w:eastAsia="ko-KR"/>
+        </w:rPr>
+        <w:br/>
+        <w:t>You can play keyboard instruments by using your fingers.</w:t>
+      </w:r>
+    </w:p>
+    <w:p>
+      <w:pPr>
+        <w:pStyle w:val="3"/>
+        <w:rPr>
+          <w:lang w:eastAsia="ko-KR"/>
+        </w:rPr>
+      </w:pPr>
+      <w:r>
+        <w:rPr>
+          <w:rFonts w:hint="eastAsia"/>
+          <w:lang w:eastAsia="ko-KR"/>
+        </w:rPr>
+        <w:t xml:space="preserve">UNIT36 - </w:t>
+      </w:r>
+      <w:r>
+        <w:rPr>
+          <w:lang w:eastAsia="ko-KR"/>
+        </w:rPr>
+        <w:t>The Orchestra</w:t>
+      </w:r>
+    </w:p>
+    <w:p>
+      <w:pPr>
+        <w:rPr>
+          <w:lang w:eastAsia="ko-KR"/>
+        </w:rPr>
+      </w:pPr>
+      <w:r>
+        <w:rPr>
+          <w:rFonts w:hint="eastAsia"/>
+          <w:shd w:val="pct15" w:color="auto" w:fill="FFFFFF"/>
+          <w:lang w:eastAsia="ko-KR"/>
+        </w:rPr>
+        <w:t>Have you ever attended</w:t>
+      </w:r>
+      <w:r>
+        <w:rPr>
+          <w:rFonts w:hint="eastAsia"/>
+          <w:lang w:eastAsia="ko-KR"/>
+        </w:rPr>
+        <w:t xml:space="preserve"> a concert?</w:t>
+      </w:r>
+      <w:r>
+        <w:rPr>
+          <w:lang w:eastAsia="ko-KR"/>
+        </w:rPr>
+        <w:br/>
+        <w:t xml:space="preserve">Or </w:t>
+      </w:r>
+      <w:r>
+        <w:rPr>
+          <w:shd w:val="pct15" w:color="auto" w:fill="FFFFFF"/>
+          <w:lang w:eastAsia="ko-KR"/>
+        </w:rPr>
+        <w:t>have you ever watched</w:t>
+      </w:r>
+      <w:r>
+        <w:rPr>
+          <w:lang w:eastAsia="ko-KR"/>
+        </w:rPr>
+        <w:t xml:space="preserve"> an </w:t>
+      </w:r>
+      <w:r>
+        <w:rPr>
+          <w:b/>
+          <w:lang w:eastAsia="ko-KR"/>
+        </w:rPr>
+        <w:t>orchestra</w:t>
+      </w:r>
+      <w:r>
+        <w:rPr>
+          <w:lang w:eastAsia="ko-KR"/>
+        </w:rPr>
+        <w:t xml:space="preserve"> on television?</w:t>
+      </w:r>
+      <w:r>
+        <w:rPr>
+          <w:lang w:eastAsia="ko-KR"/>
+        </w:rPr>
+        <w:br/>
+        <w:t xml:space="preserve">All of the musical instruments </w:t>
+      </w:r>
+      <w:r>
+        <w:rPr>
+          <w:b/>
+          <w:lang w:eastAsia="ko-KR"/>
+        </w:rPr>
+        <w:t>come together</w:t>
+      </w:r>
+      <w:r>
+        <w:rPr>
+          <w:lang w:eastAsia="ko-KR"/>
+        </w:rPr>
+        <w:t xml:space="preserve"> in an orchestra.</w:t>
+      </w:r>
+      <w:r>
+        <w:rPr>
+          <w:lang w:eastAsia="ko-KR"/>
+        </w:rPr>
+        <w:br/>
+        <w:t xml:space="preserve">String, </w:t>
+      </w:r>
+      <w:r>
+        <w:rPr>
+          <w:b/>
+          <w:lang w:eastAsia="ko-KR"/>
+        </w:rPr>
+        <w:t>percussion</w:t>
+      </w:r>
+      <w:r>
+        <w:rPr>
+          <w:lang w:eastAsia="ko-KR"/>
+        </w:rPr>
+        <w:t xml:space="preserve">, </w:t>
+      </w:r>
+      <w:r>
+        <w:rPr>
+          <w:b/>
+          <w:lang w:eastAsia="ko-KR"/>
+        </w:rPr>
+        <w:t>woodwind</w:t>
+      </w:r>
+      <w:r>
+        <w:rPr>
+          <w:lang w:eastAsia="ko-KR"/>
+        </w:rPr>
+        <w:t xml:space="preserve">, brass, and keyboard instruments </w:t>
+      </w:r>
+      <w:r>
+        <w:rPr>
+          <w:b/>
+          <w:lang w:eastAsia="ko-KR"/>
+        </w:rPr>
+        <w:t>make up</w:t>
+      </w:r>
+      <w:r>
+        <w:rPr>
+          <w:lang w:eastAsia="ko-KR"/>
+        </w:rPr>
+        <w:t xml:space="preserve"> an orchestra.</w:t>
+      </w:r>
+      <w:r>
+        <w:rPr>
+          <w:lang w:eastAsia="ko-KR"/>
+        </w:rPr>
+        <w:br/>
+        <w:t>The musicians all play together, and they make beautiful music.</w:t>
+      </w:r>
+    </w:p>
+    <w:p>
+      <w:pPr>
+        <w:rPr>
+          <w:rFonts w:hint="eastAsia"/>
+          <w:lang w:eastAsia="ko-KR"/>
+        </w:rPr>
+      </w:pPr>
+      <w:r>
+        <w:rPr>
+          <w:lang w:eastAsia="ko-KR"/>
+        </w:rPr>
+        <w:t xml:space="preserve">The </w:t>
+      </w:r>
+      <w:r>
+        <w:rPr>
+          <w:b/>
+          <w:lang w:eastAsia="ko-KR"/>
+        </w:rPr>
+        <w:t>conductor</w:t>
+      </w:r>
+      <w:r>
+        <w:rPr>
+          <w:lang w:eastAsia="ko-KR"/>
+        </w:rPr>
+        <w:t xml:space="preserve"> leads the orchestra.</w:t>
+      </w:r>
+      <w:r>
+        <w:rPr>
+          <w:lang w:eastAsia="ko-KR"/>
+        </w:rPr>
+        <w:br/>
+      </w:r>
+      <w:r>
+        <w:rPr>
+          <w:shd w:val="pct15" w:color="auto" w:fill="FFFFFF"/>
+          <w:lang w:eastAsia="ko-KR"/>
+        </w:rPr>
+        <w:t>He or she</w:t>
+      </w:r>
+      <w:r>
+        <w:rPr>
+          <w:lang w:eastAsia="ko-KR"/>
+        </w:rPr>
+        <w:t xml:space="preserve"> </w:t>
+      </w:r>
+      <w:r>
+        <w:rPr>
+          <w:shd w:val="pct15" w:color="auto" w:fill="FFFFFF"/>
+          <w:lang w:eastAsia="ko-KR"/>
+        </w:rPr>
+        <w:t xml:space="preserve">stands in </w:t>
+      </w:r>
+      <w:proofErr w:type="spellStart"/>
+      <w:r>
+        <w:rPr>
+          <w:shd w:val="pct15" w:color="auto" w:fill="FFFFFF"/>
+          <w:lang w:eastAsia="ko-KR"/>
+        </w:rPr>
+        <w:t>fornt</w:t>
+      </w:r>
+      <w:proofErr w:type="spellEnd"/>
+      <w:r>
+        <w:rPr>
+          <w:shd w:val="pct15" w:color="auto" w:fill="FFFFFF"/>
+          <w:lang w:eastAsia="ko-KR"/>
+        </w:rPr>
+        <w:t xml:space="preserve"> of</w:t>
+      </w:r>
+      <w:r>
+        <w:rPr>
+          <w:lang w:eastAsia="ko-KR"/>
+        </w:rPr>
+        <w:t xml:space="preserve"> the orchestra and conducts the music.</w:t>
+      </w:r>
+      <w:r>
+        <w:rPr>
+          <w:lang w:eastAsia="ko-KR"/>
+        </w:rPr>
+        <w:br/>
+        <w:t xml:space="preserve">The conductor </w:t>
+      </w:r>
+      <w:r>
+        <w:rPr>
+          <w:shd w:val="pct15" w:color="auto" w:fill="FFFFFF"/>
+          <w:lang w:eastAsia="ko-KR"/>
+        </w:rPr>
+        <w:t>makes sure that</w:t>
+      </w:r>
+      <w:r>
+        <w:rPr>
+          <w:lang w:eastAsia="ko-KR"/>
+        </w:rPr>
+        <w:t xml:space="preserve"> all the members do their jobs at the right time.</w:t>
+      </w:r>
+      <w:r>
+        <w:rPr>
+          <w:lang w:eastAsia="ko-KR"/>
+        </w:rPr>
+        <w:br/>
+        <w:t>This lets them play in harmony.</w:t>
+      </w:r>
+    </w:p>
+    <w:p>
+      <w:pPr>
+        <w:rPr>
+          <w:lang w:eastAsia="ko-KR"/>
+        </w:rPr>
+      </w:pPr>
+      <w:r>
+        <w:rPr>
+          <w:rFonts w:hint="eastAsia"/>
+          <w:lang w:eastAsia="ko-KR"/>
+        </w:rPr>
+        <w:t>Most orchestra paly classical music.</w:t>
+      </w:r>
+      <w:r>
+        <w:rPr>
+          <w:lang w:eastAsia="ko-KR"/>
+        </w:rPr>
+        <w:br/>
+        <w:t xml:space="preserve">They </w:t>
+      </w:r>
+      <w:r>
+        <w:rPr>
+          <w:shd w:val="pct15" w:color="auto" w:fill="FFFFFF"/>
+          <w:lang w:eastAsia="ko-KR"/>
+        </w:rPr>
+        <w:t>might play</w:t>
+      </w:r>
+      <w:r>
+        <w:rPr>
+          <w:lang w:eastAsia="ko-KR"/>
+        </w:rPr>
+        <w:t xml:space="preserve"> music by Mozart or Bach.</w:t>
+      </w:r>
+      <w:r>
+        <w:rPr>
+          <w:lang w:eastAsia="ko-KR"/>
+        </w:rPr>
+        <w:br/>
+        <w:t xml:space="preserve">But some play operas or pop music </w:t>
+      </w:r>
+      <w:r>
+        <w:rPr>
+          <w:shd w:val="pct15" w:color="auto" w:fill="FFFFFF"/>
+          <w:lang w:eastAsia="ko-KR"/>
+        </w:rPr>
+        <w:t>as well</w:t>
+      </w:r>
+      <w:r>
+        <w:rPr>
+          <w:lang w:eastAsia="ko-KR"/>
+        </w:rPr>
+        <w:t>.</w:t>
+      </w:r>
+    </w:p>
+    <w:p>
+      <w:pPr>
+        <w:rPr>
+          <w:lang w:eastAsia="ko-KR"/>
+        </w:rPr>
+      </w:pPr>
+    </w:p>
+    <w:p>
+      <w:pPr>
+        <w:pStyle w:val="1"/>
+        <w:rPr>
+          <w:lang w:eastAsia="ko-KR"/>
+        </w:rPr>
+      </w:pPr>
+      <w:r>
+        <w:rPr>
+          <w:lang w:eastAsia="ko-KR"/>
+        </w:rPr>
+        <w:t>American School Textbook Reading Key Easy 1</w:t>
       </w:r>
       <w:bookmarkStart w:id="37" w:name="_GoBack"/>
       <w:bookmarkEnd w:id="37"/>
@@ -13212,19 +14025,6 @@
           <w:lang w:eastAsia="ko-KR"/>
         </w:rPr>
       </w:pPr>
-      <w:r>
-        <w:rPr>
-          <w:rFonts w:hint="eastAsia"/>
-          <w:lang w:eastAsia="ko-KR"/>
-        </w:rPr>
-        <w:t>T</w:t>
-      </w:r>
-      <w:r>
-        <w:rPr>
-          <w:lang w:eastAsia="ko-KR"/>
-        </w:rPr>
-        <w:t>here are different kinds of musical instruments.</w:t>
-      </w:r>
     </w:p>
     <w:p>
       <w:pPr>
@@ -13232,91 +14032,6 @@
           <w:lang w:eastAsia="ko-KR"/>
         </w:rPr>
       </w:pPr>
-      <w:r>
-        <w:rPr>
-          <w:lang w:eastAsia="ko-KR"/>
-        </w:rPr>
-        <w:t>Let’s meet the string family.</w:t>
-      </w:r>
-      <w:r>
-        <w:rPr>
-          <w:lang w:eastAsia="ko-KR"/>
-        </w:rPr>
-        <w:br/>
-      </w:r>
-      <w:r>
-        <w:rPr>
-          <w:shd w:val="pct15" w:color="auto" w:fill="FFFFFF"/>
-          <w:lang w:eastAsia="ko-KR"/>
-        </w:rPr>
-        <w:t>Can you name</w:t>
-      </w:r>
-      <w:r>
-        <w:rPr>
-          <w:lang w:eastAsia="ko-KR"/>
-        </w:rPr>
-        <w:t xml:space="preserve"> some instruments with strings?</w:t>
-      </w:r>
-      <w:r>
-        <w:rPr>
-          <w:lang w:eastAsia="ko-KR"/>
-        </w:rPr>
-        <w:br/>
-        <w:t>The violin? The cello? How about the guitar?</w:t>
-      </w:r>
-      <w:r>
-        <w:rPr>
-          <w:lang w:eastAsia="ko-KR"/>
-        </w:rPr>
-        <w:br/>
-      </w:r>
-      <w:r>
-        <w:rPr>
-          <w:shd w:val="pct15" w:color="auto" w:fill="FFFFFF"/>
-          <w:lang w:eastAsia="ko-KR"/>
-        </w:rPr>
-        <w:lastRenderedPageBreak/>
-        <w:t>You usually use</w:t>
-      </w:r>
-      <w:r>
-        <w:rPr>
-          <w:lang w:eastAsia="ko-KR"/>
-        </w:rPr>
-        <w:t xml:space="preserve"> </w:t>
-      </w:r>
-      <w:r>
-        <w:rPr>
-          <w:b/>
-          <w:lang w:eastAsia="ko-KR"/>
-        </w:rPr>
-        <w:t>bow</w:t>
-      </w:r>
-      <w:r>
-        <w:rPr>
-          <w:lang w:eastAsia="ko-KR"/>
-        </w:rPr>
-        <w:t>s to play string instruments.</w:t>
-      </w:r>
-      <w:r>
-        <w:rPr>
-          <w:lang w:eastAsia="ko-KR"/>
-        </w:rPr>
-        <w:br/>
-        <w:t xml:space="preserve">But sometimes you </w:t>
-      </w:r>
-      <w:r>
-        <w:rPr>
-          <w:b/>
-          <w:lang w:eastAsia="ko-KR"/>
-        </w:rPr>
-        <w:t>pluck</w:t>
-      </w:r>
-      <w:r>
-        <w:rPr>
-          <w:lang w:eastAsia="ko-KR"/>
-        </w:rPr>
-        <w:t xml:space="preserve"> the strings with your fingers.</w:t>
-      </w:r>
     </w:p>
     <w:p>
       <w:pPr>
@@ -13324,91 +14039,6 @@
           <w:lang w:eastAsia="ko-KR"/>
         </w:rPr>
       </w:pPr>
-      <w:r>
-        <w:rPr>
-          <w:rFonts w:hint="eastAsia"/>
-          <w:lang w:eastAsia="ko-KR"/>
-        </w:rPr>
-        <w:t>Let</w:t>
-      </w:r>
-      <w:r>
-        <w:rPr>
-          <w:lang w:eastAsia="ko-KR"/>
-        </w:rPr>
-        <w:t xml:space="preserve">’s meet the </w:t>
-      </w:r>
-      <w:r>
-        <w:rPr>
-          <w:b/>
-          <w:lang w:eastAsia="ko-KR"/>
-        </w:rPr>
-        <w:t>percussion</w:t>
-      </w:r>
-      <w:r>
-        <w:rPr>
-          <w:lang w:eastAsia="ko-KR"/>
-        </w:rPr>
-        <w:t xml:space="preserve"> family.</w:t>
-      </w:r>
-      <w:r>
-        <w:rPr>
-          <w:lang w:eastAsia="ko-KR"/>
-        </w:rPr>
-        <w:br/>
-      </w:r>
-      <w:r>
-        <w:rPr>
-          <w:shd w:val="pct15" w:color="auto" w:fill="FFFFFF"/>
-          <w:lang w:eastAsia="ko-KR"/>
-        </w:rPr>
-        <w:t>These include</w:t>
-      </w:r>
-      <w:r>
-        <w:rPr>
-          <w:lang w:eastAsia="ko-KR"/>
-        </w:rPr>
-        <w:t xml:space="preserve"> the drum, </w:t>
-      </w:r>
-      <w:r>
-        <w:rPr>
-          <w:b/>
-          <w:lang w:eastAsia="ko-KR"/>
-        </w:rPr>
-        <w:t>xylophone</w:t>
-      </w:r>
-      <w:r>
-        <w:rPr>
-          <w:lang w:eastAsia="ko-KR"/>
-        </w:rPr>
-        <w:t xml:space="preserve">, and </w:t>
-      </w:r>
-      <w:r>
-        <w:rPr>
-          <w:b/>
-          <w:lang w:eastAsia="ko-KR"/>
-        </w:rPr>
-        <w:t>tambourine</w:t>
-      </w:r>
-      <w:r>
-        <w:rPr>
-          <w:lang w:eastAsia="ko-KR"/>
-        </w:rPr>
-        <w:t>.</w:t>
-      </w:r>
-      <w:r>
-        <w:rPr>
-          <w:lang w:eastAsia="ko-KR"/>
-        </w:rPr>
-        <w:br/>
-        <w:t>Percussion instruments are fun to play.</w:t>
-      </w:r>
-      <w:r>
-        <w:rPr>
-          <w:lang w:eastAsia="ko-KR"/>
-        </w:rPr>
-        <w:br/>
-        <w:t>You hit them or shake them with your hands or a stick.</w:t>
-      </w:r>
     </w:p>
     <w:p>
       <w:pPr>
@@ -13416,181 +14046,18 @@
           <w:lang w:eastAsia="ko-KR"/>
         </w:rPr>
       </w:pPr>
-      <w:r>
-        <w:rPr>
-          <w:rFonts w:hint="eastAsia"/>
-          <w:lang w:eastAsia="ko-KR"/>
-        </w:rPr>
-        <w:t xml:space="preserve">The </w:t>
-      </w:r>
-      <w:r>
-        <w:rPr>
-          <w:rFonts w:hint="eastAsia"/>
-          <w:b/>
-          <w:lang w:eastAsia="ko-KR"/>
-        </w:rPr>
-        <w:t>woodwind</w:t>
-      </w:r>
-      <w:r>
-        <w:rPr>
-          <w:rFonts w:hint="eastAsia"/>
-          <w:lang w:eastAsia="ko-KR"/>
-        </w:rPr>
-        <w:t>s are some other common instruments.</w:t>
-      </w:r>
-      <w:r>
-        <w:rPr>
-          <w:lang w:eastAsia="ko-KR"/>
-        </w:rPr>
-        <w:br/>
-        <w:t xml:space="preserve">Some woodwinds are the </w:t>
-      </w:r>
-      <w:r>
-        <w:rPr>
-          <w:b/>
-          <w:lang w:eastAsia="ko-KR"/>
-        </w:rPr>
-        <w:t>clarinet</w:t>
-      </w:r>
-      <w:r>
-        <w:rPr>
-          <w:lang w:eastAsia="ko-KR"/>
-        </w:rPr>
-        <w:t xml:space="preserve">, flute, and </w:t>
-      </w:r>
-      <w:r>
-        <w:rPr>
-          <w:b/>
-          <w:lang w:eastAsia="ko-KR"/>
-        </w:rPr>
-        <w:t>oboe</w:t>
-      </w:r>
-      <w:r>
-        <w:rPr>
-          <w:lang w:eastAsia="ko-KR"/>
-        </w:rPr>
-        <w:t>.</w:t>
-      </w:r>
-      <w:r>
-        <w:rPr>
-          <w:lang w:eastAsia="ko-KR"/>
-        </w:rPr>
-        <w:br/>
-        <w:t xml:space="preserve">Musicians play the woodwinds by </w:t>
-      </w:r>
-      <w:r>
-        <w:rPr>
-          <w:b/>
-          <w:lang w:eastAsia="ko-KR"/>
-        </w:rPr>
-        <w:t>blow</w:t>
-      </w:r>
-      <w:r>
-        <w:rPr>
-          <w:lang w:eastAsia="ko-KR"/>
-        </w:rPr>
-        <w:t>ing air into them.</w:t>
-      </w:r>
-      <w:r>
-        <w:rPr>
-          <w:lang w:eastAsia="ko-KR"/>
-        </w:rPr>
-        <w:br/>
-        <w:t xml:space="preserve">Musicians also blow into </w:t>
-      </w:r>
-      <w:r>
-        <w:rPr>
-          <w:b/>
-          <w:lang w:eastAsia="ko-KR"/>
-        </w:rPr>
-        <w:t>brass</w:t>
-      </w:r>
-      <w:r>
-        <w:rPr>
-          <w:lang w:eastAsia="ko-KR"/>
-        </w:rPr>
-        <w:t xml:space="preserve"> instruments.</w:t>
-      </w:r>
-      <w:r>
-        <w:rPr>
-          <w:lang w:eastAsia="ko-KR"/>
-        </w:rPr>
-        <w:br/>
-        <w:t xml:space="preserve">The </w:t>
-      </w:r>
-      <w:r>
-        <w:rPr>
-          <w:b/>
-          <w:lang w:eastAsia="ko-KR"/>
-        </w:rPr>
-        <w:t>trumpet</w:t>
-      </w:r>
-      <w:r>
-        <w:rPr>
-          <w:lang w:eastAsia="ko-KR"/>
-        </w:rPr>
-        <w:t xml:space="preserve"> and trombone are two of them.</w:t>
-      </w:r>
     </w:p>
     <w:p>
       <w:pPr>
         <w:rPr>
-          <w:lang w:eastAsia="ko-KR"/>
-        </w:rPr>
-      </w:pPr>
-      <w:r>
-        <w:rPr>
-          <w:lang w:eastAsia="ko-KR"/>
-        </w:rPr>
-        <w:t xml:space="preserve">The piano and </w:t>
-      </w:r>
-      <w:r>
-        <w:rPr>
-          <w:b/>
-          <w:lang w:eastAsia="ko-KR"/>
-        </w:rPr>
-        <w:t>organ</w:t>
-      </w:r>
-      <w:r>
-        <w:rPr>
-          <w:lang w:eastAsia="ko-KR"/>
-        </w:rPr>
-        <w:t xml:space="preserve"> are keyboard instruments.</w:t>
-      </w:r>
-      <w:r>
-        <w:rPr>
-          <w:lang w:eastAsia="ko-KR"/>
-        </w:rPr>
-        <w:br/>
-        <w:t>You can play keyboard instruments by using your fingers.</w:t>
-      </w:r>
+          <w:rFonts w:hint="eastAsia"/>
+          <w:lang w:eastAsia="ko-KR"/>
+        </w:rPr>
+      </w:pPr>
     </w:p>
     <w:p>
       <w:pPr>
-        <w:pStyle w:val="3"/>
-        <w:rPr>
-          <w:lang w:eastAsia="ko-KR"/>
-        </w:rPr>
-      </w:pPr>
-      <w:r>
-        <w:rPr>
-          <w:rFonts w:hint="eastAsia"/>
-          <w:lang w:eastAsia="ko-KR"/>
-        </w:rPr>
-        <w:t xml:space="preserve">UNIT36 - </w:t>
-      </w:r>
-    </w:p>
-    <w:p>
-      <w:pPr>
-        <w:rPr>
-          <w:lang w:eastAsia="ko-KR"/>
-        </w:rPr>
-      </w:pPr>
-    </w:p>
-    <w:p>
-      <w:pPr>
-        <w:rPr>
-          <w:rFonts w:hint="eastAsia"/>
+        <w:rPr>
           <w:lang w:eastAsia="ko-KR"/>
         </w:rPr>
       </w:pPr>
@@ -14231,6 +14698,7 @@
         </w:rPr>
         <w:t xml:space="preserve">. </w:t>
       </w:r>
+      <w:proofErr w:type="spellStart"/>
       <w:r>
         <w:rPr>
           <w:rFonts w:hint="eastAsia"/>
@@ -14239,6 +14707,7 @@
         </w:rPr>
         <w:t>회화책</w:t>
       </w:r>
+      <w:proofErr w:type="spellEnd"/>
       <w:r>
         <w:rPr>
           <w:rFonts w:hint="eastAsia"/>
@@ -15157,6 +15626,7 @@
         </w:rPr>
         <w:t xml:space="preserve"> </w:t>
       </w:r>
+      <w:proofErr w:type="spellStart"/>
       <w:r>
         <w:rPr>
           <w:rFonts w:hint="eastAsia"/>
@@ -15164,6 +15634,7 @@
         </w:rPr>
         <w:t>행위지요</w:t>
       </w:r>
+      <w:proofErr w:type="spellEnd"/>
       <w:r>
         <w:rPr>
           <w:rFonts w:hint="eastAsia"/>
@@ -15379,6 +15850,7 @@
         </w:rPr>
         <w:t xml:space="preserve"> </w:t>
       </w:r>
+      <w:proofErr w:type="spellStart"/>
       <w:r>
         <w:rPr>
           <w:rFonts w:hint="eastAsia"/>
@@ -15386,6 +15858,7 @@
         </w:rPr>
         <w:t>보상이어야</w:t>
       </w:r>
+      <w:proofErr w:type="spellEnd"/>
       <w:r>
         <w:rPr>
           <w:rFonts w:hint="eastAsia"/>
@@ -15547,6 +16020,7 @@
         </w:rPr>
         <w:t xml:space="preserve"> </w:t>
       </w:r>
+      <w:proofErr w:type="spellStart"/>
       <w:r>
         <w:rPr>
           <w:rFonts w:hint="eastAsia"/>
@@ -15554,6 +16028,7 @@
         </w:rPr>
         <w:t>인지력을</w:t>
       </w:r>
+      <w:proofErr w:type="spellEnd"/>
       <w:r>
         <w:rPr>
           <w:rFonts w:hint="eastAsia"/>
@@ -15659,6 +16134,7 @@
         </w:rPr>
         <w:t xml:space="preserve"> </w:t>
       </w:r>
+      <w:proofErr w:type="spellStart"/>
       <w:r>
         <w:rPr>
           <w:rFonts w:hint="eastAsia"/>
@@ -15666,6 +16142,7 @@
         </w:rPr>
         <w:t>즐기셔야</w:t>
       </w:r>
+      <w:proofErr w:type="spellEnd"/>
       <w:r>
         <w:rPr>
           <w:rFonts w:hint="eastAsia"/>
@@ -15853,6 +16330,7 @@
         </w:rPr>
         <w:t xml:space="preserve"> </w:t>
       </w:r>
+      <w:proofErr w:type="spellStart"/>
       <w:r>
         <w:rPr>
           <w:rFonts w:hint="eastAsia"/>
@@ -15861,6 +16339,7 @@
         </w:rPr>
         <w:t>취미니까요</w:t>
       </w:r>
+      <w:proofErr w:type="spellEnd"/>
       <w:r>
         <w:rPr>
           <w:rFonts w:hint="eastAsia"/>
@@ -15875,14 +16354,15 @@
           <w:lang w:eastAsia="ko-KR"/>
         </w:rPr>
       </w:pPr>
-      <w:r>
-        <w:rPr>
-          <w:rFonts w:hint="eastAsia"/>
-          <w:lang w:eastAsia="ko-KR"/>
-        </w:rPr>
-        <w:lastRenderedPageBreak/>
+      <w:proofErr w:type="spellStart"/>
+      <w:r>
+        <w:rPr>
+          <w:rFonts w:hint="eastAsia"/>
+          <w:lang w:eastAsia="ko-KR"/>
+        </w:rPr>
         <w:t>웹상의</w:t>
       </w:r>
+      <w:proofErr w:type="spellEnd"/>
       <w:r>
         <w:rPr>
           <w:rFonts w:hint="eastAsia"/>
@@ -16414,13 +16894,23 @@
               <w:sz w:val="20"/>
             </w:rPr>
           </w:pPr>
+          <w:proofErr w:type="spellStart"/>
           <w:r>
             <w:rPr>
               <w:b w:val="0"/>
               <w:kern w:val="24"/>
               <w:sz w:val="20"/>
             </w:rPr>
-            <w:t xml:space="preserve">Swimlane Box #: </w:t>
+            <w:t>Swimlane</w:t>
+          </w:r>
+          <w:proofErr w:type="spellEnd"/>
+          <w:r>
+            <w:rPr>
+              <w:b w:val="0"/>
+              <w:kern w:val="24"/>
+              <w:sz w:val="20"/>
+            </w:rPr>
+            <w:t xml:space="preserve"> Box #: </w:t>
           </w:r>
           <w:r>
             <w:rPr>
@@ -16686,7 +17176,7 @@
               <w:sz w:val="16"/>
               <w:szCs w:val="16"/>
             </w:rPr>
-            <w:t>21</w:t>
+            <w:t>23</w:t>
           </w:r>
           <w:r>
             <w:rPr>
@@ -16704,14 +17194,27 @@
             </w:rPr>
             <w:t xml:space="preserve"> of </w:t>
           </w:r>
-          <w:fldSimple w:instr=" NUMPAGES  \* Arabic  \* MERGEFORMAT ">
-            <w:r>
-              <w:rPr>
-                <w:noProof/>
-              </w:rPr>
-              <w:t>23</w:t>
-            </w:r>
-          </w:fldSimple>
+          <w:r>
+            <w:fldChar w:fldCharType="begin"/>
+          </w:r>
+          <w:r>
+            <w:instrText xml:space="preserve"> NUMPAGES  \* Arabic  \* MERGEFORMAT </w:instrText>
+          </w:r>
+          <w:r>
+            <w:fldChar w:fldCharType="separate"/>
+          </w:r>
+          <w:r>
+            <w:rPr>
+              <w:noProof/>
+            </w:rPr>
+            <w:t>23</w:t>
+          </w:r>
+          <w:r>
+            <w:rPr>
+              <w:noProof/>
+            </w:rPr>
+            <w:fldChar w:fldCharType="end"/>
+          </w:r>
         </w:p>
       </w:tc>
     </w:tr>
@@ -22745,6 +23248,7 @@
     <w:rsid w:val="00254B25"/>
     <w:rsid w:val="0025745E"/>
     <w:rsid w:val="002705F6"/>
+    <w:rsid w:val="002A4E4F"/>
     <w:rsid w:val="002B1BFE"/>
     <w:rsid w:val="002B2B37"/>
     <w:rsid w:val="002D036E"/>
@@ -23675,24 +24179,6 @@
 </file>
 
 <file path=customXml/item1.xml><?xml version="1.0" encoding="utf-8"?>
-<p:properties xmlns:p="http://schemas.microsoft.com/office/2006/metadata/properties" xmlns:xsi="http://www.w3.org/2001/XMLSchema-instance">
-  <documentManagement>
-    <Gat xmlns="2ec1ac2a-4cb5-40a4-b122-7712fb276773">IC</Gat>
-    <Status xmlns="2ec1ac2a-4cb5-40a4-b122-7712fb276773">Ready for Review</Status>
-  </documentManagement>
-</p:properties>
-</file>
-
-<file path=customXml/item2.xml><?xml version="1.0" encoding="utf-8"?>
-<?mso-contentType ?>
-<FormTemplates xmlns="http://schemas.microsoft.com/sharepoint/v3/contenttype/forms">
-  <Display>DocumentLibraryForm</Display>
-  <Edit>DocumentLibraryForm</Edit>
-  <New>DocumentLibraryForm</New>
-</FormTemplates>
-</file>
-
-<file path=customXml/item3.xml><?xml version="1.0" encoding="utf-8"?>
 <ct:contentTypeSchema xmlns:ct="http://schemas.microsoft.com/office/2006/metadata/contentType" xmlns:ma="http://schemas.microsoft.com/office/2006/metadata/properties/metaAttributes" ct:_="" ma:_="" ma:contentTypeName="Document" ma:contentTypeID="0x010100912960106A3E4F47BFB96C9FCD053E8D" ma:contentTypeVersion="5" ma:contentTypeDescription="Create a new document." ma:contentTypeScope="" ma:versionID="2de3f926a3c0f17089feb522e9b09ab1">
   <xsd:schema xmlns:xsd="http://www.w3.org/2001/XMLSchema" xmlns:p="http://schemas.microsoft.com/office/2006/metadata/properties" xmlns:ns2="2ec1ac2a-4cb5-40a4-b122-7712fb276773" targetNamespace="http://schemas.microsoft.com/office/2006/metadata/properties" ma:root="true" ma:fieldsID="e1f24f6a315dc27bce075d22310a17a5" ns2:_="">
     <xsd:import namespace="2ec1ac2a-4cb5-40a4-b122-7712fb276773"/>
@@ -23773,28 +24259,29 @@
 </ct:contentTypeSchema>
 </file>
 
+<file path=customXml/item2.xml><?xml version="1.0" encoding="utf-8"?>
+<?mso-contentType ?>
+<FormTemplates xmlns="http://schemas.microsoft.com/sharepoint/v3/contenttype/forms">
+  <Display>DocumentLibraryForm</Display>
+  <Edit>DocumentLibraryForm</Edit>
+  <New>DocumentLibraryForm</New>
+</FormTemplates>
+</file>
+
+<file path=customXml/item3.xml><?xml version="1.0" encoding="utf-8"?>
+<p:properties xmlns:p="http://schemas.microsoft.com/office/2006/metadata/properties" xmlns:xsi="http://www.w3.org/2001/XMLSchema-instance">
+  <documentManagement>
+    <Gat xmlns="2ec1ac2a-4cb5-40a4-b122-7712fb276773">IC</Gat>
+    <Status xmlns="2ec1ac2a-4cb5-40a4-b122-7712fb276773">Ready for Review</Status>
+  </documentManagement>
+</p:properties>
+</file>
+
 <file path=customXml/item4.xml><?xml version="1.0" encoding="utf-8"?>
 <b:Sources xmlns:b="http://schemas.openxmlformats.org/officeDocument/2006/bibliography" xmlns="http://schemas.openxmlformats.org/officeDocument/2006/bibliography" SelectedStyle="\APA.XSL" StyleName="APA"/>
 </file>
 
 <file path=customXml/itemProps1.xml><?xml version="1.0" encoding="utf-8"?>
-<ds:datastoreItem xmlns:ds="http://schemas.openxmlformats.org/officeDocument/2006/customXml" ds:itemID="{22EF12C5-4EE5-401D-AF32-34459B235CB4}">
-  <ds:schemaRefs>
-    <ds:schemaRef ds:uri="http://schemas.microsoft.com/office/2006/metadata/properties"/>
-    <ds:schemaRef ds:uri="2ec1ac2a-4cb5-40a4-b122-7712fb276773"/>
-  </ds:schemaRefs>
-</ds:datastoreItem>
-</file>
-
-<file path=customXml/itemProps2.xml><?xml version="1.0" encoding="utf-8"?>
-<ds:datastoreItem xmlns:ds="http://schemas.openxmlformats.org/officeDocument/2006/customXml" ds:itemID="{7D4FE01D-1055-48A2-B526-C8AAEA4E33FB}">
-  <ds:schemaRefs>
-    <ds:schemaRef ds:uri="http://schemas.microsoft.com/sharepoint/v3/contenttype/forms"/>
-  </ds:schemaRefs>
-</ds:datastoreItem>
-</file>
-
-<file path=customXml/itemProps3.xml><?xml version="1.0" encoding="utf-8"?>
 <ds:datastoreItem xmlns:ds="http://schemas.openxmlformats.org/officeDocument/2006/customXml" ds:itemID="{413738C2-4739-401D-BFAC-3D8C20A1C92A}">
   <ds:schemaRefs>
     <ds:schemaRef ds:uri="http://schemas.microsoft.com/office/2006/metadata/contentType"/>
@@ -23811,8 +24298,25 @@
 </ds:datastoreItem>
 </file>
 
+<file path=customXml/itemProps2.xml><?xml version="1.0" encoding="utf-8"?>
+<ds:datastoreItem xmlns:ds="http://schemas.openxmlformats.org/officeDocument/2006/customXml" ds:itemID="{7D4FE01D-1055-48A2-B526-C8AAEA4E33FB}">
+  <ds:schemaRefs>
+    <ds:schemaRef ds:uri="http://schemas.microsoft.com/sharepoint/v3/contenttype/forms"/>
+  </ds:schemaRefs>
+</ds:datastoreItem>
+</file>
+
+<file path=customXml/itemProps3.xml><?xml version="1.0" encoding="utf-8"?>
+<ds:datastoreItem xmlns:ds="http://schemas.openxmlformats.org/officeDocument/2006/customXml" ds:itemID="{22EF12C5-4EE5-401D-AF32-34459B235CB4}">
+  <ds:schemaRefs>
+    <ds:schemaRef ds:uri="http://schemas.microsoft.com/office/2006/metadata/properties"/>
+    <ds:schemaRef ds:uri="2ec1ac2a-4cb5-40a4-b122-7712fb276773"/>
+  </ds:schemaRefs>
+</ds:datastoreItem>
+</file>
+
 <file path=customXml/itemProps4.xml><?xml version="1.0" encoding="utf-8"?>
-<ds:datastoreItem xmlns:ds="http://schemas.openxmlformats.org/officeDocument/2006/customXml" ds:itemID="{26A48FF1-3447-4D1A-A99B-F68EBC72CC0E}">
+<ds:datastoreItem xmlns:ds="http://schemas.openxmlformats.org/officeDocument/2006/customXml" ds:itemID="{1882598F-39A0-43EC-95C6-75BE3C0BF949}">
   <ds:schemaRefs>
     <ds:schemaRef ds:uri="http://schemas.openxmlformats.org/officeDocument/2006/bibliography"/>
   </ds:schemaRefs>

</xml_diff>

<commit_message>
update Book/BookRecorder.xlsx and American Textbook
</commit_message>
<xml_diff>
--- a/English/E006_AmericanSchoolTextBookReadingKeyEasy.docx
+++ b/English/E006_AmericanSchoolTextBookReadingKeyEasy.docx
@@ -1,6 +1,6 @@
 
 <file path=word/document.xml><?xml version="1.0" encoding="utf-8"?>
-<w:document xmlns:wpc="http://schemas.microsoft.com/office/word/2010/wordprocessingCanvas" xmlns:cx="http://schemas.microsoft.com/office/drawing/2014/chartex" xmlns:mc="http://schemas.openxmlformats.org/markup-compatibility/2006" xmlns:o="urn:schemas-microsoft-com:office:office" xmlns:r="http://schemas.openxmlformats.org/officeDocument/2006/relationships" xmlns:m="http://schemas.openxmlformats.org/officeDocument/2006/math" xmlns:v="urn:schemas-microsoft-com:vml" xmlns:wp14="http://schemas.microsoft.com/office/word/2010/wordprocessingDrawing" xmlns:wp="http://schemas.openxmlformats.org/drawingml/2006/wordprocessingDrawing" xmlns:w10="urn:schemas-microsoft-com:office:word" xmlns:w="http://schemas.openxmlformats.org/wordprocessingml/2006/main" xmlns:w14="http://schemas.microsoft.com/office/word/2010/wordml" xmlns:w15="http://schemas.microsoft.com/office/word/2012/wordml" xmlns:w16se="http://schemas.microsoft.com/office/word/2015/wordml/symex" xmlns:wpg="http://schemas.microsoft.com/office/word/2010/wordprocessingGroup" xmlns:wpi="http://schemas.microsoft.com/office/word/2010/wordprocessingInk" xmlns:wne="http://schemas.microsoft.com/office/word/2006/wordml" xmlns:wps="http://schemas.microsoft.com/office/word/2010/wordprocessingShape" mc:Ignorable="w14 w15 w16se wp14">
+<w:document xmlns:wpc="http://schemas.microsoft.com/office/word/2010/wordprocessingCanvas" xmlns:cx="http://schemas.microsoft.com/office/drawing/2014/chartex" xmlns:cx1="http://schemas.microsoft.com/office/drawing/2015/9/8/chartex" xmlns:cx2="http://schemas.microsoft.com/office/drawing/2015/10/21/chartex" xmlns:cx3="http://schemas.microsoft.com/office/drawing/2016/5/9/chartex" xmlns:cx4="http://schemas.microsoft.com/office/drawing/2016/5/10/chartex" xmlns:cx5="http://schemas.microsoft.com/office/drawing/2016/5/11/chartex" xmlns:cx6="http://schemas.microsoft.com/office/drawing/2016/5/12/chartex" xmlns:cx7="http://schemas.microsoft.com/office/drawing/2016/5/13/chartex" xmlns:cx8="http://schemas.microsoft.com/office/drawing/2016/5/14/chartex" xmlns:mc="http://schemas.openxmlformats.org/markup-compatibility/2006" xmlns:aink="http://schemas.microsoft.com/office/drawing/2016/ink" xmlns:am3d="http://schemas.microsoft.com/office/drawing/2017/model3d" xmlns:o="urn:schemas-microsoft-com:office:office" xmlns:r="http://schemas.openxmlformats.org/officeDocument/2006/relationships" xmlns:m="http://schemas.openxmlformats.org/officeDocument/2006/math" xmlns:v="urn:schemas-microsoft-com:vml" xmlns:wp14="http://schemas.microsoft.com/office/word/2010/wordprocessingDrawing" xmlns:wp="http://schemas.openxmlformats.org/drawingml/2006/wordprocessingDrawing" xmlns:w10="urn:schemas-microsoft-com:office:word" xmlns:w="http://schemas.openxmlformats.org/wordprocessingml/2006/main" xmlns:w14="http://schemas.microsoft.com/office/word/2010/wordml" xmlns:w15="http://schemas.microsoft.com/office/word/2012/wordml" xmlns:w16cid="http://schemas.microsoft.com/office/word/2016/wordml/cid" xmlns:w16se="http://schemas.microsoft.com/office/word/2015/wordml/symex" xmlns:wpg="http://schemas.microsoft.com/office/word/2010/wordprocessingGroup" xmlns:wpi="http://schemas.microsoft.com/office/word/2010/wordprocessingInk" xmlns:wne="http://schemas.microsoft.com/office/word/2006/wordml" xmlns:wps="http://schemas.microsoft.com/office/word/2010/wordprocessingShape" mc:Ignorable="w14 w15 w16se w16cid wp14">
   <w:body>
     <w:p>
       <w:pPr>
@@ -9042,16 +9042,8 @@
         <w:rPr>
           <w:lang w:eastAsia="ko-KR"/>
         </w:rPr>
-        <w:t xml:space="preserve"> *fall off~ </w:t>
-      </w:r>
-      <w:proofErr w:type="gramStart"/>
-      <w:r>
-        <w:rPr>
-          <w:lang w:eastAsia="ko-KR"/>
-        </w:rPr>
-        <w:t>…</w:t>
-      </w:r>
-      <w:proofErr w:type="gramEnd"/>
+        <w:t xml:space="preserve"> *fall off~ …</w:t>
+      </w:r>
       <w:r>
         <w:rPr>
           <w:rFonts w:hint="eastAsia"/>
@@ -14227,7 +14219,6 @@
     <w:p>
       <w:pPr>
         <w:rPr>
-          <w:rFonts w:hint="eastAsia"/>
           <w:lang w:eastAsia="ko-KR"/>
         </w:rPr>
       </w:pPr>
@@ -14452,6 +14443,273 @@
           <w:lang w:eastAsia="ko-KR"/>
         </w:rPr>
         <w:t>UNIT02 - Different Kinds of Communities</w:t>
+      </w:r>
+    </w:p>
+    <w:p>
+      <w:pPr>
+        <w:rPr>
+          <w:lang w:eastAsia="ko-KR"/>
+        </w:rPr>
+      </w:pPr>
+      <w:r>
+        <w:rPr>
+          <w:shd w:val="pct15" w:color="auto" w:fill="FFFFFF"/>
+          <w:lang w:eastAsia="ko-KR"/>
+        </w:rPr>
+        <w:t xml:space="preserve">There are </w:t>
+      </w:r>
+      <w:proofErr w:type="gramStart"/>
+      <w:r>
+        <w:rPr>
+          <w:shd w:val="pct15" w:color="auto" w:fill="FFFFFF"/>
+          <w:lang w:eastAsia="ko-KR"/>
+        </w:rPr>
+        <w:t>many different kinds of</w:t>
+      </w:r>
+      <w:proofErr w:type="gramEnd"/>
+      <w:r>
+        <w:rPr>
+          <w:lang w:eastAsia="ko-KR"/>
+        </w:rPr>
+        <w:t xml:space="preserve"> communities.</w:t>
+      </w:r>
+      <w:r>
+        <w:rPr>
+          <w:lang w:eastAsia="ko-KR"/>
+        </w:rPr>
+        <w:br/>
+        <w:t>Some communities are small, and others are big.</w:t>
+      </w:r>
+    </w:p>
+    <w:p>
+      <w:pPr>
+        <w:rPr>
+          <w:lang w:eastAsia="ko-KR"/>
+        </w:rPr>
+      </w:pPr>
+      <w:r>
+        <w:rPr>
+          <w:lang w:eastAsia="ko-KR"/>
+        </w:rPr>
+        <w:t xml:space="preserve">An </w:t>
+      </w:r>
+      <w:r>
+        <w:rPr>
+          <w:b/>
+          <w:bCs/>
+          <w:lang w:eastAsia="ko-KR"/>
+        </w:rPr>
+        <w:t>urban</w:t>
+      </w:r>
+      <w:r>
+        <w:rPr>
+          <w:lang w:eastAsia="ko-KR"/>
+        </w:rPr>
+        <w:t xml:space="preserve"> community is in a city.</w:t>
+      </w:r>
+      <w:r>
+        <w:rPr>
+          <w:lang w:eastAsia="ko-KR"/>
+        </w:rPr>
+        <w:br/>
+        <w:t>Many people live and work in cities.</w:t>
+      </w:r>
+      <w:r>
+        <w:rPr>
+          <w:lang w:eastAsia="ko-KR"/>
+        </w:rPr>
+        <w:br/>
+        <w:t>People in cities often live in big apartment buildings.</w:t>
+      </w:r>
+      <w:r>
+        <w:rPr>
+          <w:lang w:eastAsia="ko-KR"/>
+        </w:rPr>
+        <w:br/>
+        <w:t xml:space="preserve">Supermarkets, department stores, and other stores </w:t>
+      </w:r>
+      <w:r>
+        <w:rPr>
+          <w:shd w:val="pct15" w:color="auto" w:fill="FFFFFF"/>
+          <w:lang w:eastAsia="ko-KR"/>
+        </w:rPr>
+        <w:t>are near</w:t>
+      </w:r>
+      <w:r>
+        <w:rPr>
+          <w:lang w:eastAsia="ko-KR"/>
+        </w:rPr>
+        <w:t xml:space="preserve"> their homes.</w:t>
+      </w:r>
+    </w:p>
+    <w:p>
+      <w:pPr>
+        <w:rPr>
+          <w:lang w:eastAsia="ko-KR"/>
+        </w:rPr>
+      </w:pPr>
+      <w:r>
+        <w:rPr>
+          <w:lang w:eastAsia="ko-KR"/>
+        </w:rPr>
+        <w:t xml:space="preserve">A </w:t>
+      </w:r>
+      <w:r>
+        <w:rPr>
+          <w:b/>
+          <w:bCs/>
+          <w:lang w:eastAsia="ko-KR"/>
+        </w:rPr>
+        <w:t>rural</w:t>
+      </w:r>
+      <w:r>
+        <w:rPr>
+          <w:lang w:eastAsia="ko-KR"/>
+        </w:rPr>
+        <w:t xml:space="preserve"> community is in the </w:t>
+      </w:r>
+      <w:r>
+        <w:rPr>
+          <w:b/>
+          <w:bCs/>
+          <w:lang w:eastAsia="ko-KR"/>
+        </w:rPr>
+        <w:t>countryside</w:t>
+      </w:r>
+      <w:r>
+        <w:rPr>
+          <w:lang w:eastAsia="ko-KR"/>
+        </w:rPr>
+        <w:t>.</w:t>
+      </w:r>
+      <w:r>
+        <w:rPr>
+          <w:lang w:eastAsia="ko-KR"/>
+        </w:rPr>
+        <w:br/>
+        <w:t>Usually, rural areas are surrounded by land and fields.</w:t>
+      </w:r>
+      <w:r>
+        <w:rPr>
+          <w:lang w:eastAsia="ko-KR"/>
+        </w:rPr>
+        <w:br/>
+        <w:t>They have small populations.</w:t>
+      </w:r>
+      <w:r>
+        <w:rPr>
+          <w:lang w:eastAsia="ko-KR"/>
+        </w:rPr>
+        <w:br/>
+        <w:t>People in rural areas usually live in houses.</w:t>
+      </w:r>
+      <w:r>
+        <w:rPr>
+          <w:lang w:eastAsia="ko-KR"/>
+        </w:rPr>
+        <w:br/>
+        <w:t xml:space="preserve">Shops and buildings are often </w:t>
+      </w:r>
+      <w:r>
+        <w:rPr>
+          <w:shd w:val="pct15" w:color="auto" w:fill="FFFFFF"/>
+          <w:lang w:eastAsia="ko-KR"/>
+        </w:rPr>
+        <w:t>located far away from</w:t>
+      </w:r>
+      <w:r>
+        <w:rPr>
+          <w:lang w:eastAsia="ko-KR"/>
+        </w:rPr>
+        <w:t xml:space="preserve"> people’s homes.</w:t>
+      </w:r>
+    </w:p>
+    <w:p>
+      <w:pPr>
+        <w:rPr>
+          <w:lang w:eastAsia="ko-KR"/>
+        </w:rPr>
+      </w:pPr>
+      <w:r>
+        <w:rPr>
+          <w:lang w:eastAsia="ko-KR"/>
+        </w:rPr>
+        <w:t xml:space="preserve">A </w:t>
+      </w:r>
+      <w:r>
+        <w:rPr>
+          <w:b/>
+          <w:bCs/>
+          <w:lang w:eastAsia="ko-KR"/>
+        </w:rPr>
+        <w:t>suburban</w:t>
+      </w:r>
+      <w:r>
+        <w:rPr>
+          <w:lang w:eastAsia="ko-KR"/>
+        </w:rPr>
+        <w:t xml:space="preserve"> community is near a city.</w:t>
+      </w:r>
+      <w:r>
+        <w:rPr>
+          <w:lang w:eastAsia="ko-KR"/>
+        </w:rPr>
+        <w:br/>
+        <w:t>Suburbs are small cities located near big cities.</w:t>
+      </w:r>
+      <w:r>
+        <w:rPr>
+          <w:lang w:eastAsia="ko-KR"/>
+        </w:rPr>
+        <w:br/>
+      </w:r>
+      <w:r>
+        <w:rPr>
+          <w:lang w:eastAsia="ko-KR"/>
+        </w:rPr>
+        <w:lastRenderedPageBreak/>
+        <w:t>They are like a combination of urban and rural areas.</w:t>
+      </w:r>
+      <w:r>
+        <w:rPr>
+          <w:lang w:eastAsia="ko-KR"/>
+        </w:rPr>
+        <w:br/>
+        <w:t xml:space="preserve">Most suburbs </w:t>
+      </w:r>
+      <w:r>
+        <w:rPr>
+          <w:shd w:val="pct15" w:color="auto" w:fill="FFFFFF"/>
+          <w:lang w:eastAsia="ko-KR"/>
+        </w:rPr>
+        <w:t>are not as busy as</w:t>
+      </w:r>
+      <w:r>
+        <w:rPr>
+          <w:lang w:eastAsia="ko-KR"/>
+        </w:rPr>
+        <w:t xml:space="preserve"> cities.</w:t>
+      </w:r>
+      <w:r>
+        <w:rPr>
+          <w:lang w:eastAsia="ko-KR"/>
+        </w:rPr>
+        <w:br/>
+        <w:t>They have medium-sized populations.</w:t>
+      </w:r>
+    </w:p>
+    <w:p>
+      <w:pPr>
+        <w:pStyle w:val="3"/>
+        <w:rPr>
+          <w:lang w:eastAsia="ko-KR"/>
+        </w:rPr>
+      </w:pPr>
+      <w:r>
+        <w:rPr>
+          <w:lang w:eastAsia="ko-KR"/>
+        </w:rPr>
+        <w:t>UNIT03 - The Leaders of Government</w:t>
       </w:r>
     </w:p>
     <w:p>
@@ -14696,13 +14954,6 @@
     </w:p>
     <w:p>
       <w:pPr>
-        <w:rPr>
-          <w:lang w:eastAsia="ko-KR"/>
-        </w:rPr>
-      </w:pPr>
-    </w:p>
-    <w:p>
-      <w:pPr>
         <w:pStyle w:val="1"/>
         <w:rPr>
           <w:lang w:eastAsia="ko-KR"/>
@@ -16265,13 +16516,404 @@
         </w:rPr>
         <w:t xml:space="preserve"> </w:t>
       </w:r>
+      <w:r>
+        <w:rPr>
+          <w:rFonts w:hint="eastAsia"/>
+          <w:lang w:eastAsia="ko-KR"/>
+        </w:rPr>
+        <w:t>행위지요</w:t>
+      </w:r>
+      <w:r>
+        <w:rPr>
+          <w:rFonts w:hint="eastAsia"/>
+          <w:lang w:eastAsia="ko-KR"/>
+        </w:rPr>
+        <w:t>.</w:t>
+      </w:r>
+      <w:r>
+        <w:rPr>
+          <w:lang w:eastAsia="ko-KR"/>
+        </w:rPr>
+        <w:t xml:space="preserve"> </w:t>
+      </w:r>
+      <w:r>
+        <w:rPr>
+          <w:rFonts w:hint="eastAsia"/>
+          <w:lang w:eastAsia="ko-KR"/>
+        </w:rPr>
+        <w:t>이제</w:t>
+      </w:r>
+      <w:r>
+        <w:rPr>
+          <w:rFonts w:hint="eastAsia"/>
+          <w:lang w:eastAsia="ko-KR"/>
+        </w:rPr>
+        <w:t xml:space="preserve"> </w:t>
+      </w:r>
+      <w:r>
+        <w:rPr>
+          <w:rFonts w:hint="eastAsia"/>
+          <w:lang w:eastAsia="ko-KR"/>
+        </w:rPr>
+        <w:t>영어에</w:t>
+      </w:r>
+      <w:r>
+        <w:rPr>
+          <w:rFonts w:hint="eastAsia"/>
+          <w:lang w:eastAsia="ko-KR"/>
+        </w:rPr>
+        <w:t xml:space="preserve"> </w:t>
+      </w:r>
+      <w:r>
+        <w:rPr>
+          <w:rFonts w:hint="eastAsia"/>
+          <w:lang w:eastAsia="ko-KR"/>
+        </w:rPr>
+        <w:t>투자하는</w:t>
+      </w:r>
+      <w:r>
+        <w:rPr>
+          <w:rFonts w:hint="eastAsia"/>
+          <w:lang w:eastAsia="ko-KR"/>
+        </w:rPr>
+        <w:t xml:space="preserve"> </w:t>
+      </w:r>
+      <w:r>
+        <w:rPr>
+          <w:rFonts w:hint="eastAsia"/>
+          <w:lang w:eastAsia="ko-KR"/>
+        </w:rPr>
+        <w:t>시대는</w:t>
+      </w:r>
+      <w:r>
+        <w:rPr>
+          <w:rFonts w:hint="eastAsia"/>
+          <w:lang w:eastAsia="ko-KR"/>
+        </w:rPr>
+        <w:t xml:space="preserve"> </w:t>
+      </w:r>
+      <w:r>
+        <w:rPr>
+          <w:rFonts w:hint="eastAsia"/>
+          <w:lang w:eastAsia="ko-KR"/>
+        </w:rPr>
+        <w:t>지나갔어요</w:t>
+      </w:r>
+      <w:r>
+        <w:rPr>
+          <w:rFonts w:hint="eastAsia"/>
+          <w:lang w:eastAsia="ko-KR"/>
+        </w:rPr>
+        <w:t>.</w:t>
+      </w:r>
+      <w:r>
+        <w:rPr>
+          <w:lang w:eastAsia="ko-KR"/>
+        </w:rPr>
+        <w:t xml:space="preserve"> </w:t>
+      </w:r>
+      <w:r>
+        <w:rPr>
+          <w:rFonts w:hint="eastAsia"/>
+          <w:lang w:eastAsia="ko-KR"/>
+        </w:rPr>
+        <w:t>예전</w:t>
+      </w:r>
+      <w:r>
+        <w:rPr>
+          <w:rFonts w:hint="eastAsia"/>
+          <w:lang w:eastAsia="ko-KR"/>
+        </w:rPr>
+        <w:t xml:space="preserve"> </w:t>
+      </w:r>
+      <w:r>
+        <w:rPr>
+          <w:rFonts w:hint="eastAsia"/>
+          <w:lang w:eastAsia="ko-KR"/>
+        </w:rPr>
+        <w:t>같은</w:t>
+      </w:r>
+      <w:r>
+        <w:rPr>
+          <w:rFonts w:hint="eastAsia"/>
+          <w:lang w:eastAsia="ko-KR"/>
+        </w:rPr>
+        <w:t xml:space="preserve"> </w:t>
+      </w:r>
+      <w:r>
+        <w:rPr>
+          <w:rFonts w:hint="eastAsia"/>
+          <w:lang w:eastAsia="ko-KR"/>
+        </w:rPr>
+        <w:t>보상은</w:t>
+      </w:r>
+      <w:r>
+        <w:rPr>
+          <w:rFonts w:hint="eastAsia"/>
+          <w:lang w:eastAsia="ko-KR"/>
+        </w:rPr>
+        <w:t xml:space="preserve"> </w:t>
+      </w:r>
+      <w:r>
+        <w:rPr>
+          <w:rFonts w:hint="eastAsia"/>
+          <w:lang w:eastAsia="ko-KR"/>
+        </w:rPr>
+        <w:t>이제</w:t>
+      </w:r>
+      <w:r>
+        <w:rPr>
+          <w:rFonts w:hint="eastAsia"/>
+          <w:lang w:eastAsia="ko-KR"/>
+        </w:rPr>
+        <w:t xml:space="preserve"> </w:t>
+      </w:r>
+      <w:r>
+        <w:rPr>
+          <w:rFonts w:hint="eastAsia"/>
+          <w:lang w:eastAsia="ko-KR"/>
+        </w:rPr>
+        <w:t>없습니다</w:t>
+      </w:r>
+      <w:r>
+        <w:rPr>
+          <w:rFonts w:hint="eastAsia"/>
+          <w:lang w:eastAsia="ko-KR"/>
+        </w:rPr>
+        <w:t xml:space="preserve">. </w:t>
+      </w:r>
+      <w:r>
+        <w:rPr>
+          <w:rFonts w:hint="eastAsia"/>
+          <w:lang w:eastAsia="ko-KR"/>
+        </w:rPr>
+        <w:t>영어</w:t>
+      </w:r>
+      <w:r>
+        <w:rPr>
+          <w:rFonts w:hint="eastAsia"/>
+          <w:lang w:eastAsia="ko-KR"/>
+        </w:rPr>
+        <w:t xml:space="preserve"> </w:t>
+      </w:r>
+      <w:r>
+        <w:rPr>
+          <w:rFonts w:hint="eastAsia"/>
+          <w:lang w:eastAsia="ko-KR"/>
+        </w:rPr>
+        <w:t>공부</w:t>
+      </w:r>
+      <w:r>
+        <w:rPr>
+          <w:rFonts w:hint="eastAsia"/>
+          <w:lang w:eastAsia="ko-KR"/>
+        </w:rPr>
+        <w:t xml:space="preserve">, </w:t>
+      </w:r>
+      <w:r>
+        <w:rPr>
+          <w:rFonts w:hint="eastAsia"/>
+          <w:lang w:eastAsia="ko-KR"/>
+        </w:rPr>
+        <w:t>그</w:t>
+      </w:r>
+      <w:r>
+        <w:rPr>
+          <w:rFonts w:hint="eastAsia"/>
+          <w:lang w:eastAsia="ko-KR"/>
+        </w:rPr>
+        <w:t xml:space="preserve"> </w:t>
+      </w:r>
+      <w:r>
+        <w:rPr>
+          <w:rFonts w:hint="eastAsia"/>
+          <w:lang w:eastAsia="ko-KR"/>
+        </w:rPr>
+        <w:t>자체가</w:t>
+      </w:r>
+      <w:r>
+        <w:rPr>
+          <w:rFonts w:hint="eastAsia"/>
+          <w:lang w:eastAsia="ko-KR"/>
+        </w:rPr>
+        <w:t xml:space="preserve"> </w:t>
+      </w:r>
+      <w:r>
+        <w:rPr>
+          <w:rFonts w:hint="eastAsia"/>
+          <w:lang w:eastAsia="ko-KR"/>
+        </w:rPr>
+        <w:t>보상이어야</w:t>
+      </w:r>
+      <w:r>
+        <w:rPr>
+          <w:rFonts w:hint="eastAsia"/>
+          <w:lang w:eastAsia="ko-KR"/>
+        </w:rPr>
+        <w:t xml:space="preserve"> </w:t>
+      </w:r>
+      <w:r>
+        <w:rPr>
+          <w:rFonts w:hint="eastAsia"/>
+          <w:lang w:eastAsia="ko-KR"/>
+        </w:rPr>
+        <w:t>합니다</w:t>
+      </w:r>
+      <w:r>
+        <w:rPr>
+          <w:rFonts w:hint="eastAsia"/>
+          <w:lang w:eastAsia="ko-KR"/>
+        </w:rPr>
+        <w:t xml:space="preserve">. </w:t>
+      </w:r>
+      <w:r>
+        <w:rPr>
+          <w:rFonts w:hint="eastAsia"/>
+          <w:lang w:eastAsia="ko-KR"/>
+        </w:rPr>
+        <w:t>영어로</w:t>
+      </w:r>
+      <w:r>
+        <w:rPr>
+          <w:rFonts w:hint="eastAsia"/>
+          <w:lang w:eastAsia="ko-KR"/>
+        </w:rPr>
+        <w:t xml:space="preserve"> </w:t>
+      </w:r>
+      <w:r>
+        <w:rPr>
+          <w:rFonts w:hint="eastAsia"/>
+          <w:lang w:eastAsia="ko-KR"/>
+        </w:rPr>
+        <w:t>무엇을</w:t>
+      </w:r>
+      <w:r>
+        <w:rPr>
+          <w:rFonts w:hint="eastAsia"/>
+          <w:lang w:eastAsia="ko-KR"/>
+        </w:rPr>
+        <w:t xml:space="preserve"> </w:t>
+      </w:r>
+      <w:r>
+        <w:rPr>
+          <w:rFonts w:hint="eastAsia"/>
+          <w:lang w:eastAsia="ko-KR"/>
+        </w:rPr>
+        <w:t>이루겠다는</w:t>
+      </w:r>
+      <w:r>
+        <w:rPr>
+          <w:rFonts w:hint="eastAsia"/>
+          <w:lang w:eastAsia="ko-KR"/>
+        </w:rPr>
+        <w:t xml:space="preserve"> </w:t>
+      </w:r>
+      <w:r>
+        <w:rPr>
+          <w:rFonts w:hint="eastAsia"/>
+          <w:lang w:eastAsia="ko-KR"/>
+        </w:rPr>
+        <w:t>생각은</w:t>
+      </w:r>
+      <w:r>
+        <w:rPr>
+          <w:rFonts w:hint="eastAsia"/>
+          <w:lang w:eastAsia="ko-KR"/>
+        </w:rPr>
+        <w:t xml:space="preserve"> </w:t>
+      </w:r>
+      <w:r>
+        <w:rPr>
+          <w:rFonts w:hint="eastAsia"/>
+          <w:lang w:eastAsia="ko-KR"/>
+        </w:rPr>
+        <w:t>버리고</w:t>
+      </w:r>
+      <w:r>
+        <w:rPr>
+          <w:rFonts w:hint="eastAsia"/>
+          <w:lang w:eastAsia="ko-KR"/>
+        </w:rPr>
+        <w:t xml:space="preserve"> </w:t>
+      </w:r>
+      <w:r>
+        <w:rPr>
+          <w:rFonts w:hint="eastAsia"/>
+          <w:lang w:eastAsia="ko-KR"/>
+        </w:rPr>
+        <w:lastRenderedPageBreak/>
+        <w:t>자기계발을</w:t>
+      </w:r>
+      <w:r>
+        <w:rPr>
+          <w:rFonts w:hint="eastAsia"/>
+          <w:lang w:eastAsia="ko-KR"/>
+        </w:rPr>
+        <w:t xml:space="preserve"> </w:t>
+      </w:r>
+      <w:r>
+        <w:rPr>
+          <w:rFonts w:hint="eastAsia"/>
+          <w:lang w:eastAsia="ko-KR"/>
+        </w:rPr>
+        <w:t>위한</w:t>
+      </w:r>
+      <w:r>
+        <w:rPr>
+          <w:rFonts w:hint="eastAsia"/>
+          <w:lang w:eastAsia="ko-KR"/>
+        </w:rPr>
+        <w:t xml:space="preserve"> </w:t>
+      </w:r>
+      <w:r>
+        <w:rPr>
+          <w:rFonts w:hint="eastAsia"/>
+          <w:lang w:eastAsia="ko-KR"/>
+        </w:rPr>
+        <w:t>취미</w:t>
+      </w:r>
+      <w:r>
+        <w:rPr>
+          <w:rFonts w:hint="eastAsia"/>
+          <w:lang w:eastAsia="ko-KR"/>
+        </w:rPr>
+        <w:t xml:space="preserve"> </w:t>
+      </w:r>
+      <w:r>
+        <w:rPr>
+          <w:rFonts w:hint="eastAsia"/>
+          <w:lang w:eastAsia="ko-KR"/>
+        </w:rPr>
+        <w:t>활동</w:t>
+      </w:r>
+      <w:r>
+        <w:rPr>
+          <w:rFonts w:hint="eastAsia"/>
+          <w:lang w:eastAsia="ko-KR"/>
+        </w:rPr>
+        <w:t xml:space="preserve">, </w:t>
+      </w:r>
+      <w:r>
+        <w:rPr>
+          <w:rFonts w:hint="eastAsia"/>
+          <w:lang w:eastAsia="ko-KR"/>
+        </w:rPr>
+        <w:t>두뇌</w:t>
+      </w:r>
+      <w:r>
+        <w:rPr>
+          <w:rFonts w:hint="eastAsia"/>
+          <w:lang w:eastAsia="ko-KR"/>
+        </w:rPr>
+        <w:t xml:space="preserve"> </w:t>
+      </w:r>
       <w:proofErr w:type="spellStart"/>
       <w:r>
         <w:rPr>
           <w:rFonts w:hint="eastAsia"/>
           <w:lang w:eastAsia="ko-KR"/>
         </w:rPr>
-        <w:t>행위지요</w:t>
+        <w:t>인지력을</w:t>
       </w:r>
       <w:proofErr w:type="spellEnd"/>
       <w:r>
@@ -16279,12 +16921,6 @@
           <w:rFonts w:hint="eastAsia"/>
           <w:lang w:eastAsia="ko-KR"/>
         </w:rPr>
-        <w:t>.</w:t>
-      </w:r>
-      <w:r>
-        <w:rPr>
-          <w:lang w:eastAsia="ko-KR"/>
-        </w:rPr>
         <w:t xml:space="preserve"> </w:t>
       </w:r>
       <w:r>
@@ -16292,7 +16928,7 @@
           <w:rFonts w:hint="eastAsia"/>
           <w:lang w:eastAsia="ko-KR"/>
         </w:rPr>
-        <w:t>이제</w:t>
+        <w:t>키우는</w:t>
       </w:r>
       <w:r>
         <w:rPr>
@@ -16306,7 +16942,7 @@
           <w:rFonts w:hint="eastAsia"/>
           <w:lang w:eastAsia="ko-KR"/>
         </w:rPr>
-        <w:t>영어에</w:t>
+        <w:t>바둑이나</w:t>
       </w:r>
       <w:r>
         <w:rPr>
@@ -16320,7 +16956,7 @@
           <w:rFonts w:hint="eastAsia"/>
           <w:lang w:eastAsia="ko-KR"/>
         </w:rPr>
-        <w:t>투자하는</w:t>
+        <w:t>장기</w:t>
       </w:r>
       <w:r>
         <w:rPr>
@@ -16334,7 +16970,7 @@
           <w:rFonts w:hint="eastAsia"/>
           <w:lang w:eastAsia="ko-KR"/>
         </w:rPr>
-        <w:t>시대는</w:t>
+        <w:t>같은</w:t>
       </w:r>
       <w:r>
         <w:rPr>
@@ -16348,17 +16984,11 @@
           <w:rFonts w:hint="eastAsia"/>
           <w:lang w:eastAsia="ko-KR"/>
         </w:rPr>
-        <w:t>지나갔어요</w:t>
-      </w:r>
-      <w:r>
-        <w:rPr>
-          <w:rFonts w:hint="eastAsia"/>
-          <w:lang w:eastAsia="ko-KR"/>
-        </w:rPr>
-        <w:t>.</w:t>
-      </w:r>
-      <w:r>
-        <w:rPr>
+        <w:t>게임처럼</w:t>
+      </w:r>
+      <w:r>
+        <w:rPr>
+          <w:rFonts w:hint="eastAsia"/>
           <w:lang w:eastAsia="ko-KR"/>
         </w:rPr>
         <w:t xml:space="preserve"> </w:t>
@@ -16368,7 +16998,7 @@
           <w:rFonts w:hint="eastAsia"/>
           <w:lang w:eastAsia="ko-KR"/>
         </w:rPr>
-        <w:t>예전</w:t>
+        <w:t>영어</w:t>
       </w:r>
       <w:r>
         <w:rPr>
@@ -16382,7 +17012,7 @@
           <w:rFonts w:hint="eastAsia"/>
           <w:lang w:eastAsia="ko-KR"/>
         </w:rPr>
-        <w:t>같은</w:t>
+        <w:t>공부를</w:t>
       </w:r>
       <w:r>
         <w:rPr>
@@ -16396,392 +17026,8 @@
           <w:rFonts w:hint="eastAsia"/>
           <w:lang w:eastAsia="ko-KR"/>
         </w:rPr>
-        <w:t>보상은</w:t>
-      </w:r>
-      <w:r>
-        <w:rPr>
-          <w:rFonts w:hint="eastAsia"/>
-          <w:lang w:eastAsia="ko-KR"/>
-        </w:rPr>
-        <w:t xml:space="preserve"> </w:t>
-      </w:r>
-      <w:r>
-        <w:rPr>
-          <w:rFonts w:hint="eastAsia"/>
-          <w:lang w:eastAsia="ko-KR"/>
-        </w:rPr>
-        <w:t>이제</w:t>
-      </w:r>
-      <w:r>
-        <w:rPr>
-          <w:rFonts w:hint="eastAsia"/>
-          <w:lang w:eastAsia="ko-KR"/>
-        </w:rPr>
-        <w:t xml:space="preserve"> </w:t>
-      </w:r>
-      <w:r>
-        <w:rPr>
-          <w:rFonts w:hint="eastAsia"/>
-          <w:lang w:eastAsia="ko-KR"/>
-        </w:rPr>
-        <w:t>없습니다</w:t>
-      </w:r>
-      <w:r>
-        <w:rPr>
-          <w:rFonts w:hint="eastAsia"/>
-          <w:lang w:eastAsia="ko-KR"/>
-        </w:rPr>
-        <w:t xml:space="preserve">. </w:t>
-      </w:r>
-      <w:r>
-        <w:rPr>
-          <w:rFonts w:hint="eastAsia"/>
-          <w:lang w:eastAsia="ko-KR"/>
-        </w:rPr>
-        <w:t>영어</w:t>
-      </w:r>
-      <w:r>
-        <w:rPr>
-          <w:rFonts w:hint="eastAsia"/>
-          <w:lang w:eastAsia="ko-KR"/>
-        </w:rPr>
-        <w:t xml:space="preserve"> </w:t>
-      </w:r>
-      <w:r>
-        <w:rPr>
-          <w:rFonts w:hint="eastAsia"/>
-          <w:lang w:eastAsia="ko-KR"/>
-        </w:rPr>
-        <w:t>공부</w:t>
-      </w:r>
-      <w:r>
-        <w:rPr>
-          <w:rFonts w:hint="eastAsia"/>
-          <w:lang w:eastAsia="ko-KR"/>
-        </w:rPr>
-        <w:t xml:space="preserve">, </w:t>
-      </w:r>
-      <w:r>
-        <w:rPr>
-          <w:rFonts w:hint="eastAsia"/>
-          <w:lang w:eastAsia="ko-KR"/>
-        </w:rPr>
-        <w:t>그</w:t>
-      </w:r>
-      <w:r>
-        <w:rPr>
-          <w:rFonts w:hint="eastAsia"/>
-          <w:lang w:eastAsia="ko-KR"/>
-        </w:rPr>
-        <w:t xml:space="preserve"> </w:t>
-      </w:r>
-      <w:r>
-        <w:rPr>
-          <w:rFonts w:hint="eastAsia"/>
-          <w:lang w:eastAsia="ko-KR"/>
-        </w:rPr>
-        <w:t>자체가</w:t>
-      </w:r>
-      <w:r>
-        <w:rPr>
-          <w:rFonts w:hint="eastAsia"/>
-          <w:lang w:eastAsia="ko-KR"/>
-        </w:rPr>
-        <w:t xml:space="preserve"> </w:t>
-      </w:r>
-      <w:proofErr w:type="spellStart"/>
-      <w:r>
-        <w:rPr>
-          <w:rFonts w:hint="eastAsia"/>
-          <w:lang w:eastAsia="ko-KR"/>
-        </w:rPr>
-        <w:t>보상이어야</w:t>
-      </w:r>
-      <w:proofErr w:type="spellEnd"/>
-      <w:r>
-        <w:rPr>
-          <w:rFonts w:hint="eastAsia"/>
-          <w:lang w:eastAsia="ko-KR"/>
-        </w:rPr>
-        <w:t xml:space="preserve"> </w:t>
-      </w:r>
-      <w:r>
-        <w:rPr>
-          <w:rFonts w:hint="eastAsia"/>
-          <w:lang w:eastAsia="ko-KR"/>
-        </w:rPr>
-        <w:t>합니다</w:t>
-      </w:r>
-      <w:r>
-        <w:rPr>
-          <w:rFonts w:hint="eastAsia"/>
-          <w:lang w:eastAsia="ko-KR"/>
-        </w:rPr>
-        <w:t xml:space="preserve">. </w:t>
-      </w:r>
-      <w:r>
-        <w:rPr>
-          <w:rFonts w:hint="eastAsia"/>
-          <w:lang w:eastAsia="ko-KR"/>
-        </w:rPr>
-        <w:t>영어로</w:t>
-      </w:r>
-      <w:r>
-        <w:rPr>
-          <w:rFonts w:hint="eastAsia"/>
-          <w:lang w:eastAsia="ko-KR"/>
-        </w:rPr>
-        <w:t xml:space="preserve"> </w:t>
-      </w:r>
-      <w:r>
-        <w:rPr>
-          <w:rFonts w:hint="eastAsia"/>
-          <w:lang w:eastAsia="ko-KR"/>
-        </w:rPr>
-        <w:t>무엇을</w:t>
-      </w:r>
-      <w:r>
-        <w:rPr>
-          <w:rFonts w:hint="eastAsia"/>
-          <w:lang w:eastAsia="ko-KR"/>
-        </w:rPr>
-        <w:t xml:space="preserve"> </w:t>
-      </w:r>
-      <w:r>
-        <w:rPr>
-          <w:rFonts w:hint="eastAsia"/>
-          <w:lang w:eastAsia="ko-KR"/>
-        </w:rPr>
-        <w:t>이루겠다는</w:t>
-      </w:r>
-      <w:r>
-        <w:rPr>
-          <w:rFonts w:hint="eastAsia"/>
-          <w:lang w:eastAsia="ko-KR"/>
-        </w:rPr>
-        <w:t xml:space="preserve"> </w:t>
-      </w:r>
-      <w:r>
-        <w:rPr>
-          <w:rFonts w:hint="eastAsia"/>
-          <w:lang w:eastAsia="ko-KR"/>
-        </w:rPr>
-        <w:t>생각은</w:t>
-      </w:r>
-      <w:r>
-        <w:rPr>
-          <w:rFonts w:hint="eastAsia"/>
-          <w:lang w:eastAsia="ko-KR"/>
-        </w:rPr>
-        <w:t xml:space="preserve"> </w:t>
-      </w:r>
-      <w:r>
-        <w:rPr>
-          <w:rFonts w:hint="eastAsia"/>
-          <w:lang w:eastAsia="ko-KR"/>
-        </w:rPr>
-        <w:t>버리고</w:t>
-      </w:r>
-      <w:r>
-        <w:rPr>
-          <w:rFonts w:hint="eastAsia"/>
-          <w:lang w:eastAsia="ko-KR"/>
-        </w:rPr>
-        <w:t xml:space="preserve"> </w:t>
-      </w:r>
-      <w:r>
-        <w:rPr>
-          <w:rFonts w:hint="eastAsia"/>
-          <w:lang w:eastAsia="ko-KR"/>
-        </w:rPr>
-        <w:t>자기계발을</w:t>
-      </w:r>
-      <w:r>
-        <w:rPr>
-          <w:rFonts w:hint="eastAsia"/>
-          <w:lang w:eastAsia="ko-KR"/>
-        </w:rPr>
-        <w:t xml:space="preserve"> </w:t>
-      </w:r>
-      <w:r>
-        <w:rPr>
-          <w:rFonts w:hint="eastAsia"/>
-          <w:lang w:eastAsia="ko-KR"/>
-        </w:rPr>
-        <w:t>위한</w:t>
-      </w:r>
-      <w:r>
-        <w:rPr>
-          <w:rFonts w:hint="eastAsia"/>
-          <w:lang w:eastAsia="ko-KR"/>
-        </w:rPr>
-        <w:t xml:space="preserve"> </w:t>
-      </w:r>
-      <w:r>
-        <w:rPr>
-          <w:rFonts w:hint="eastAsia"/>
-          <w:lang w:eastAsia="ko-KR"/>
-        </w:rPr>
-        <w:t>취미</w:t>
-      </w:r>
-      <w:r>
-        <w:rPr>
-          <w:rFonts w:hint="eastAsia"/>
-          <w:lang w:eastAsia="ko-KR"/>
-        </w:rPr>
-        <w:t xml:space="preserve"> </w:t>
-      </w:r>
-      <w:r>
-        <w:rPr>
-          <w:rFonts w:hint="eastAsia"/>
-          <w:lang w:eastAsia="ko-KR"/>
-        </w:rPr>
-        <w:t>활동</w:t>
-      </w:r>
-      <w:r>
-        <w:rPr>
-          <w:rFonts w:hint="eastAsia"/>
-          <w:lang w:eastAsia="ko-KR"/>
-        </w:rPr>
-        <w:t xml:space="preserve">, </w:t>
-      </w:r>
-      <w:r>
-        <w:rPr>
-          <w:rFonts w:hint="eastAsia"/>
-          <w:lang w:eastAsia="ko-KR"/>
-        </w:rPr>
-        <w:t>두뇌</w:t>
-      </w:r>
-      <w:r>
-        <w:rPr>
-          <w:rFonts w:hint="eastAsia"/>
-          <w:lang w:eastAsia="ko-KR"/>
-        </w:rPr>
-        <w:t xml:space="preserve"> </w:t>
-      </w:r>
-      <w:proofErr w:type="spellStart"/>
-      <w:r>
-        <w:rPr>
-          <w:rFonts w:hint="eastAsia"/>
-          <w:lang w:eastAsia="ko-KR"/>
-        </w:rPr>
-        <w:t>인지력을</w:t>
-      </w:r>
-      <w:proofErr w:type="spellEnd"/>
-      <w:r>
-        <w:rPr>
-          <w:rFonts w:hint="eastAsia"/>
-          <w:lang w:eastAsia="ko-KR"/>
-        </w:rPr>
-        <w:t xml:space="preserve"> </w:t>
-      </w:r>
-      <w:r>
-        <w:rPr>
-          <w:rFonts w:hint="eastAsia"/>
-          <w:lang w:eastAsia="ko-KR"/>
-        </w:rPr>
-        <w:t>키우는</w:t>
-      </w:r>
-      <w:r>
-        <w:rPr>
-          <w:rFonts w:hint="eastAsia"/>
-          <w:lang w:eastAsia="ko-KR"/>
-        </w:rPr>
-        <w:t xml:space="preserve"> </w:t>
-      </w:r>
-      <w:r>
-        <w:rPr>
-          <w:rFonts w:hint="eastAsia"/>
-          <w:lang w:eastAsia="ko-KR"/>
-        </w:rPr>
-        <w:t>바둑이나</w:t>
-      </w:r>
-      <w:r>
-        <w:rPr>
-          <w:rFonts w:hint="eastAsia"/>
-          <w:lang w:eastAsia="ko-KR"/>
-        </w:rPr>
-        <w:t xml:space="preserve"> </w:t>
-      </w:r>
-      <w:r>
-        <w:rPr>
-          <w:rFonts w:hint="eastAsia"/>
-          <w:lang w:eastAsia="ko-KR"/>
-        </w:rPr>
-        <w:t>장기</w:t>
-      </w:r>
-      <w:r>
-        <w:rPr>
-          <w:rFonts w:hint="eastAsia"/>
-          <w:lang w:eastAsia="ko-KR"/>
-        </w:rPr>
-        <w:t xml:space="preserve"> </w:t>
-      </w:r>
-      <w:r>
-        <w:rPr>
-          <w:rFonts w:hint="eastAsia"/>
-          <w:lang w:eastAsia="ko-KR"/>
-        </w:rPr>
-        <w:t>같은</w:t>
-      </w:r>
-      <w:r>
-        <w:rPr>
-          <w:rFonts w:hint="eastAsia"/>
-          <w:lang w:eastAsia="ko-KR"/>
-        </w:rPr>
-        <w:t xml:space="preserve"> </w:t>
-      </w:r>
-      <w:r>
-        <w:rPr>
-          <w:rFonts w:hint="eastAsia"/>
-          <w:lang w:eastAsia="ko-KR"/>
-        </w:rPr>
-        <w:t>게임처럼</w:t>
-      </w:r>
-      <w:r>
-        <w:rPr>
-          <w:rFonts w:hint="eastAsia"/>
-          <w:lang w:eastAsia="ko-KR"/>
-        </w:rPr>
-        <w:t xml:space="preserve"> </w:t>
-      </w:r>
-      <w:r>
-        <w:rPr>
-          <w:rFonts w:hint="eastAsia"/>
-          <w:lang w:eastAsia="ko-KR"/>
-        </w:rPr>
-        <w:t>영어</w:t>
-      </w:r>
-      <w:r>
-        <w:rPr>
-          <w:rFonts w:hint="eastAsia"/>
-          <w:lang w:eastAsia="ko-KR"/>
-        </w:rPr>
-        <w:t xml:space="preserve"> </w:t>
-      </w:r>
-      <w:r>
-        <w:rPr>
-          <w:rFonts w:hint="eastAsia"/>
-          <w:lang w:eastAsia="ko-KR"/>
-        </w:rPr>
-        <w:t>공부를</w:t>
-      </w:r>
-      <w:r>
-        <w:rPr>
-          <w:rFonts w:hint="eastAsia"/>
-          <w:lang w:eastAsia="ko-KR"/>
-        </w:rPr>
-        <w:t xml:space="preserve"> </w:t>
-      </w:r>
-      <w:proofErr w:type="spellStart"/>
-      <w:r>
-        <w:rPr>
-          <w:rFonts w:hint="eastAsia"/>
-          <w:lang w:eastAsia="ko-KR"/>
-        </w:rPr>
         <w:t>즐기셔야</w:t>
       </w:r>
-      <w:proofErr w:type="spellEnd"/>
       <w:r>
         <w:rPr>
           <w:rFonts w:hint="eastAsia"/>
@@ -17372,7 +17618,7 @@
 </file>
 
 <file path=word/endnotes.xml><?xml version="1.0" encoding="utf-8"?>
-<w:endnotes xmlns:wpc="http://schemas.microsoft.com/office/word/2010/wordprocessingCanvas" xmlns:cx="http://schemas.microsoft.com/office/drawing/2014/chartex" xmlns:mc="http://schemas.openxmlformats.org/markup-compatibility/2006" xmlns:o="urn:schemas-microsoft-com:office:office" xmlns:r="http://schemas.openxmlformats.org/officeDocument/2006/relationships" xmlns:m="http://schemas.openxmlformats.org/officeDocument/2006/math" xmlns:v="urn:schemas-microsoft-com:vml" xmlns:wp14="http://schemas.microsoft.com/office/word/2010/wordprocessingDrawing" xmlns:wp="http://schemas.openxmlformats.org/drawingml/2006/wordprocessingDrawing" xmlns:w10="urn:schemas-microsoft-com:office:word" xmlns:w="http://schemas.openxmlformats.org/wordprocessingml/2006/main" xmlns:w14="http://schemas.microsoft.com/office/word/2010/wordml" xmlns:w15="http://schemas.microsoft.com/office/word/2012/wordml" xmlns:w16se="http://schemas.microsoft.com/office/word/2015/wordml/symex" xmlns:wpg="http://schemas.microsoft.com/office/word/2010/wordprocessingGroup" xmlns:wpi="http://schemas.microsoft.com/office/word/2010/wordprocessingInk" xmlns:wne="http://schemas.microsoft.com/office/word/2006/wordml" xmlns:wps="http://schemas.microsoft.com/office/word/2010/wordprocessingShape" mc:Ignorable="w14 w15 w16se wp14">
+<w:endnotes xmlns:wpc="http://schemas.microsoft.com/office/word/2010/wordprocessingCanvas" xmlns:cx="http://schemas.microsoft.com/office/drawing/2014/chartex" xmlns:cx1="http://schemas.microsoft.com/office/drawing/2015/9/8/chartex" xmlns:cx2="http://schemas.microsoft.com/office/drawing/2015/10/21/chartex" xmlns:cx3="http://schemas.microsoft.com/office/drawing/2016/5/9/chartex" xmlns:cx4="http://schemas.microsoft.com/office/drawing/2016/5/10/chartex" xmlns:cx5="http://schemas.microsoft.com/office/drawing/2016/5/11/chartex" xmlns:cx6="http://schemas.microsoft.com/office/drawing/2016/5/12/chartex" xmlns:cx7="http://schemas.microsoft.com/office/drawing/2016/5/13/chartex" xmlns:cx8="http://schemas.microsoft.com/office/drawing/2016/5/14/chartex" xmlns:mc="http://schemas.openxmlformats.org/markup-compatibility/2006" xmlns:aink="http://schemas.microsoft.com/office/drawing/2016/ink" xmlns:am3d="http://schemas.microsoft.com/office/drawing/2017/model3d" xmlns:o="urn:schemas-microsoft-com:office:office" xmlns:r="http://schemas.openxmlformats.org/officeDocument/2006/relationships" xmlns:m="http://schemas.openxmlformats.org/officeDocument/2006/math" xmlns:v="urn:schemas-microsoft-com:vml" xmlns:wp14="http://schemas.microsoft.com/office/word/2010/wordprocessingDrawing" xmlns:wp="http://schemas.openxmlformats.org/drawingml/2006/wordprocessingDrawing" xmlns:w10="urn:schemas-microsoft-com:office:word" xmlns:w="http://schemas.openxmlformats.org/wordprocessingml/2006/main" xmlns:w14="http://schemas.microsoft.com/office/word/2010/wordml" xmlns:w15="http://schemas.microsoft.com/office/word/2012/wordml" xmlns:w16cid="http://schemas.microsoft.com/office/word/2016/wordml/cid" xmlns:w16se="http://schemas.microsoft.com/office/word/2015/wordml/symex" xmlns:wpg="http://schemas.microsoft.com/office/word/2010/wordprocessingGroup" xmlns:wpi="http://schemas.microsoft.com/office/word/2010/wordprocessingInk" xmlns:wne="http://schemas.microsoft.com/office/word/2006/wordml" xmlns:wps="http://schemas.microsoft.com/office/word/2010/wordprocessingShape" mc:Ignorable="w14 w15 w16se w16cid wp14">
   <w:endnote w:type="separator" w:id="-1">
     <w:p>
       <w:pPr>
@@ -17397,7 +17643,7 @@
 </file>
 
 <file path=word/footer1.xml><?xml version="1.0" encoding="utf-8"?>
-<w:ftr xmlns:wpc="http://schemas.microsoft.com/office/word/2010/wordprocessingCanvas" xmlns:cx="http://schemas.microsoft.com/office/drawing/2014/chartex" xmlns:mc="http://schemas.openxmlformats.org/markup-compatibility/2006" xmlns:o="urn:schemas-microsoft-com:office:office" xmlns:r="http://schemas.openxmlformats.org/officeDocument/2006/relationships" xmlns:m="http://schemas.openxmlformats.org/officeDocument/2006/math" xmlns:v="urn:schemas-microsoft-com:vml" xmlns:wp14="http://schemas.microsoft.com/office/word/2010/wordprocessingDrawing" xmlns:wp="http://schemas.openxmlformats.org/drawingml/2006/wordprocessingDrawing" xmlns:w10="urn:schemas-microsoft-com:office:word" xmlns:w="http://schemas.openxmlformats.org/wordprocessingml/2006/main" xmlns:w14="http://schemas.microsoft.com/office/word/2010/wordml" xmlns:w15="http://schemas.microsoft.com/office/word/2012/wordml" xmlns:w16se="http://schemas.microsoft.com/office/word/2015/wordml/symex" xmlns:wpg="http://schemas.microsoft.com/office/word/2010/wordprocessingGroup" xmlns:wpi="http://schemas.microsoft.com/office/word/2010/wordprocessingInk" xmlns:wne="http://schemas.microsoft.com/office/word/2006/wordml" xmlns:wps="http://schemas.microsoft.com/office/word/2010/wordprocessingShape" mc:Ignorable="w14 w15 w16se wp14">
+<w:ftr xmlns:wpc="http://schemas.microsoft.com/office/word/2010/wordprocessingCanvas" xmlns:cx="http://schemas.microsoft.com/office/drawing/2014/chartex" xmlns:cx1="http://schemas.microsoft.com/office/drawing/2015/9/8/chartex" xmlns:cx2="http://schemas.microsoft.com/office/drawing/2015/10/21/chartex" xmlns:cx3="http://schemas.microsoft.com/office/drawing/2016/5/9/chartex" xmlns:cx4="http://schemas.microsoft.com/office/drawing/2016/5/10/chartex" xmlns:cx5="http://schemas.microsoft.com/office/drawing/2016/5/11/chartex" xmlns:cx6="http://schemas.microsoft.com/office/drawing/2016/5/12/chartex" xmlns:cx7="http://schemas.microsoft.com/office/drawing/2016/5/13/chartex" xmlns:cx8="http://schemas.microsoft.com/office/drawing/2016/5/14/chartex" xmlns:mc="http://schemas.openxmlformats.org/markup-compatibility/2006" xmlns:aink="http://schemas.microsoft.com/office/drawing/2016/ink" xmlns:am3d="http://schemas.microsoft.com/office/drawing/2017/model3d" xmlns:o="urn:schemas-microsoft-com:office:office" xmlns:r="http://schemas.openxmlformats.org/officeDocument/2006/relationships" xmlns:m="http://schemas.openxmlformats.org/officeDocument/2006/math" xmlns:v="urn:schemas-microsoft-com:vml" xmlns:wp14="http://schemas.microsoft.com/office/word/2010/wordprocessingDrawing" xmlns:wp="http://schemas.openxmlformats.org/drawingml/2006/wordprocessingDrawing" xmlns:w10="urn:schemas-microsoft-com:office:word" xmlns:w="http://schemas.openxmlformats.org/wordprocessingml/2006/main" xmlns:w14="http://schemas.microsoft.com/office/word/2010/wordml" xmlns:w15="http://schemas.microsoft.com/office/word/2012/wordml" xmlns:w16cid="http://schemas.microsoft.com/office/word/2016/wordml/cid" xmlns:w16se="http://schemas.microsoft.com/office/word/2015/wordml/symex" xmlns:wpg="http://schemas.microsoft.com/office/word/2010/wordprocessingGroup" xmlns:wpi="http://schemas.microsoft.com/office/word/2010/wordprocessingInk" xmlns:wne="http://schemas.microsoft.com/office/word/2006/wordml" xmlns:wps="http://schemas.microsoft.com/office/word/2010/wordprocessingShape" mc:Ignorable="w14 w15 w16se w16cid wp14">
   <w:tbl>
     <w:tblPr>
       <w:tblW w:w="9540" w:type="dxa"/>
@@ -17533,23 +17779,13 @@
               <w:sz w:val="20"/>
             </w:rPr>
           </w:pPr>
-          <w:proofErr w:type="spellStart"/>
           <w:r>
             <w:rPr>
               <w:b w:val="0"/>
               <w:kern w:val="24"/>
               <w:sz w:val="20"/>
             </w:rPr>
-            <w:t>Swimlane</w:t>
-          </w:r>
-          <w:proofErr w:type="spellEnd"/>
-          <w:r>
-            <w:rPr>
-              <w:b w:val="0"/>
-              <w:kern w:val="24"/>
-              <w:sz w:val="20"/>
-            </w:rPr>
-            <w:t xml:space="preserve"> Box #: </w:t>
+            <w:t xml:space="preserve">Swimlane Box #: </w:t>
           </w:r>
           <w:r>
             <w:rPr>
@@ -17833,27 +18069,14 @@
             </w:rPr>
             <w:t xml:space="preserve"> of </w:t>
           </w:r>
-          <w:r>
-            <w:fldChar w:fldCharType="begin"/>
-          </w:r>
-          <w:r>
-            <w:instrText xml:space="preserve"> NUMPAGES  \* Arabic  \* MERGEFORMAT </w:instrText>
-          </w:r>
-          <w:r>
-            <w:fldChar w:fldCharType="separate"/>
-          </w:r>
-          <w:r>
-            <w:rPr>
-              <w:noProof/>
-            </w:rPr>
-            <w:t>25</w:t>
-          </w:r>
-          <w:r>
-            <w:rPr>
-              <w:noProof/>
-            </w:rPr>
-            <w:fldChar w:fldCharType="end"/>
-          </w:r>
+          <w:fldSimple w:instr=" NUMPAGES  \* Arabic  \* MERGEFORMAT ">
+            <w:r>
+              <w:rPr>
+                <w:noProof/>
+              </w:rPr>
+              <w:t>25</w:t>
+            </w:r>
+          </w:fldSimple>
         </w:p>
       </w:tc>
     </w:tr>
@@ -17870,7 +18093,7 @@
 </file>
 
 <file path=word/footnotes.xml><?xml version="1.0" encoding="utf-8"?>
-<w:footnotes xmlns:wpc="http://schemas.microsoft.com/office/word/2010/wordprocessingCanvas" xmlns:cx="http://schemas.microsoft.com/office/drawing/2014/chartex" xmlns:mc="http://schemas.openxmlformats.org/markup-compatibility/2006" xmlns:o="urn:schemas-microsoft-com:office:office" xmlns:r="http://schemas.openxmlformats.org/officeDocument/2006/relationships" xmlns:m="http://schemas.openxmlformats.org/officeDocument/2006/math" xmlns:v="urn:schemas-microsoft-com:vml" xmlns:wp14="http://schemas.microsoft.com/office/word/2010/wordprocessingDrawing" xmlns:wp="http://schemas.openxmlformats.org/drawingml/2006/wordprocessingDrawing" xmlns:w10="urn:schemas-microsoft-com:office:word" xmlns:w="http://schemas.openxmlformats.org/wordprocessingml/2006/main" xmlns:w14="http://schemas.microsoft.com/office/word/2010/wordml" xmlns:w15="http://schemas.microsoft.com/office/word/2012/wordml" xmlns:w16se="http://schemas.microsoft.com/office/word/2015/wordml/symex" xmlns:wpg="http://schemas.microsoft.com/office/word/2010/wordprocessingGroup" xmlns:wpi="http://schemas.microsoft.com/office/word/2010/wordprocessingInk" xmlns:wne="http://schemas.microsoft.com/office/word/2006/wordml" xmlns:wps="http://schemas.microsoft.com/office/word/2010/wordprocessingShape" mc:Ignorable="w14 w15 w16se wp14">
+<w:footnotes xmlns:wpc="http://schemas.microsoft.com/office/word/2010/wordprocessingCanvas" xmlns:cx="http://schemas.microsoft.com/office/drawing/2014/chartex" xmlns:cx1="http://schemas.microsoft.com/office/drawing/2015/9/8/chartex" xmlns:cx2="http://schemas.microsoft.com/office/drawing/2015/10/21/chartex" xmlns:cx3="http://schemas.microsoft.com/office/drawing/2016/5/9/chartex" xmlns:cx4="http://schemas.microsoft.com/office/drawing/2016/5/10/chartex" xmlns:cx5="http://schemas.microsoft.com/office/drawing/2016/5/11/chartex" xmlns:cx6="http://schemas.microsoft.com/office/drawing/2016/5/12/chartex" xmlns:cx7="http://schemas.microsoft.com/office/drawing/2016/5/13/chartex" xmlns:cx8="http://schemas.microsoft.com/office/drawing/2016/5/14/chartex" xmlns:mc="http://schemas.openxmlformats.org/markup-compatibility/2006" xmlns:aink="http://schemas.microsoft.com/office/drawing/2016/ink" xmlns:am3d="http://schemas.microsoft.com/office/drawing/2017/model3d" xmlns:o="urn:schemas-microsoft-com:office:office" xmlns:r="http://schemas.openxmlformats.org/officeDocument/2006/relationships" xmlns:m="http://schemas.openxmlformats.org/officeDocument/2006/math" xmlns:v="urn:schemas-microsoft-com:vml" xmlns:wp14="http://schemas.microsoft.com/office/word/2010/wordprocessingDrawing" xmlns:wp="http://schemas.openxmlformats.org/drawingml/2006/wordprocessingDrawing" xmlns:w10="urn:schemas-microsoft-com:office:word" xmlns:w="http://schemas.openxmlformats.org/wordprocessingml/2006/main" xmlns:w14="http://schemas.microsoft.com/office/word/2010/wordml" xmlns:w15="http://schemas.microsoft.com/office/word/2012/wordml" xmlns:w16cid="http://schemas.microsoft.com/office/word/2016/wordml/cid" xmlns:w16se="http://schemas.microsoft.com/office/word/2015/wordml/symex" xmlns:wpg="http://schemas.microsoft.com/office/word/2010/wordprocessingGroup" xmlns:wpi="http://schemas.microsoft.com/office/word/2010/wordprocessingInk" xmlns:wne="http://schemas.microsoft.com/office/word/2006/wordml" xmlns:wps="http://schemas.microsoft.com/office/word/2010/wordprocessingShape" mc:Ignorable="w14 w15 w16se w16cid wp14">
   <w:footnote w:type="separator" w:id="-1">
     <w:p>
       <w:pPr>
@@ -17895,7 +18118,7 @@
 </file>
 
 <file path=word/header1.xml><?xml version="1.0" encoding="utf-8"?>
-<w:hdr xmlns:wpc="http://schemas.microsoft.com/office/word/2010/wordprocessingCanvas" xmlns:cx="http://schemas.microsoft.com/office/drawing/2014/chartex" xmlns:mc="http://schemas.openxmlformats.org/markup-compatibility/2006" xmlns:o="urn:schemas-microsoft-com:office:office" xmlns:r="http://schemas.openxmlformats.org/officeDocument/2006/relationships" xmlns:m="http://schemas.openxmlformats.org/officeDocument/2006/math" xmlns:v="urn:schemas-microsoft-com:vml" xmlns:wp14="http://schemas.microsoft.com/office/word/2010/wordprocessingDrawing" xmlns:wp="http://schemas.openxmlformats.org/drawingml/2006/wordprocessingDrawing" xmlns:w10="urn:schemas-microsoft-com:office:word" xmlns:w="http://schemas.openxmlformats.org/wordprocessingml/2006/main" xmlns:w14="http://schemas.microsoft.com/office/word/2010/wordml" xmlns:w15="http://schemas.microsoft.com/office/word/2012/wordml" xmlns:w16se="http://schemas.microsoft.com/office/word/2015/wordml/symex" xmlns:wpg="http://schemas.microsoft.com/office/word/2010/wordprocessingGroup" xmlns:wpi="http://schemas.microsoft.com/office/word/2010/wordprocessingInk" xmlns:wne="http://schemas.microsoft.com/office/word/2006/wordml" xmlns:wps="http://schemas.microsoft.com/office/word/2010/wordprocessingShape" mc:Ignorable="w14 w15 w16se wp14">
+<w:hdr xmlns:wpc="http://schemas.microsoft.com/office/word/2010/wordprocessingCanvas" xmlns:cx="http://schemas.microsoft.com/office/drawing/2014/chartex" xmlns:cx1="http://schemas.microsoft.com/office/drawing/2015/9/8/chartex" xmlns:cx2="http://schemas.microsoft.com/office/drawing/2015/10/21/chartex" xmlns:cx3="http://schemas.microsoft.com/office/drawing/2016/5/9/chartex" xmlns:cx4="http://schemas.microsoft.com/office/drawing/2016/5/10/chartex" xmlns:cx5="http://schemas.microsoft.com/office/drawing/2016/5/11/chartex" xmlns:cx6="http://schemas.microsoft.com/office/drawing/2016/5/12/chartex" xmlns:cx7="http://schemas.microsoft.com/office/drawing/2016/5/13/chartex" xmlns:cx8="http://schemas.microsoft.com/office/drawing/2016/5/14/chartex" xmlns:mc="http://schemas.openxmlformats.org/markup-compatibility/2006" xmlns:aink="http://schemas.microsoft.com/office/drawing/2016/ink" xmlns:am3d="http://schemas.microsoft.com/office/drawing/2017/model3d" xmlns:o="urn:schemas-microsoft-com:office:office" xmlns:r="http://schemas.openxmlformats.org/officeDocument/2006/relationships" xmlns:m="http://schemas.openxmlformats.org/officeDocument/2006/math" xmlns:v="urn:schemas-microsoft-com:vml" xmlns:wp14="http://schemas.microsoft.com/office/word/2010/wordprocessingDrawing" xmlns:wp="http://schemas.openxmlformats.org/drawingml/2006/wordprocessingDrawing" xmlns:w10="urn:schemas-microsoft-com:office:word" xmlns:w="http://schemas.openxmlformats.org/wordprocessingml/2006/main" xmlns:w14="http://schemas.microsoft.com/office/word/2010/wordml" xmlns:w15="http://schemas.microsoft.com/office/word/2012/wordml" xmlns:w16cid="http://schemas.microsoft.com/office/word/2016/wordml/cid" xmlns:w16se="http://schemas.microsoft.com/office/word/2015/wordml/symex" xmlns:wpg="http://schemas.microsoft.com/office/word/2010/wordprocessingGroup" xmlns:wpi="http://schemas.microsoft.com/office/word/2010/wordprocessingInk" xmlns:wne="http://schemas.microsoft.com/office/word/2006/wordml" xmlns:wps="http://schemas.microsoft.com/office/word/2010/wordprocessingShape" mc:Ignorable="w14 w15 w16se w16cid wp14">
   <w:p>
     <w:pPr>
       <w:jc w:val="right"/>
@@ -18010,7 +18233,7 @@
 </file>
 
 <file path=word/numbering.xml><?xml version="1.0" encoding="utf-8"?>
-<w:numbering xmlns:wpc="http://schemas.microsoft.com/office/word/2010/wordprocessingCanvas" xmlns:cx="http://schemas.microsoft.com/office/drawing/2014/chartex" xmlns:mc="http://schemas.openxmlformats.org/markup-compatibility/2006" xmlns:o="urn:schemas-microsoft-com:office:office" xmlns:r="http://schemas.openxmlformats.org/officeDocument/2006/relationships" xmlns:m="http://schemas.openxmlformats.org/officeDocument/2006/math" xmlns:v="urn:schemas-microsoft-com:vml" xmlns:wp14="http://schemas.microsoft.com/office/word/2010/wordprocessingDrawing" xmlns:wp="http://schemas.openxmlformats.org/drawingml/2006/wordprocessingDrawing" xmlns:w10="urn:schemas-microsoft-com:office:word" xmlns:w="http://schemas.openxmlformats.org/wordprocessingml/2006/main" xmlns:w14="http://schemas.microsoft.com/office/word/2010/wordml" xmlns:w15="http://schemas.microsoft.com/office/word/2012/wordml" xmlns:w16se="http://schemas.microsoft.com/office/word/2015/wordml/symex" xmlns:wpg="http://schemas.microsoft.com/office/word/2010/wordprocessingGroup" xmlns:wpi="http://schemas.microsoft.com/office/word/2010/wordprocessingInk" xmlns:wne="http://schemas.microsoft.com/office/word/2006/wordml" xmlns:wps="http://schemas.microsoft.com/office/word/2010/wordprocessingShape" mc:Ignorable="w14 w15 w16se wp14">
+<w:numbering xmlns:wpc="http://schemas.microsoft.com/office/word/2010/wordprocessingCanvas" xmlns:cx="http://schemas.microsoft.com/office/drawing/2014/chartex" xmlns:cx1="http://schemas.microsoft.com/office/drawing/2015/9/8/chartex" xmlns:cx2="http://schemas.microsoft.com/office/drawing/2015/10/21/chartex" xmlns:cx3="http://schemas.microsoft.com/office/drawing/2016/5/9/chartex" xmlns:cx4="http://schemas.microsoft.com/office/drawing/2016/5/10/chartex" xmlns:cx5="http://schemas.microsoft.com/office/drawing/2016/5/11/chartex" xmlns:cx6="http://schemas.microsoft.com/office/drawing/2016/5/12/chartex" xmlns:cx7="http://schemas.microsoft.com/office/drawing/2016/5/13/chartex" xmlns:cx8="http://schemas.microsoft.com/office/drawing/2016/5/14/chartex" xmlns:mc="http://schemas.openxmlformats.org/markup-compatibility/2006" xmlns:aink="http://schemas.microsoft.com/office/drawing/2016/ink" xmlns:am3d="http://schemas.microsoft.com/office/drawing/2017/model3d" xmlns:o="urn:schemas-microsoft-com:office:office" xmlns:r="http://schemas.openxmlformats.org/officeDocument/2006/relationships" xmlns:m="http://schemas.openxmlformats.org/officeDocument/2006/math" xmlns:v="urn:schemas-microsoft-com:vml" xmlns:wp14="http://schemas.microsoft.com/office/word/2010/wordprocessingDrawing" xmlns:wp="http://schemas.openxmlformats.org/drawingml/2006/wordprocessingDrawing" xmlns:w10="urn:schemas-microsoft-com:office:word" xmlns:w="http://schemas.openxmlformats.org/wordprocessingml/2006/main" xmlns:w14="http://schemas.microsoft.com/office/word/2010/wordml" xmlns:w15="http://schemas.microsoft.com/office/word/2012/wordml" xmlns:w16cid="http://schemas.microsoft.com/office/word/2016/wordml/cid" xmlns:w16se="http://schemas.microsoft.com/office/word/2015/wordml/symex" xmlns:wpg="http://schemas.microsoft.com/office/word/2010/wordprocessingGroup" xmlns:wpi="http://schemas.microsoft.com/office/word/2010/wordprocessingInk" xmlns:wne="http://schemas.microsoft.com/office/word/2006/wordml" xmlns:wps="http://schemas.microsoft.com/office/word/2010/wordprocessingShape" mc:Ignorable="w14 w15 w16se w16cid wp14">
   <w:abstractNum w:abstractNumId="0" w15:restartNumberingAfterBreak="0">
     <w:nsid w:val="004E55AB"/>
     <w:multiLevelType w:val="hybridMultilevel"/>
@@ -22090,7 +22313,7 @@
 </file>
 
 <file path=word/styles.xml><?xml version="1.0" encoding="utf-8"?>
-<w:styles xmlns:mc="http://schemas.openxmlformats.org/markup-compatibility/2006" xmlns:r="http://schemas.openxmlformats.org/officeDocument/2006/relationships" xmlns:w="http://schemas.openxmlformats.org/wordprocessingml/2006/main" xmlns:w14="http://schemas.microsoft.com/office/word/2010/wordml" xmlns:w15="http://schemas.microsoft.com/office/word/2012/wordml" xmlns:w16se="http://schemas.microsoft.com/office/word/2015/wordml/symex" mc:Ignorable="w14 w15 w16se">
+<w:styles xmlns:mc="http://schemas.openxmlformats.org/markup-compatibility/2006" xmlns:r="http://schemas.openxmlformats.org/officeDocument/2006/relationships" xmlns:w="http://schemas.openxmlformats.org/wordprocessingml/2006/main" xmlns:w14="http://schemas.microsoft.com/office/word/2010/wordml" xmlns:w15="http://schemas.microsoft.com/office/word/2012/wordml" xmlns:w16cid="http://schemas.microsoft.com/office/word/2016/wordml/cid" xmlns:w16se="http://schemas.microsoft.com/office/word/2015/wordml/symex" mc:Ignorable="w14 w15 w16se w16cid">
   <w:docDefaults>
     <w:rPrDefault>
       <w:rPr>
@@ -22106,7 +22329,7 @@
       </w:pPr>
     </w:pPrDefault>
   </w:docDefaults>
-  <w:latentStyles w:defLockedState="0" w:defUIPriority="99" w:defSemiHidden="0" w:defUnhideWhenUsed="0" w:defQFormat="0" w:count="371">
+  <w:latentStyles w:defLockedState="0" w:defUIPriority="99" w:defSemiHidden="0" w:defUnhideWhenUsed="0" w:defQFormat="0" w:count="376">
     <w:lsdException w:name="Normal" w:uiPriority="0" w:qFormat="1"/>
     <w:lsdException w:name="heading 1" w:uiPriority="9" w:qFormat="1"/>
     <w:lsdException w:name="heading 2" w:semiHidden="1" w:uiPriority="9" w:unhideWhenUsed="1" w:qFormat="1"/>
@@ -22212,7 +22435,6 @@
     <w:lsdException w:name="HTML Sample" w:semiHidden="1" w:unhideWhenUsed="1"/>
     <w:lsdException w:name="HTML Typewriter" w:semiHidden="1" w:unhideWhenUsed="1"/>
     <w:lsdException w:name="HTML Variable" w:semiHidden="1" w:unhideWhenUsed="1"/>
-    <w:lsdException w:name="Normal Table" w:semiHidden="1" w:unhideWhenUsed="1"/>
     <w:lsdException w:name="annotation subject" w:semiHidden="1" w:unhideWhenUsed="1"/>
     <w:lsdException w:name="No List" w:semiHidden="1" w:unhideWhenUsed="1"/>
     <w:lsdException w:name="Outline List 1" w:semiHidden="1" w:unhideWhenUsed="1"/>
@@ -22255,11 +22477,8 @@
     <w:lsdException w:name="Table Contemporary" w:semiHidden="1" w:unhideWhenUsed="1"/>
     <w:lsdException w:name="Table Elegant" w:semiHidden="1" w:unhideWhenUsed="1"/>
     <w:lsdException w:name="Table Professional" w:semiHidden="1" w:unhideWhenUsed="1"/>
-    <w:lsdException w:name="Table Subtle 1" w:semiHidden="1" w:unhideWhenUsed="1"/>
     <w:lsdException w:name="Table Subtle 2" w:semiHidden="1" w:unhideWhenUsed="1"/>
     <w:lsdException w:name="Table Web 1" w:semiHidden="1" w:unhideWhenUsed="1"/>
-    <w:lsdException w:name="Table Web 2" w:semiHidden="1" w:unhideWhenUsed="1"/>
-    <w:lsdException w:name="Table Web 3" w:semiHidden="1" w:unhideWhenUsed="1"/>
     <w:lsdException w:name="Balloon Text" w:semiHidden="1" w:unhideWhenUsed="1"/>
     <w:lsdException w:name="Table Grid" w:uiPriority="59"/>
     <w:lsdException w:name="Table Theme" w:semiHidden="1" w:unhideWhenUsed="1"/>
@@ -22478,6 +22697,11 @@
     <w:lsdException w:name="List Table 5 Dark Accent 6" w:uiPriority="50"/>
     <w:lsdException w:name="List Table 6 Colorful Accent 6" w:uiPriority="51"/>
     <w:lsdException w:name="List Table 7 Colorful Accent 6" w:uiPriority="52"/>
+    <w:lsdException w:name="Mention" w:semiHidden="1" w:unhideWhenUsed="1"/>
+    <w:lsdException w:name="Smart Hyperlink" w:semiHidden="1" w:unhideWhenUsed="1"/>
+    <w:lsdException w:name="Hashtag" w:semiHidden="1" w:unhideWhenUsed="1"/>
+    <w:lsdException w:name="Unresolved Mention" w:semiHidden="1" w:unhideWhenUsed="1"/>
+    <w:lsdException w:name="Smart Link" w:semiHidden="1" w:unhideWhenUsed="1"/>
   </w:latentStyles>
   <w:style w:type="paragraph" w:default="1" w:styleId="a">
     <w:name w:val="Normal"/>
@@ -23702,7 +23926,7 @@
 </file>
 
 <file path=word/glossary/document.xml><?xml version="1.0" encoding="utf-8"?>
-<w:glossaryDocument xmlns:wpc="http://schemas.microsoft.com/office/word/2010/wordprocessingCanvas" xmlns:cx="http://schemas.microsoft.com/office/drawing/2014/chartex" xmlns:mc="http://schemas.openxmlformats.org/markup-compatibility/2006" xmlns:o="urn:schemas-microsoft-com:office:office" xmlns:r="http://schemas.openxmlformats.org/officeDocument/2006/relationships" xmlns:m="http://schemas.openxmlformats.org/officeDocument/2006/math" xmlns:v="urn:schemas-microsoft-com:vml" xmlns:wp14="http://schemas.microsoft.com/office/word/2010/wordprocessingDrawing" xmlns:wp="http://schemas.openxmlformats.org/drawingml/2006/wordprocessingDrawing" xmlns:w10="urn:schemas-microsoft-com:office:word" xmlns:w="http://schemas.openxmlformats.org/wordprocessingml/2006/main" xmlns:w14="http://schemas.microsoft.com/office/word/2010/wordml" xmlns:w15="http://schemas.microsoft.com/office/word/2012/wordml" xmlns:w16se="http://schemas.microsoft.com/office/word/2015/wordml/symex" xmlns:wpg="http://schemas.microsoft.com/office/word/2010/wordprocessingGroup" xmlns:wpi="http://schemas.microsoft.com/office/word/2010/wordprocessingInk" xmlns:wne="http://schemas.microsoft.com/office/word/2006/wordml" xmlns:wps="http://schemas.microsoft.com/office/word/2010/wordprocessingShape" mc:Ignorable="w14 w15 w16se wp14">
+<w:glossaryDocument xmlns:wpc="http://schemas.microsoft.com/office/word/2010/wordprocessingCanvas" xmlns:cx="http://schemas.microsoft.com/office/drawing/2014/chartex" xmlns:cx1="http://schemas.microsoft.com/office/drawing/2015/9/8/chartex" xmlns:cx2="http://schemas.microsoft.com/office/drawing/2015/10/21/chartex" xmlns:cx3="http://schemas.microsoft.com/office/drawing/2016/5/9/chartex" xmlns:cx4="http://schemas.microsoft.com/office/drawing/2016/5/10/chartex" xmlns:cx5="http://schemas.microsoft.com/office/drawing/2016/5/11/chartex" xmlns:cx6="http://schemas.microsoft.com/office/drawing/2016/5/12/chartex" xmlns:cx7="http://schemas.microsoft.com/office/drawing/2016/5/13/chartex" xmlns:cx8="http://schemas.microsoft.com/office/drawing/2016/5/14/chartex" xmlns:mc="http://schemas.openxmlformats.org/markup-compatibility/2006" xmlns:aink="http://schemas.microsoft.com/office/drawing/2016/ink" xmlns:am3d="http://schemas.microsoft.com/office/drawing/2017/model3d" xmlns:o="urn:schemas-microsoft-com:office:office" xmlns:r="http://schemas.openxmlformats.org/officeDocument/2006/relationships" xmlns:m="http://schemas.openxmlformats.org/officeDocument/2006/math" xmlns:v="urn:schemas-microsoft-com:vml" xmlns:wp14="http://schemas.microsoft.com/office/word/2010/wordprocessingDrawing" xmlns:wp="http://schemas.openxmlformats.org/drawingml/2006/wordprocessingDrawing" xmlns:w10="urn:schemas-microsoft-com:office:word" xmlns:w="http://schemas.openxmlformats.org/wordprocessingml/2006/main" xmlns:w14="http://schemas.microsoft.com/office/word/2010/wordml" xmlns:w15="http://schemas.microsoft.com/office/word/2012/wordml" xmlns:w16cid="http://schemas.microsoft.com/office/word/2016/wordml/cid" xmlns:w16se="http://schemas.microsoft.com/office/word/2015/wordml/symex" xmlns:wpg="http://schemas.microsoft.com/office/word/2010/wordprocessingGroup" xmlns:wpi="http://schemas.microsoft.com/office/word/2010/wordprocessingInk" xmlns:wne="http://schemas.microsoft.com/office/word/2006/wordml" xmlns:wps="http://schemas.microsoft.com/office/word/2010/wordprocessingShape" mc:Ignorable="w14 w15 w16se w16cid wp14">
   <w:docParts>
     <w:docPart>
       <w:docPartPr>
@@ -23738,7 +23962,7 @@
 </file>
 
 <file path=word/glossary/fontTable.xml><?xml version="1.0" encoding="utf-8"?>
-<w:fonts xmlns:mc="http://schemas.openxmlformats.org/markup-compatibility/2006" xmlns:r="http://schemas.openxmlformats.org/officeDocument/2006/relationships" xmlns:w="http://schemas.openxmlformats.org/wordprocessingml/2006/main" xmlns:w14="http://schemas.microsoft.com/office/word/2010/wordml" xmlns:w15="http://schemas.microsoft.com/office/word/2012/wordml" xmlns:w16se="http://schemas.microsoft.com/office/word/2015/wordml/symex" mc:Ignorable="w14 w15 w16se">
+<w:fonts xmlns:mc="http://schemas.openxmlformats.org/markup-compatibility/2006" xmlns:r="http://schemas.openxmlformats.org/officeDocument/2006/relationships" xmlns:w="http://schemas.openxmlformats.org/wordprocessingml/2006/main" xmlns:w14="http://schemas.microsoft.com/office/word/2010/wordml" xmlns:w15="http://schemas.microsoft.com/office/word/2012/wordml" xmlns:w16cid="http://schemas.microsoft.com/office/word/2016/wordml/cid" xmlns:w16se="http://schemas.microsoft.com/office/word/2015/wordml/symex" mc:Ignorable="w14 w15 w16se w16cid">
   <w:font w:name="Wingdings">
     <w:panose1 w:val="05000000000000000000"/>
     <w:charset w:val="02"/>
@@ -23751,14 +23975,14 @@
     <w:charset w:val="00"/>
     <w:family w:val="roman"/>
     <w:pitch w:val="variable"/>
-    <w:sig w:usb0="E0002EFF" w:usb1="C000785B" w:usb2="00000009" w:usb3="00000000" w:csb0="000001FF" w:csb1="00000000"/>
+    <w:sig w:usb0="E0002AFF" w:usb1="C0007841" w:usb2="00000009" w:usb3="00000000" w:csb0="000001FF" w:csb1="00000000"/>
   </w:font>
   <w:font w:name="Calibri">
     <w:panose1 w:val="020F0502020204030204"/>
     <w:charset w:val="00"/>
     <w:family w:val="swiss"/>
     <w:pitch w:val="variable"/>
-    <w:sig w:usb0="E4002EFF" w:usb1="C000247B" w:usb2="00000009" w:usb3="00000000" w:csb0="000001FF" w:csb1="00000000"/>
+    <w:sig w:usb0="E00002FF" w:usb1="4000ACFF" w:usb2="00000001" w:usb3="00000000" w:csb0="0000019F" w:csb1="00000000"/>
   </w:font>
   <w:font w:name="바탕">
     <w:altName w:val="Batang"/>
@@ -23787,14 +24011,14 @@
     <w:charset w:val="81"/>
     <w:family w:val="modern"/>
     <w:pitch w:val="variable"/>
-    <w:sig w:usb0="9000002F" w:usb1="29D77CFB" w:usb2="00000012" w:usb3="00000000" w:csb0="00080001" w:csb1="00000000"/>
+    <w:sig w:usb0="900002AF" w:usb1="09D77CFB" w:usb2="00000012" w:usb3="00000000" w:csb0="00080001" w:csb1="00000000"/>
   </w:font>
   <w:font w:name="Cambria">
     <w:panose1 w:val="02040503050406030204"/>
     <w:charset w:val="00"/>
     <w:family w:val="roman"/>
     <w:pitch w:val="variable"/>
-    <w:sig w:usb0="E00006FF" w:usb1="420024FF" w:usb2="02000000" w:usb3="00000000" w:csb0="0000019F" w:csb1="00000000"/>
+    <w:sig w:usb0="E00002FF" w:usb1="400004FF" w:usb2="00000000" w:usb3="00000000" w:csb0="0000019F" w:csb1="00000000"/>
   </w:font>
   <w:font w:name="Tahoma">
     <w:panose1 w:val="020B0604030504040204"/>
@@ -23808,7 +24032,7 @@
     <w:charset w:val="00"/>
     <w:family w:val="swiss"/>
     <w:pitch w:val="variable"/>
-    <w:sig w:usb0="E0002EFF" w:usb1="C000785B" w:usb2="00000009" w:usb3="00000000" w:csb0="000001FF" w:csb1="00000000"/>
+    <w:sig w:usb0="E0002AFF" w:usb1="C0007843" w:usb2="00000009" w:usb3="00000000" w:csb0="000001FF" w:csb1="00000000"/>
   </w:font>
   <w:font w:name="SimSun">
     <w:altName w:val="宋体"/>
@@ -23833,11 +24057,18 @@
     <w:pitch w:val="fixed"/>
     <w:sig w:usb0="B00002AF" w:usb1="69D77CFB" w:usb2="00000030" w:usb3="00000000" w:csb0="0008009F" w:csb1="00000000"/>
   </w:font>
+  <w:font w:name="Calibri Light">
+    <w:panose1 w:val="020F0302020204030204"/>
+    <w:charset w:val="00"/>
+    <w:family w:val="swiss"/>
+    <w:pitch w:val="variable"/>
+    <w:sig w:usb0="A00002EF" w:usb1="4000207B" w:usb2="00000000" w:usb3="00000000" w:csb0="0000019F" w:csb1="00000000"/>
+  </w:font>
 </w:fonts>
 </file>
 
 <file path=word/glossary/settings.xml><?xml version="1.0" encoding="utf-8"?>
-<w:settings xmlns:mc="http://schemas.openxmlformats.org/markup-compatibility/2006" xmlns:o="urn:schemas-microsoft-com:office:office" xmlns:r="http://schemas.openxmlformats.org/officeDocument/2006/relationships" xmlns:m="http://schemas.openxmlformats.org/officeDocument/2006/math" xmlns:v="urn:schemas-microsoft-com:vml" xmlns:w10="urn:schemas-microsoft-com:office:word" xmlns:w="http://schemas.openxmlformats.org/wordprocessingml/2006/main" xmlns:w14="http://schemas.microsoft.com/office/word/2010/wordml" xmlns:w15="http://schemas.microsoft.com/office/word/2012/wordml" xmlns:w16se="http://schemas.microsoft.com/office/word/2015/wordml/symex" xmlns:sl="http://schemas.openxmlformats.org/schemaLibrary/2006/main" mc:Ignorable="w14 w15 w16se">
+<w:settings xmlns:mc="http://schemas.openxmlformats.org/markup-compatibility/2006" xmlns:o="urn:schemas-microsoft-com:office:office" xmlns:r="http://schemas.openxmlformats.org/officeDocument/2006/relationships" xmlns:m="http://schemas.openxmlformats.org/officeDocument/2006/math" xmlns:v="urn:schemas-microsoft-com:vml" xmlns:w10="urn:schemas-microsoft-com:office:word" xmlns:w="http://schemas.openxmlformats.org/wordprocessingml/2006/main" xmlns:w14="http://schemas.microsoft.com/office/word/2010/wordml" xmlns:w15="http://schemas.microsoft.com/office/word/2012/wordml" xmlns:w16cid="http://schemas.microsoft.com/office/word/2016/wordml/cid" xmlns:w16se="http://schemas.microsoft.com/office/word/2015/wordml/symex" xmlns:sl="http://schemas.openxmlformats.org/schemaLibrary/2006/main" mc:Ignorable="w14 w15 w16se w16cid">
   <w:view w:val="normal"/>
   <w:bordersDoNotSurroundHeader/>
   <w:bordersDoNotSurroundFooter/>
@@ -23856,12 +24087,14 @@
     <w:adjustLineHeightInTable/>
     <w:useFELayout/>
     <w:compatSetting w:name="compatibilityMode" w:uri="http://schemas.microsoft.com/office/word" w:val="12"/>
+    <w:compatSetting w:name="useWord2013TrackBottomHyphenation" w:uri="http://schemas.microsoft.com/office/word" w:val="1"/>
   </w:compat>
   <w:rsids>
     <w:rsidRoot w:val="002B1BFE"/>
     <w:rsid w:val="00006E44"/>
     <w:rsid w:val="00017324"/>
     <w:rsid w:val="0002248B"/>
+    <w:rsid w:val="00031D48"/>
     <w:rsid w:val="0003304F"/>
     <w:rsid w:val="00035AB7"/>
     <w:rsid w:val="00056876"/>
@@ -24058,7 +24291,7 @@
 </file>
 
 <file path=word/glossary/styles.xml><?xml version="1.0" encoding="utf-8"?>
-<w:styles xmlns:mc="http://schemas.openxmlformats.org/markup-compatibility/2006" xmlns:r="http://schemas.openxmlformats.org/officeDocument/2006/relationships" xmlns:w="http://schemas.openxmlformats.org/wordprocessingml/2006/main" xmlns:w14="http://schemas.microsoft.com/office/word/2010/wordml" xmlns:w15="http://schemas.microsoft.com/office/word/2012/wordml" xmlns:w16se="http://schemas.microsoft.com/office/word/2015/wordml/symex" mc:Ignorable="w14 w15 w16se">
+<w:styles xmlns:mc="http://schemas.openxmlformats.org/markup-compatibility/2006" xmlns:r="http://schemas.openxmlformats.org/officeDocument/2006/relationships" xmlns:w="http://schemas.openxmlformats.org/wordprocessingml/2006/main" xmlns:w14="http://schemas.microsoft.com/office/word/2010/wordml" xmlns:w15="http://schemas.microsoft.com/office/word/2012/wordml" xmlns:w16cid="http://schemas.microsoft.com/office/word/2016/wordml/cid" xmlns:w16se="http://schemas.microsoft.com/office/word/2015/wordml/symex" mc:Ignorable="w14 w15 w16se w16cid">
   <w:docDefaults>
     <w:rPrDefault>
       <w:rPr>
@@ -24070,7 +24303,7 @@
     </w:rPrDefault>
     <w:pPrDefault/>
   </w:docDefaults>
-  <w:latentStyles w:defLockedState="0" w:defUIPriority="99" w:defSemiHidden="0" w:defUnhideWhenUsed="0" w:defQFormat="0" w:count="371">
+  <w:latentStyles w:defLockedState="0" w:defUIPriority="99" w:defSemiHidden="0" w:defUnhideWhenUsed="0" w:defQFormat="0" w:count="376">
     <w:lsdException w:name="Normal" w:uiPriority="0" w:qFormat="1"/>
     <w:lsdException w:name="heading 1" w:uiPriority="9" w:qFormat="1"/>
     <w:lsdException w:name="heading 2" w:semiHidden="1" w:uiPriority="9" w:unhideWhenUsed="1" w:qFormat="1"/>
@@ -24176,7 +24409,6 @@
     <w:lsdException w:name="HTML Sample" w:semiHidden="1" w:unhideWhenUsed="1"/>
     <w:lsdException w:name="HTML Typewriter" w:semiHidden="1" w:unhideWhenUsed="1"/>
     <w:lsdException w:name="HTML Variable" w:semiHidden="1" w:unhideWhenUsed="1"/>
-    <w:lsdException w:name="Normal Table" w:semiHidden="1" w:unhideWhenUsed="1"/>
     <w:lsdException w:name="annotation subject" w:semiHidden="1" w:unhideWhenUsed="1"/>
     <w:lsdException w:name="No List" w:semiHidden="1" w:unhideWhenUsed="1"/>
     <w:lsdException w:name="Outline List 1" w:semiHidden="1" w:unhideWhenUsed="1"/>
@@ -24219,11 +24451,8 @@
     <w:lsdException w:name="Table Contemporary" w:semiHidden="1" w:unhideWhenUsed="1"/>
     <w:lsdException w:name="Table Elegant" w:semiHidden="1" w:unhideWhenUsed="1"/>
     <w:lsdException w:name="Table Professional" w:semiHidden="1" w:unhideWhenUsed="1"/>
-    <w:lsdException w:name="Table Subtle 1" w:semiHidden="1" w:unhideWhenUsed="1"/>
     <w:lsdException w:name="Table Subtle 2" w:semiHidden="1" w:unhideWhenUsed="1"/>
     <w:lsdException w:name="Table Web 1" w:semiHidden="1" w:unhideWhenUsed="1"/>
-    <w:lsdException w:name="Table Web 2" w:semiHidden="1" w:unhideWhenUsed="1"/>
-    <w:lsdException w:name="Table Web 3" w:semiHidden="1" w:unhideWhenUsed="1"/>
     <w:lsdException w:name="Balloon Text" w:semiHidden="1" w:unhideWhenUsed="1"/>
     <w:lsdException w:name="Table Grid" w:uiPriority="59"/>
     <w:lsdException w:name="Table Theme" w:semiHidden="1" w:unhideWhenUsed="1"/>
@@ -24442,6 +24671,11 @@
     <w:lsdException w:name="List Table 5 Dark Accent 6" w:uiPriority="50"/>
     <w:lsdException w:name="List Table 6 Colorful Accent 6" w:uiPriority="51"/>
     <w:lsdException w:name="List Table 7 Colorful Accent 6" w:uiPriority="52"/>
+    <w:lsdException w:name="Mention" w:semiHidden="1" w:unhideWhenUsed="1"/>
+    <w:lsdException w:name="Smart Hyperlink" w:semiHidden="1" w:unhideWhenUsed="1"/>
+    <w:lsdException w:name="Hashtag" w:semiHidden="1" w:unhideWhenUsed="1"/>
+    <w:lsdException w:name="Unresolved Mention" w:semiHidden="1" w:unhideWhenUsed="1"/>
+    <w:lsdException w:name="Smart Link" w:semiHidden="1" w:unhideWhenUsed="1"/>
   </w:latentStyles>
   <w:style w:type="paragraph" w:default="1" w:styleId="a">
     <w:name w:val="Normal"/>
@@ -24529,7 +24763,7 @@
 </file>
 
 <file path=word/glossary/webSettings.xml><?xml version="1.0" encoding="utf-8"?>
-<w:webSettings xmlns:mc="http://schemas.openxmlformats.org/markup-compatibility/2006" xmlns:r="http://schemas.openxmlformats.org/officeDocument/2006/relationships" xmlns:w="http://schemas.openxmlformats.org/wordprocessingml/2006/main" xmlns:w14="http://schemas.microsoft.com/office/word/2010/wordml" xmlns:w15="http://schemas.microsoft.com/office/word/2012/wordml" xmlns:w16se="http://schemas.microsoft.com/office/word/2015/wordml/symex" mc:Ignorable="w14 w15 w16se">
+<w:webSettings xmlns:mc="http://schemas.openxmlformats.org/markup-compatibility/2006" xmlns:r="http://schemas.openxmlformats.org/officeDocument/2006/relationships" xmlns:w="http://schemas.openxmlformats.org/wordprocessingml/2006/main" xmlns:w14="http://schemas.microsoft.com/office/word/2010/wordml" xmlns:w15="http://schemas.microsoft.com/office/word/2012/wordml" xmlns:w16cid="http://schemas.microsoft.com/office/word/2016/wordml/cid" xmlns:w16se="http://schemas.microsoft.com/office/word/2015/wordml/symex" mc:Ignorable="w14 w15 w16se w16cid">
   <w:optimizeForBrowser/>
 </w:webSettings>
 </file>
@@ -24820,6 +25054,15 @@
 </file>
 
 <file path=customXml/item1.xml><?xml version="1.0" encoding="utf-8"?>
+<?mso-contentType ?>
+<FormTemplates xmlns="http://schemas.microsoft.com/sharepoint/v3/contenttype/forms">
+  <Display>DocumentLibraryForm</Display>
+  <Edit>DocumentLibraryForm</Edit>
+  <New>DocumentLibraryForm</New>
+</FormTemplates>
+</file>
+
+<file path=customXml/item2.xml><?xml version="1.0" encoding="utf-8"?>
 <ct:contentTypeSchema xmlns:ct="http://schemas.microsoft.com/office/2006/metadata/contentType" xmlns:ma="http://schemas.microsoft.com/office/2006/metadata/properties/metaAttributes" ct:_="" ma:_="" ma:contentTypeName="Document" ma:contentTypeID="0x010100912960106A3E4F47BFB96C9FCD053E8D" ma:contentTypeVersion="5" ma:contentTypeDescription="Create a new document." ma:contentTypeScope="" ma:versionID="2de3f926a3c0f17089feb522e9b09ab1">
   <xsd:schema xmlns:xsd="http://www.w3.org/2001/XMLSchema" xmlns:p="http://schemas.microsoft.com/office/2006/metadata/properties" xmlns:ns2="2ec1ac2a-4cb5-40a4-b122-7712fb276773" targetNamespace="http://schemas.microsoft.com/office/2006/metadata/properties" ma:root="true" ma:fieldsID="e1f24f6a315dc27bce075d22310a17a5" ns2:_="">
     <xsd:import namespace="2ec1ac2a-4cb5-40a4-b122-7712fb276773"/>
@@ -24900,15 +25143,6 @@
 </ct:contentTypeSchema>
 </file>
 
-<file path=customXml/item2.xml><?xml version="1.0" encoding="utf-8"?>
-<?mso-contentType ?>
-<FormTemplates xmlns="http://schemas.microsoft.com/sharepoint/v3/contenttype/forms">
-  <Display>DocumentLibraryForm</Display>
-  <Edit>DocumentLibraryForm</Edit>
-  <New>DocumentLibraryForm</New>
-</FormTemplates>
-</file>
-
 <file path=customXml/item3.xml><?xml version="1.0" encoding="utf-8"?>
 <p:properties xmlns:p="http://schemas.microsoft.com/office/2006/metadata/properties" xmlns:xsi="http://www.w3.org/2001/XMLSchema-instance">
   <documentManagement>
@@ -24923,6 +25157,14 @@
 </file>
 
 <file path=customXml/itemProps1.xml><?xml version="1.0" encoding="utf-8"?>
+<ds:datastoreItem xmlns:ds="http://schemas.openxmlformats.org/officeDocument/2006/customXml" ds:itemID="{7D4FE01D-1055-48A2-B526-C8AAEA4E33FB}">
+  <ds:schemaRefs>
+    <ds:schemaRef ds:uri="http://schemas.microsoft.com/sharepoint/v3/contenttype/forms"/>
+  </ds:schemaRefs>
+</ds:datastoreItem>
+</file>
+
+<file path=customXml/itemProps2.xml><?xml version="1.0" encoding="utf-8"?>
 <ds:datastoreItem xmlns:ds="http://schemas.openxmlformats.org/officeDocument/2006/customXml" ds:itemID="{413738C2-4739-401D-BFAC-3D8C20A1C92A}">
   <ds:schemaRefs>
     <ds:schemaRef ds:uri="http://schemas.microsoft.com/office/2006/metadata/contentType"/>
@@ -24939,14 +25181,6 @@
 </ds:datastoreItem>
 </file>
 
-<file path=customXml/itemProps2.xml><?xml version="1.0" encoding="utf-8"?>
-<ds:datastoreItem xmlns:ds="http://schemas.openxmlformats.org/officeDocument/2006/customXml" ds:itemID="{7D4FE01D-1055-48A2-B526-C8AAEA4E33FB}">
-  <ds:schemaRefs>
-    <ds:schemaRef ds:uri="http://schemas.microsoft.com/sharepoint/v3/contenttype/forms"/>
-  </ds:schemaRefs>
-</ds:datastoreItem>
-</file>
-
 <file path=customXml/itemProps3.xml><?xml version="1.0" encoding="utf-8"?>
 <ds:datastoreItem xmlns:ds="http://schemas.openxmlformats.org/officeDocument/2006/customXml" ds:itemID="{22EF12C5-4EE5-401D-AF32-34459B235CB4}">
   <ds:schemaRefs>
@@ -24957,7 +25191,7 @@
 </file>
 
 <file path=customXml/itemProps4.xml><?xml version="1.0" encoding="utf-8"?>
-<ds:datastoreItem xmlns:ds="http://schemas.openxmlformats.org/officeDocument/2006/customXml" ds:itemID="{B8491E87-30C7-4286-9B39-C583F9C19C5C}">
+<ds:datastoreItem xmlns:ds="http://schemas.openxmlformats.org/officeDocument/2006/customXml" ds:itemID="{559B5D48-4989-4023-A93C-11B5183BE465}">
   <ds:schemaRefs>
     <ds:schemaRef ds:uri="http://schemas.openxmlformats.org/officeDocument/2006/bibliography"/>
   </ds:schemaRefs>

</xml_diff>